<commit_message>
changed erd diagram file name + finished Report.docx
</commit_message>
<xml_diff>
--- a/Report.docx
+++ b/Report.docx
@@ -24,7 +24,7 @@
           <w:szCs w:val="44"/>
           <w:lang w:val="en-US"/>
         </w:rPr>
-        <w:t>Malaysian Market</w:t>
+        <w:t xml:space="preserve">Malaysian Market (KLSE Screener) </w:t>
       </w:r>
       <w:r>
         <w:rPr>
@@ -35,18 +35,28 @@
           <w:szCs w:val="44"/>
           <w:lang w:val="en-US"/>
         </w:rPr>
-        <w:t xml:space="preserve"> (KLSE Screener) </w:t>
-      </w:r>
-      <w:r>
-        <w:rPr>
-          <w:rFonts w:ascii="Cambria" w:hAnsi="Cambria"/>
-          <w:b/>
-          <w:bCs/>
-          <w:sz w:val="44"/>
-          <w:szCs w:val="44"/>
-          <w:lang w:val="en-US"/>
-        </w:rPr>
         <w:t>Tracker</w:t>
+      </w:r>
+    </w:p>
+    <w:p>
+      <w:pPr>
+        <w:spacing w:after="0"/>
+        <w:jc w:val="both"/>
+        <w:rPr>
+          <w:rFonts w:ascii="Cambria" w:hAnsi="Cambria"/>
+          <w:sz w:val="20"/>
+          <w:szCs w:val="20"/>
+          <w:lang w:val="en-US"/>
+        </w:rPr>
+      </w:pPr>
+      <w:r>
+        <w:rPr>
+          <w:rFonts w:ascii="Cambria" w:hAnsi="Cambria"/>
+          <w:sz w:val="20"/>
+          <w:szCs w:val="20"/>
+          <w:lang w:val="en-US"/>
+        </w:rPr>
+        <w:t>By: Aidan Kow Zen Chi</w:t>
       </w:r>
     </w:p>
     <w:p>
@@ -72,108 +82,20 @@
         </w:rPr>
         <w:t xml:space="preserve">Website Link: </w:t>
       </w:r>
-      <w:r>
-        <w:rPr>
-          <w:rFonts w:ascii="Cambria" w:hAnsi="Cambria"/>
-          <w:i/>
-          <w:iCs/>
-          <w:sz w:val="20"/>
-          <w:szCs w:val="20"/>
-          <w:lang w:val="en-US"/>
-        </w:rPr>
-        <w:fldChar w:fldCharType="begin"/>
-      </w:r>
-      <w:r>
-        <w:rPr>
-          <w:rFonts w:ascii="Cambria" w:hAnsi="Cambria"/>
-          <w:i/>
-          <w:iCs/>
-          <w:sz w:val="20"/>
-          <w:szCs w:val="20"/>
-          <w:lang w:val="en-US"/>
-        </w:rPr>
-        <w:instrText>HYPERLINK "http://</w:instrText>
-      </w:r>
-      <w:r>
-        <w:rPr>
-          <w:rFonts w:ascii="Cambria" w:hAnsi="Cambria"/>
-          <w:i/>
-          <w:iCs/>
-          <w:sz w:val="20"/>
-          <w:szCs w:val="20"/>
-          <w:lang w:val="en-US"/>
-        </w:rPr>
-        <w:instrText>www.klsescreener.com/v2/markets</w:instrText>
-      </w:r>
-      <w:r>
-        <w:rPr>
-          <w:rFonts w:ascii="Cambria" w:hAnsi="Cambria"/>
-          <w:i/>
-          <w:iCs/>
-          <w:sz w:val="20"/>
-          <w:szCs w:val="20"/>
-          <w:lang w:val="en-US"/>
-        </w:rPr>
-        <w:instrText>"</w:instrText>
-      </w:r>
-      <w:r>
-        <w:rPr>
-          <w:rFonts w:ascii="Cambria" w:hAnsi="Cambria"/>
-          <w:i/>
-          <w:iCs/>
-          <w:sz w:val="20"/>
-          <w:szCs w:val="20"/>
-          <w:lang w:val="en-US"/>
-        </w:rPr>
-        <w:fldChar w:fldCharType="separate"/>
-      </w:r>
-      <w:r>
-        <w:rPr>
-          <w:rStyle w:val="Hyperlink"/>
-          <w:rFonts w:ascii="Cambria" w:hAnsi="Cambria"/>
-          <w:i/>
-          <w:iCs/>
-          <w:sz w:val="20"/>
-          <w:szCs w:val="20"/>
-          <w:lang w:val="en-US"/>
-        </w:rPr>
-        <w:t>www.klsescreener.com/v2/ma</w:t>
-      </w:r>
-      <w:r>
-        <w:rPr>
-          <w:rStyle w:val="Hyperlink"/>
-          <w:rFonts w:ascii="Cambria" w:hAnsi="Cambria"/>
-          <w:i/>
-          <w:iCs/>
-          <w:sz w:val="20"/>
-          <w:szCs w:val="20"/>
-          <w:lang w:val="en-US"/>
-        </w:rPr>
-        <w:t>r</w:t>
-      </w:r>
-      <w:r>
-        <w:rPr>
-          <w:rStyle w:val="Hyperlink"/>
-          <w:rFonts w:ascii="Cambria" w:hAnsi="Cambria"/>
-          <w:i/>
-          <w:iCs/>
-          <w:sz w:val="20"/>
-          <w:szCs w:val="20"/>
-          <w:lang w:val="en-US"/>
-        </w:rPr>
-        <w:t>kets</w:t>
-      </w:r>
-      <w:r>
-        <w:rPr>
-          <w:rFonts w:ascii="Cambria" w:hAnsi="Cambria"/>
-          <w:i/>
-          <w:iCs/>
-          <w:sz w:val="20"/>
-          <w:szCs w:val="20"/>
-          <w:lang w:val="en-US"/>
-        </w:rPr>
-        <w:fldChar w:fldCharType="end"/>
-      </w:r>
+      <w:hyperlink r:id="rId5" w:history="1">
+        <w:r>
+          <w:rPr>
+            <w:rStyle w:val="Hyperlink"/>
+            <w:rFonts w:ascii="Cambria" w:hAnsi="Cambria"/>
+            <w:i/>
+            <w:iCs/>
+            <w:sz w:val="20"/>
+            <w:szCs w:val="20"/>
+            <w:lang w:val="en-US"/>
+          </w:rPr>
+          <w:t>www.klsescreener.com/v2/markets</w:t>
+        </w:r>
+      </w:hyperlink>
     </w:p>
     <w:p>
       <w:pPr>
@@ -248,13 +170,13 @@
           <w:lang w:val="en-US"/>
         </w:rPr>
         <w:drawing>
-          <wp:anchor distT="0" distB="0" distL="114300" distR="114300" simplePos="0" relativeHeight="251659264" behindDoc="0" locked="0" layoutInCell="1" allowOverlap="1" wp14:anchorId="0EFD2C50" wp14:editId="78859905">
+          <wp:anchor distT="0" distB="0" distL="114300" distR="114300" simplePos="0" relativeHeight="251659264" behindDoc="0" locked="0" layoutInCell="1" allowOverlap="1" wp14:anchorId="0EFD2C50" wp14:editId="4B5E0CA3">
             <wp:simplePos x="0" y="0"/>
             <wp:positionH relativeFrom="column">
               <wp:posOffset>0</wp:posOffset>
             </wp:positionH>
             <wp:positionV relativeFrom="paragraph">
-              <wp:posOffset>51638</wp:posOffset>
+              <wp:posOffset>52070</wp:posOffset>
             </wp:positionV>
             <wp:extent cx="3339465" cy="2270760"/>
             <wp:effectExtent l="0" t="0" r="635" b="2540"/>
@@ -271,7 +193,7 @@
                     <pic:cNvPicPr/>
                   </pic:nvPicPr>
                   <pic:blipFill>
-                    <a:blip r:embed="rId5" cstate="print">
+                    <a:blip r:embed="rId6" cstate="print">
                       <a:extLst>
                         <a:ext uri="{28A0092B-C50C-407E-A947-70E740481C1C}">
                           <a14:useLocalDpi xmlns:a14="http://schemas.microsoft.com/office/drawing/2010/main" val="0"/>
@@ -428,7 +350,34 @@
           <w:szCs w:val="20"/>
           <w:lang w:val="en-US"/>
         </w:rPr>
-        <w:t>. Looking at the HTML tags, I found that market names were stored in an &lt;a&gt; tag, in the format:</w:t>
+        <w:t xml:space="preserve">. Looking at the HTML tags, I found that market names were stored in </w:t>
+      </w:r>
+      <w:r>
+        <w:rPr>
+          <w:rFonts w:ascii="Cambria" w:hAnsi="Cambria"/>
+          <w:sz w:val="20"/>
+          <w:szCs w:val="20"/>
+          <w:lang w:val="en-US"/>
+        </w:rPr>
+        <w:t>the</w:t>
+      </w:r>
+      <w:r>
+        <w:rPr>
+          <w:rFonts w:ascii="Cambria" w:hAnsi="Cambria"/>
+          <w:sz w:val="20"/>
+          <w:szCs w:val="20"/>
+          <w:lang w:val="en-US"/>
+        </w:rPr>
+        <w:t xml:space="preserve"> &lt;a&gt; tag</w:t>
+      </w:r>
+      <w:r>
+        <w:rPr>
+          <w:rFonts w:ascii="Cambria" w:hAnsi="Cambria"/>
+          <w:sz w:val="20"/>
+          <w:szCs w:val="20"/>
+          <w:lang w:val="en-US"/>
+        </w:rPr>
+        <w:t>:</w:t>
       </w:r>
     </w:p>
     <w:p>
@@ -815,7 +764,29 @@
           <w:szCs w:val="20"/>
           <w14:ligatures w14:val="none"/>
         </w:rPr>
-        <w:t xml:space="preserve"> and prices are attempted to be fetched, the files are checked if they exist in the directory. If they are, that means the program fetched the data successfully, the success variable is set to 1 and the while loop is broken – causing the function to return 0 (exit code 0). Otherwise, the entire process is repeated until maximum attempt of 10 is reached. By the end of the 10 attempts, if the files are not created in the directory, and the process has failed, the function will return 1 (exit code 1). This error handling is necessary, in the event the website is down or if there’s no internet connection.</w:t>
+        <w:t xml:space="preserve"> and prices are attempted to be fetched, the files are checked if they exist in the directory. If they are, that means the program fetched the data successfully, </w:t>
+      </w:r>
+      <w:r>
+        <w:rPr>
+          <w:rFonts w:ascii="Cambria" w:eastAsia="Times New Roman" w:hAnsi="Cambria" w:cs="Menlo"/>
+          <w:color w:val="000000" w:themeColor="text1"/>
+          <w:kern w:val="0"/>
+          <w:sz w:val="20"/>
+          <w:szCs w:val="20"/>
+          <w14:ligatures w14:val="none"/>
+        </w:rPr>
+        <w:t xml:space="preserve">so </w:t>
+      </w:r>
+      <w:r>
+        <w:rPr>
+          <w:rFonts w:ascii="Cambria" w:eastAsia="Times New Roman" w:hAnsi="Cambria" w:cs="Menlo"/>
+          <w:color w:val="000000" w:themeColor="text1"/>
+          <w:kern w:val="0"/>
+          <w:sz w:val="20"/>
+          <w:szCs w:val="20"/>
+          <w14:ligatures w14:val="none"/>
+        </w:rPr>
+        <w:t>the success variable is set to 1 and the while loop is broken – causing the function to return 0 (exit code 0). Otherwise, the entire process is repeated until maximum attempt of 10 is reached. By the end of the 10 attempts, if the files are not created in the directory, and the process has failed, the function will return 1 (exit code 1). This error handling is necessary, in the event the website is down or if there’s no internet connection.</w:t>
       </w:r>
     </w:p>
     <w:p>
@@ -876,7 +847,7 @@
                     <pic:cNvPicPr/>
                   </pic:nvPicPr>
                   <pic:blipFill>
-                    <a:blip r:embed="rId6" cstate="print">
+                    <a:blip r:embed="rId7" cstate="print">
                       <a:extLst>
                         <a:ext uri="{28A0092B-C50C-407E-A947-70E740481C1C}">
                           <a14:useLocalDpi xmlns:a14="http://schemas.microsoft.com/office/drawing/2010/main" val="0"/>
@@ -1080,27 +1051,61 @@
           <w:szCs w:val="20"/>
           <w:lang w:val="en-US"/>
         </w:rPr>
-        <w:t>, the first 30 markets were stocks and commodities (prices rounded to 2dp</w:t>
-      </w:r>
-      <w:proofErr w:type="gramStart"/>
-      <w:r>
-        <w:rPr>
-          <w:rFonts w:ascii="Cambria" w:hAnsi="Cambria"/>
-          <w:sz w:val="20"/>
-          <w:szCs w:val="20"/>
-          <w:lang w:val="en-US"/>
-        </w:rPr>
-        <w:t>)</w:t>
-      </w:r>
-      <w:proofErr w:type="gramEnd"/>
-      <w:r>
-        <w:rPr>
-          <w:rFonts w:ascii="Cambria" w:hAnsi="Cambria"/>
-          <w:sz w:val="20"/>
-          <w:szCs w:val="20"/>
-          <w:lang w:val="en-US"/>
-        </w:rPr>
-        <w:t xml:space="preserve"> and the last 14 markets were foreign exchange (currency exchange rates rounded to 4dp). These prices were formatted according to their line number.</w:t>
+        <w:t>, the first 30 markets were stocks and commodities (prices rounded to 2dp)</w:t>
+      </w:r>
+      <w:r>
+        <w:rPr>
+          <w:rFonts w:ascii="Cambria" w:hAnsi="Cambria"/>
+          <w:sz w:val="20"/>
+          <w:szCs w:val="20"/>
+          <w:lang w:val="en-US"/>
+        </w:rPr>
+        <w:t>,</w:t>
+      </w:r>
+      <w:r>
+        <w:rPr>
+          <w:rFonts w:ascii="Cambria" w:hAnsi="Cambria"/>
+          <w:sz w:val="20"/>
+          <w:szCs w:val="20"/>
+          <w:lang w:val="en-US"/>
+        </w:rPr>
+        <w:t xml:space="preserve"> and the last 14 markets were foreign exchange (currency exchange rates rounded to 4dp). These prices were </w:t>
+      </w:r>
+      <w:r>
+        <w:rPr>
+          <w:rFonts w:ascii="Cambria" w:hAnsi="Cambria"/>
+          <w:sz w:val="20"/>
+          <w:szCs w:val="20"/>
+          <w:lang w:val="en-US"/>
+        </w:rPr>
+        <w:t xml:space="preserve">therefore </w:t>
+      </w:r>
+      <w:r>
+        <w:rPr>
+          <w:rFonts w:ascii="Cambria" w:hAnsi="Cambria"/>
+          <w:sz w:val="20"/>
+          <w:szCs w:val="20"/>
+          <w:lang w:val="en-US"/>
+        </w:rPr>
+        <w:t>formatted according</w:t>
+      </w:r>
+      <w:r>
+        <w:rPr>
+          <w:rFonts w:ascii="Cambria" w:hAnsi="Cambria"/>
+          <w:sz w:val="20"/>
+          <w:szCs w:val="20"/>
+          <w:lang w:val="en-US"/>
+        </w:rPr>
+        <w:t>ly, in correspondence with</w:t>
+      </w:r>
+      <w:r>
+        <w:rPr>
+          <w:rFonts w:ascii="Cambria" w:hAnsi="Cambria"/>
+          <w:sz w:val="20"/>
+          <w:szCs w:val="20"/>
+          <w:lang w:val="en-US"/>
+        </w:rPr>
+        <w:t xml:space="preserve"> their line number.</w:t>
       </w:r>
     </w:p>
     <w:p>
@@ -1146,7 +1151,7 @@
                     <pic:cNvPicPr/>
                   </pic:nvPicPr>
                   <pic:blipFill>
-                    <a:blip r:embed="rId7" cstate="print">
+                    <a:blip r:embed="rId8" cstate="print">
                       <a:extLst>
                         <a:ext uri="{28A0092B-C50C-407E-A947-70E740481C1C}">
                           <a14:useLocalDpi xmlns:a14="http://schemas.microsoft.com/office/drawing/2010/main" val="0"/>
@@ -1308,7 +1313,43 @@
           <w:szCs w:val="20"/>
           <w:lang w:val="en-US"/>
         </w:rPr>
-        <w:t xml:space="preserve">. It then combines them into a datetime type for the purpose of plotting and SQL storage. Both the datetime and time is repeated for the number of lines equal to the number of markets, into </w:t>
+        <w:t xml:space="preserve">. It then combines them into a datetime </w:t>
+      </w:r>
+      <w:r>
+        <w:rPr>
+          <w:rFonts w:ascii="Cambria" w:hAnsi="Cambria"/>
+          <w:sz w:val="20"/>
+          <w:szCs w:val="20"/>
+          <w:lang w:val="en-US"/>
+        </w:rPr>
+        <w:t>format</w:t>
+      </w:r>
+      <w:r>
+        <w:rPr>
+          <w:rFonts w:ascii="Cambria" w:hAnsi="Cambria"/>
+          <w:sz w:val="20"/>
+          <w:szCs w:val="20"/>
+          <w:lang w:val="en-US"/>
+        </w:rPr>
+        <w:t xml:space="preserve"> for the purpose of plotting and SQL storage. Both the datetime and time is repeated</w:t>
+      </w:r>
+      <w:r>
+        <w:rPr>
+          <w:rFonts w:ascii="Cambria" w:hAnsi="Cambria"/>
+          <w:sz w:val="20"/>
+          <w:szCs w:val="20"/>
+          <w:lang w:val="en-US"/>
+        </w:rPr>
+        <w:t xml:space="preserve"> in each line of</w:t>
+      </w:r>
+      <w:r>
+        <w:rPr>
+          <w:rFonts w:ascii="Cambria" w:hAnsi="Cambria"/>
+          <w:sz w:val="20"/>
+          <w:szCs w:val="20"/>
+          <w:lang w:val="en-US"/>
+        </w:rPr>
+        <w:t xml:space="preserve"> </w:t>
       </w:r>
       <w:r>
         <w:rPr>
@@ -1327,7 +1368,16 @@
           <w:szCs w:val="20"/>
           <w:lang w:val="en-US"/>
         </w:rPr>
-        <w:t xml:space="preserve">. This is so that each line maps to </w:t>
+        <w:t xml:space="preserve">, </w:t>
+      </w:r>
+      <w:r>
+        <w:rPr>
+          <w:rFonts w:ascii="Cambria" w:hAnsi="Cambria"/>
+          <w:sz w:val="20"/>
+          <w:szCs w:val="20"/>
+          <w:lang w:val="en-US"/>
+        </w:rPr>
+        <w:t xml:space="preserve">for the number of lines equal to the number of markets. This is so that each line maps to </w:t>
       </w:r>
       <w:r>
         <w:rPr>
@@ -1367,7 +1417,34 @@
           <w:szCs w:val="20"/>
           <w:lang w:val="en-US"/>
         </w:rPr>
-        <w:t xml:space="preserve">The time is appended after datetime, simply for the purpose of checking whether the markets are open. The code for this can be seen in </w:t>
+        <w:t>(Though I added the datetime for plotting the data</w:t>
+      </w:r>
+      <w:r>
+        <w:rPr>
+          <w:rFonts w:ascii="Cambria" w:hAnsi="Cambria"/>
+          <w:sz w:val="20"/>
+          <w:szCs w:val="20"/>
+          <w:lang w:val="en-US"/>
+        </w:rPr>
+        <w:t xml:space="preserve">, </w:t>
+      </w:r>
+      <w:r>
+        <w:rPr>
+          <w:rFonts w:ascii="Cambria" w:hAnsi="Cambria"/>
+          <w:sz w:val="20"/>
+          <w:szCs w:val="20"/>
+          <w:lang w:val="en-US"/>
+        </w:rPr>
+        <w:t xml:space="preserve">I added the time as well, </w:t>
+      </w:r>
+      <w:r>
+        <w:rPr>
+          <w:rFonts w:ascii="Cambria" w:hAnsi="Cambria"/>
+          <w:sz w:val="20"/>
+          <w:szCs w:val="20"/>
+          <w:lang w:val="en-US"/>
+        </w:rPr>
+        <w:t xml:space="preserve">for the purpose of checking whether the markets are open. The code for this can be seen in </w:t>
       </w:r>
       <w:r>
         <w:rPr>
@@ -1387,7 +1464,7 @@
           <w:szCs w:val="20"/>
           <w:lang w:val="en-US"/>
         </w:rPr>
-        <w:t>.</w:t>
+        <w:t>).</w:t>
       </w:r>
     </w:p>
     <w:p>
@@ -1434,7 +1511,7 @@
                     <pic:cNvPicPr/>
                   </pic:nvPicPr>
                   <pic:blipFill>
-                    <a:blip r:embed="rId8" cstate="print">
+                    <a:blip r:embed="rId9" cstate="print">
                       <a:extLst>
                         <a:ext uri="{28A0092B-C50C-407E-A947-70E740481C1C}">
                           <a14:useLocalDpi xmlns:a14="http://schemas.microsoft.com/office/drawing/2010/main" val="0"/>
@@ -1580,16 +1657,7 @@
           <w:szCs w:val="20"/>
           <w:lang w:val="en-US"/>
         </w:rPr>
-        <w:t xml:space="preserve">file. </w:t>
-      </w:r>
-      <w:r>
-        <w:rPr>
-          <w:rFonts w:ascii="Cambria" w:hAnsi="Cambria"/>
-          <w:sz w:val="20"/>
-          <w:szCs w:val="20"/>
-          <w:lang w:val="en-US"/>
-        </w:rPr>
-        <w:t xml:space="preserve">I manually created a </w:t>
+        <w:t xml:space="preserve">file. I manually created a </w:t>
       </w:r>
       <w:r>
         <w:rPr>
@@ -1608,52 +1676,7 @@
           <w:szCs w:val="20"/>
           <w:lang w:val="en-US"/>
         </w:rPr>
-        <w:t xml:space="preserve">to use as a filter – so that only </w:t>
-      </w:r>
-      <w:r>
-        <w:rPr>
-          <w:rFonts w:ascii="Cambria" w:hAnsi="Cambria"/>
-          <w:sz w:val="20"/>
-          <w:szCs w:val="20"/>
-          <w:lang w:val="en-US"/>
-        </w:rPr>
-        <w:t>the 14</w:t>
-      </w:r>
-      <w:r>
-        <w:rPr>
-          <w:rFonts w:ascii="Cambria" w:hAnsi="Cambria"/>
-          <w:sz w:val="20"/>
-          <w:szCs w:val="20"/>
-          <w:lang w:val="en-US"/>
-        </w:rPr>
-        <w:t xml:space="preserve"> markets </w:t>
-      </w:r>
-      <w:r>
-        <w:rPr>
-          <w:rFonts w:ascii="Cambria" w:hAnsi="Cambria"/>
-          <w:sz w:val="20"/>
-          <w:szCs w:val="20"/>
-          <w:lang w:val="en-US"/>
-        </w:rPr>
-        <w:t xml:space="preserve">I specified </w:t>
-      </w:r>
-      <w:r>
-        <w:rPr>
-          <w:rFonts w:ascii="Cambria" w:hAnsi="Cambria"/>
-          <w:sz w:val="20"/>
-          <w:szCs w:val="20"/>
-          <w:lang w:val="en-US"/>
-        </w:rPr>
-        <w:t>are</w:t>
-      </w:r>
-      <w:r>
-        <w:rPr>
-          <w:rFonts w:ascii="Cambria" w:hAnsi="Cambria"/>
-          <w:sz w:val="20"/>
-          <w:szCs w:val="20"/>
-          <w:lang w:val="en-US"/>
-        </w:rPr>
-        <w:t xml:space="preserve"> fetched. I also manually created </w:t>
+        <w:t xml:space="preserve">to use as a filter – so that only the 14 markets I specified are fetched. I also manually created </w:t>
       </w:r>
       <w:r>
         <w:rPr>
@@ -1717,7 +1740,7 @@
     </w:p>
     <w:p>
       <w:pPr>
-        <w:spacing w:before="240" w:after="0"/>
+        <w:spacing w:before="240"/>
         <w:jc w:val="both"/>
         <w:rPr>
           <w:rFonts w:ascii="Cambria" w:hAnsi="Cambria"/>
@@ -1735,16 +1758,16 @@
           <w:lang w:val="en-US"/>
         </w:rPr>
         <w:drawing>
-          <wp:anchor distT="0" distB="0" distL="114300" distR="114300" simplePos="0" relativeHeight="251662336" behindDoc="0" locked="0" layoutInCell="1" allowOverlap="1" wp14:anchorId="59A3E1AE" wp14:editId="21A268F8">
+          <wp:anchor distT="0" distB="0" distL="114300" distR="114300" simplePos="0" relativeHeight="251662336" behindDoc="0" locked="0" layoutInCell="1" allowOverlap="1" wp14:anchorId="59A3E1AE" wp14:editId="47FA91EE">
             <wp:simplePos x="0" y="0"/>
             <wp:positionH relativeFrom="column">
               <wp:posOffset>0</wp:posOffset>
             </wp:positionH>
             <wp:positionV relativeFrom="paragraph">
-              <wp:posOffset>152400</wp:posOffset>
+              <wp:posOffset>170612</wp:posOffset>
             </wp:positionV>
-            <wp:extent cx="2065020" cy="690245"/>
-            <wp:effectExtent l="0" t="0" r="3810" b="0"/>
+            <wp:extent cx="1867535" cy="623570"/>
+            <wp:effectExtent l="0" t="0" r="0" b="0"/>
             <wp:wrapSquare wrapText="bothSides"/>
             <wp:docPr id="1255963914" name="Picture 13" descr="A close-up of a computer code&#10;&#10;AI-generated content may be incorrect."/>
             <wp:cNvGraphicFramePr>
@@ -1758,7 +1781,7 @@
                     <pic:cNvPicPr/>
                   </pic:nvPicPr>
                   <pic:blipFill>
-                    <a:blip r:embed="rId9" cstate="print">
+                    <a:blip r:embed="rId10" cstate="print">
                       <a:extLst>
                         <a:ext uri="{28A0092B-C50C-407E-A947-70E740481C1C}">
                           <a14:useLocalDpi xmlns:a14="http://schemas.microsoft.com/office/drawing/2010/main" val="0"/>
@@ -1772,7 +1795,7 @@
                   <pic:spPr>
                     <a:xfrm>
                       <a:off x="0" y="0"/>
-                      <a:ext cx="2065020" cy="690245"/>
+                      <a:ext cx="1867535" cy="623570"/>
                     </a:xfrm>
                     <a:prstGeom prst="rect">
                       <a:avLst/>
@@ -1845,7 +1868,25 @@
           <w:szCs w:val="20"/>
           <w:lang w:val="en-US"/>
         </w:rPr>
-        <w:t>with code 1 (unsuccessful).</w:t>
+        <w:t xml:space="preserve">with </w:t>
+      </w:r>
+      <w:r>
+        <w:rPr>
+          <w:rFonts w:ascii="Cambria" w:hAnsi="Cambria"/>
+          <w:sz w:val="20"/>
+          <w:szCs w:val="20"/>
+          <w:lang w:val="en-US"/>
+        </w:rPr>
+        <w:t xml:space="preserve">exit </w:t>
+      </w:r>
+      <w:r>
+        <w:rPr>
+          <w:rFonts w:ascii="Cambria" w:hAnsi="Cambria"/>
+          <w:sz w:val="20"/>
+          <w:szCs w:val="20"/>
+          <w:lang w:val="en-US"/>
+        </w:rPr>
+        <w:t>code 1 (unsuccessful).</w:t>
       </w:r>
     </w:p>
     <w:p>
@@ -1861,6 +1902,17 @@
           <w:lang w:val="en-US"/>
         </w:rPr>
       </w:pPr>
+      <w:r>
+        <w:rPr>
+          <w:rFonts w:ascii="Cambria" w:hAnsi="Cambria"/>
+          <w:b/>
+          <w:bCs/>
+          <w:sz w:val="20"/>
+          <w:szCs w:val="20"/>
+          <w:lang w:val="en-US"/>
+        </w:rPr>
+        <w:t>MySQL for Data Storage</w:t>
+      </w:r>
     </w:p>
     <w:p>
       <w:pPr>
@@ -1868,49 +1920,23 @@
         <w:jc w:val="both"/>
         <w:rPr>
           <w:rFonts w:ascii="Cambria" w:hAnsi="Cambria"/>
-          <w:b/>
-          <w:bCs/>
-          <w:sz w:val="20"/>
-          <w:szCs w:val="20"/>
-          <w:lang w:val="en-US"/>
-        </w:rPr>
-      </w:pPr>
-      <w:r>
-        <w:rPr>
-          <w:rFonts w:ascii="Cambria" w:hAnsi="Cambria"/>
-          <w:b/>
-          <w:bCs/>
-          <w:sz w:val="20"/>
-          <w:szCs w:val="20"/>
-          <w:lang w:val="en-US"/>
-        </w:rPr>
-        <w:t>MySQL for Data Storage</w:t>
+          <w:sz w:val="20"/>
+          <w:szCs w:val="20"/>
+          <w:lang w:val="en-US"/>
+        </w:rPr>
+      </w:pPr>
+      <w:r>
+        <w:rPr>
+          <w:rFonts w:ascii="Cambria" w:hAnsi="Cambria"/>
+          <w:sz w:val="20"/>
+          <w:szCs w:val="20"/>
+          <w:lang w:val="en-US"/>
+        </w:rPr>
+        <w:t>Entity Relationship Diagram (ERD) of MySQL database:</w:t>
       </w:r>
     </w:p>
     <w:p>
       <w:pPr>
-        <w:spacing w:after="0"/>
-        <w:jc w:val="both"/>
-        <w:rPr>
-          <w:rFonts w:ascii="Cambria" w:hAnsi="Cambria"/>
-          <w:sz w:val="20"/>
-          <w:szCs w:val="20"/>
-          <w:lang w:val="en-US"/>
-        </w:rPr>
-      </w:pPr>
-      <w:r>
-        <w:rPr>
-          <w:rFonts w:ascii="Cambria" w:hAnsi="Cambria"/>
-          <w:sz w:val="20"/>
-          <w:szCs w:val="20"/>
-          <w:lang w:val="en-US"/>
-        </w:rPr>
-        <w:t>Entity Relationship Diagram (ERD) of MySQL database:</w:t>
-      </w:r>
-    </w:p>
-    <w:p>
-      <w:pPr>
-        <w:spacing w:after="0"/>
         <w:jc w:val="both"/>
         <w:rPr>
           <w:rFonts w:ascii="Cambria" w:hAnsi="Cambria"/>
@@ -1930,16 +1956,16 @@
           <w:lang w:val="en-US"/>
         </w:rPr>
         <w:drawing>
-          <wp:anchor distT="0" distB="0" distL="114300" distR="114300" simplePos="0" relativeHeight="251663360" behindDoc="0" locked="0" layoutInCell="1" allowOverlap="1" wp14:anchorId="7F876DA1" wp14:editId="5A0C871A">
+          <wp:anchor distT="0" distB="0" distL="114300" distR="114300" simplePos="0" relativeHeight="251663360" behindDoc="0" locked="0" layoutInCell="1" allowOverlap="1" wp14:anchorId="7F876DA1" wp14:editId="5FCCE610">
             <wp:simplePos x="0" y="0"/>
             <wp:positionH relativeFrom="column">
-              <wp:posOffset>0</wp:posOffset>
+              <wp:posOffset>-635</wp:posOffset>
             </wp:positionH>
             <wp:positionV relativeFrom="paragraph">
-              <wp:posOffset>0</wp:posOffset>
+              <wp:posOffset>18212</wp:posOffset>
             </wp:positionV>
-            <wp:extent cx="4025436" cy="3307404"/>
-            <wp:effectExtent l="0" t="0" r="635" b="0"/>
+            <wp:extent cx="3906520" cy="3209925"/>
+            <wp:effectExtent l="0" t="0" r="5080" b="3175"/>
             <wp:wrapSquare wrapText="bothSides"/>
             <wp:docPr id="1048941890" name="Picture 32"/>
             <wp:cNvGraphicFramePr>
@@ -1953,7 +1979,7 @@
                     <pic:cNvPicPr/>
                   </pic:nvPicPr>
                   <pic:blipFill>
-                    <a:blip r:embed="rId10"/>
+                    <a:blip r:embed="rId11"/>
                     <a:stretch>
                       <a:fillRect/>
                     </a:stretch>
@@ -1961,7 +1987,7 @@
                   <pic:spPr>
                     <a:xfrm>
                       <a:off x="0" y="0"/>
-                      <a:ext cx="4025436" cy="3307404"/>
+                      <a:ext cx="3906520" cy="3209925"/>
                     </a:xfrm>
                     <a:prstGeom prst="rect">
                       <a:avLst/>
@@ -1986,7 +2012,25 @@
           <w:szCs w:val="20"/>
           <w:lang w:val="en-US"/>
         </w:rPr>
-        <w:t xml:space="preserve">Within my database, each market has its own dedicated table, storing information on each plot – specifically its </w:t>
+        <w:t xml:space="preserve">Within my database, each market has its own dedicated table, </w:t>
+      </w:r>
+      <w:r>
+        <w:rPr>
+          <w:rFonts w:ascii="Cambria" w:hAnsi="Cambria"/>
+          <w:sz w:val="20"/>
+          <w:szCs w:val="20"/>
+          <w:lang w:val="en-US"/>
+        </w:rPr>
+        <w:t>that stores</w:t>
+      </w:r>
+      <w:r>
+        <w:rPr>
+          <w:rFonts w:ascii="Cambria" w:hAnsi="Cambria"/>
+          <w:sz w:val="20"/>
+          <w:szCs w:val="20"/>
+          <w:lang w:val="en-US"/>
+        </w:rPr>
+        <w:t xml:space="preserve"> information on each plot – specifically its </w:t>
       </w:r>
       <w:r>
         <w:rPr>
@@ -2005,7 +2049,43 @@
           <w:szCs w:val="20"/>
           <w:lang w:val="en-US"/>
         </w:rPr>
-        <w:t xml:space="preserve">, which is a foreign key of the Markets table, and the price level and timestamp of a given plot. The primary key of each market table is an </w:t>
+        <w:t xml:space="preserve">, which is a foreign key of the Markets table, and the price </w:t>
+      </w:r>
+      <w:r>
+        <w:rPr>
+          <w:rFonts w:ascii="Cambria" w:hAnsi="Cambria"/>
+          <w:sz w:val="20"/>
+          <w:szCs w:val="20"/>
+          <w:lang w:val="en-US"/>
+        </w:rPr>
+        <w:t xml:space="preserve">value </w:t>
+      </w:r>
+      <w:r>
+        <w:rPr>
+          <w:rFonts w:ascii="Cambria" w:hAnsi="Cambria"/>
+          <w:sz w:val="20"/>
+          <w:szCs w:val="20"/>
+          <w:lang w:val="en-US"/>
+        </w:rPr>
+        <w:t>and timestamp of</w:t>
+      </w:r>
+      <w:r>
+        <w:rPr>
+          <w:rFonts w:ascii="Cambria" w:hAnsi="Cambria"/>
+          <w:sz w:val="20"/>
+          <w:szCs w:val="20"/>
+          <w:lang w:val="en-US"/>
+        </w:rPr>
+        <w:t xml:space="preserve"> each</w:t>
+      </w:r>
+      <w:r>
+        <w:rPr>
+          <w:rFonts w:ascii="Cambria" w:hAnsi="Cambria"/>
+          <w:sz w:val="20"/>
+          <w:szCs w:val="20"/>
+          <w:lang w:val="en-US"/>
+        </w:rPr>
+        <w:t xml:space="preserve"> given plot. The primary key of each market table is an </w:t>
       </w:r>
       <w:r>
         <w:rPr>
@@ -2043,7 +2123,25 @@
           <w:szCs w:val="20"/>
           <w:lang w:val="en-US"/>
         </w:rPr>
-        <w:t xml:space="preserve">– so that each plot is easily identifiable; the first plot will have ID 1, the second plot will have ID 2, etc. The Markets table serves as a list of all markets, storing their market IDs, names, and the name of the graph for that market (e.g.: </w:t>
+        <w:t xml:space="preserve">– so that each plot is easily identifiable; the first plot will have ID 1, the second plot will have ID 2, etc. The Markets table serves as a list of all markets, storing their market IDs, names, and the name of the graph </w:t>
+      </w:r>
+      <w:r>
+        <w:rPr>
+          <w:rFonts w:ascii="Cambria" w:hAnsi="Cambria"/>
+          <w:sz w:val="20"/>
+          <w:szCs w:val="20"/>
+          <w:lang w:val="en-US"/>
+        </w:rPr>
+        <w:t xml:space="preserve">PNG </w:t>
+      </w:r>
+      <w:r>
+        <w:rPr>
+          <w:rFonts w:ascii="Cambria" w:hAnsi="Cambria"/>
+          <w:sz w:val="20"/>
+          <w:szCs w:val="20"/>
+          <w:lang w:val="en-US"/>
+        </w:rPr>
+        <w:t xml:space="preserve">for that market (e.g.: </w:t>
       </w:r>
       <w:r>
         <w:rPr>
@@ -2064,18 +2162,6 @@
         </w:rPr>
         <w:t>).</w:t>
       </w:r>
-    </w:p>
-    <w:p>
-      <w:pPr>
-        <w:spacing w:after="0"/>
-        <w:jc w:val="both"/>
-        <w:rPr>
-          <w:rFonts w:ascii="Cambria" w:hAnsi="Cambria"/>
-          <w:sz w:val="20"/>
-          <w:szCs w:val="20"/>
-          <w:lang w:val="en-US"/>
-        </w:rPr>
-      </w:pPr>
     </w:p>
     <w:p>
       <w:pPr>
@@ -2100,7 +2186,7 @@
           <w:lang w:val="en-US"/>
         </w:rPr>
         <w:drawing>
-          <wp:anchor distT="0" distB="0" distL="114300" distR="114300" simplePos="0" relativeHeight="251664384" behindDoc="0" locked="0" layoutInCell="1" allowOverlap="1" wp14:anchorId="34E96024" wp14:editId="07E2C4BE">
+          <wp:anchor distT="0" distB="0" distL="114300" distR="114300" simplePos="0" relativeHeight="251664384" behindDoc="0" locked="0" layoutInCell="1" allowOverlap="1" wp14:anchorId="34E96024" wp14:editId="5C598EB5">
             <wp:simplePos x="0" y="0"/>
             <wp:positionH relativeFrom="column">
               <wp:posOffset>0</wp:posOffset>
@@ -2109,7 +2195,7 @@
               <wp:posOffset>168275</wp:posOffset>
             </wp:positionV>
             <wp:extent cx="1672590" cy="659765"/>
-            <wp:effectExtent l="0" t="0" r="3810" b="635"/>
+            <wp:effectExtent l="0" t="0" r="0" b="3810"/>
             <wp:wrapSquare wrapText="bothSides"/>
             <wp:docPr id="1867781786" name="Picture 14" descr="A screenshot of a computer code&#10;&#10;AI-generated content may be incorrect."/>
             <wp:cNvGraphicFramePr>
@@ -2123,7 +2209,7 @@
                     <pic:cNvPicPr/>
                   </pic:nvPicPr>
                   <pic:blipFill>
-                    <a:blip r:embed="rId11" cstate="print">
+                    <a:blip r:embed="rId12" cstate="print">
                       <a:extLst>
                         <a:ext uri="{28A0092B-C50C-407E-A947-70E740481C1C}">
                           <a14:useLocalDpi xmlns:a14="http://schemas.microsoft.com/office/drawing/2010/main" val="0"/>
@@ -2165,9 +2251,51 @@
           <w:szCs w:val="20"/>
           <w:lang w:val="en-US"/>
         </w:rPr>
-        <w:t>start-database</w:t>
-      </w:r>
-      <w:r>
+        <w:t>start-database.sh</w:t>
+      </w:r>
+    </w:p>
+    <w:p>
+      <w:pPr>
+        <w:jc w:val="both"/>
+        <w:rPr>
+          <w:rFonts w:ascii="Cambria" w:hAnsi="Cambria"/>
+          <w:sz w:val="20"/>
+          <w:szCs w:val="20"/>
+          <w:lang w:val="en-US"/>
+        </w:rPr>
+      </w:pPr>
+      <w:r>
+        <w:rPr>
+          <w:rFonts w:ascii="Cambria" w:hAnsi="Cambria"/>
+          <w:sz w:val="20"/>
+          <w:szCs w:val="20"/>
+          <w:lang w:val="en-US"/>
+        </w:rPr>
+        <w:t xml:space="preserve">This shell script is extremely short – it simply starts the MySQL </w:t>
+      </w:r>
+      <w:r>
+        <w:rPr>
+          <w:rFonts w:ascii="Cambria" w:hAnsi="Cambria"/>
+          <w:sz w:val="20"/>
+          <w:szCs w:val="20"/>
+          <w:lang w:val="en-US"/>
+        </w:rPr>
+        <w:t xml:space="preserve">database </w:t>
+      </w:r>
+      <w:r>
+        <w:rPr>
+          <w:rFonts w:ascii="Cambria" w:hAnsi="Cambria"/>
+          <w:sz w:val="20"/>
+          <w:szCs w:val="20"/>
+          <w:lang w:val="en-US"/>
+        </w:rPr>
+        <w:t>and Apache server. Alternatively, the servers can be started using the XAMPP application itself, or by simply running the commands in the terminal directly.</w:t>
+      </w:r>
+    </w:p>
+    <w:p>
+      <w:pPr>
+        <w:spacing w:after="0"/>
+        <w:jc w:val="both"/>
         <w:rPr>
           <w:rFonts w:ascii="Cambria" w:hAnsi="Cambria"/>
           <w:i/>
@@ -2177,114 +2305,31 @@
           <w:szCs w:val="20"/>
           <w:lang w:val="en-US"/>
         </w:rPr>
-        <w:t>.sh</w:t>
-      </w:r>
-    </w:p>
-    <w:p>
-      <w:pPr>
-        <w:spacing w:after="0"/>
-        <w:jc w:val="both"/>
-        <w:rPr>
-          <w:rFonts w:ascii="Cambria" w:hAnsi="Cambria"/>
-          <w:sz w:val="20"/>
-          <w:szCs w:val="20"/>
-          <w:lang w:val="en-US"/>
-        </w:rPr>
-      </w:pPr>
-      <w:r>
-        <w:rPr>
-          <w:rFonts w:ascii="Cambria" w:hAnsi="Cambria"/>
-          <w:sz w:val="20"/>
-          <w:szCs w:val="20"/>
-          <w:lang w:val="en-US"/>
-        </w:rPr>
-        <w:t>This shell script is extremely short – it simply starts the MySQL database and Apache server. Alternatively, the servers can be started using the XAMPP application itself, or by simply running the commands in the terminal directly.</w:t>
-      </w:r>
-    </w:p>
-    <w:p>
-      <w:pPr>
-        <w:spacing w:after="0"/>
-        <w:jc w:val="both"/>
-        <w:rPr>
-          <w:rFonts w:ascii="Cambria" w:hAnsi="Cambria"/>
-          <w:color w:val="EE0000"/>
-          <w:sz w:val="20"/>
-          <w:szCs w:val="20"/>
-          <w:lang w:val="en-US"/>
-        </w:rPr>
-      </w:pPr>
-    </w:p>
-    <w:p>
-      <w:pPr>
-        <w:spacing w:after="0"/>
-        <w:jc w:val="both"/>
+      </w:pPr>
+      <w:r>
         <w:rPr>
           <w:rFonts w:ascii="Cambria" w:hAnsi="Cambria"/>
           <w:i/>
           <w:iCs/>
+          <w:noProof/>
           <w:color w:val="EE0000"/>
           <w:sz w:val="20"/>
           <w:szCs w:val="20"/>
           <w:lang w:val="en-US"/>
         </w:rPr>
-      </w:pPr>
-      <w:r>
-        <w:rPr>
-          <w:rFonts w:ascii="Cambria" w:hAnsi="Cambria"/>
-          <w:i/>
-          <w:iCs/>
-          <w:color w:val="EE0000"/>
-          <w:sz w:val="20"/>
-          <w:szCs w:val="20"/>
-          <w:lang w:val="en-US"/>
-        </w:rPr>
-        <w:t>create-database</w:t>
-      </w:r>
-      <w:r>
-        <w:rPr>
-          <w:rFonts w:ascii="Cambria" w:hAnsi="Cambria"/>
-          <w:i/>
-          <w:iCs/>
-          <w:color w:val="EE0000"/>
-          <w:sz w:val="20"/>
-          <w:szCs w:val="20"/>
-          <w:lang w:val="en-US"/>
-        </w:rPr>
-        <w:t>.sh</w:t>
-      </w:r>
-    </w:p>
-    <w:p>
-      <w:pPr>
-        <w:spacing w:after="0"/>
-        <w:jc w:val="both"/>
-        <w:rPr>
-          <w:rFonts w:ascii="Cambria" w:hAnsi="Cambria"/>
-          <w:sz w:val="20"/>
-          <w:szCs w:val="20"/>
-          <w:lang w:val="en-US"/>
-        </w:rPr>
-      </w:pPr>
-      <w:r>
-        <w:rPr>
-          <w:rFonts w:ascii="Cambria" w:hAnsi="Cambria"/>
-          <w:noProof/>
-          <w:sz w:val="20"/>
-          <w:szCs w:val="20"/>
-          <w:lang w:val="en-US"/>
-        </w:rPr>
         <w:drawing>
-          <wp:anchor distT="0" distB="0" distL="114300" distR="114300" simplePos="0" relativeHeight="251665408" behindDoc="0" locked="0" layoutInCell="1" allowOverlap="1" wp14:anchorId="1850E77A" wp14:editId="13A42442">
+          <wp:anchor distT="0" distB="0" distL="114300" distR="114300" simplePos="0" relativeHeight="251678720" behindDoc="0" locked="0" layoutInCell="1" allowOverlap="1" wp14:anchorId="7F2418CA" wp14:editId="1E3DE804">
             <wp:simplePos x="0" y="0"/>
             <wp:positionH relativeFrom="column">
               <wp:posOffset>0</wp:posOffset>
             </wp:positionH>
             <wp:positionV relativeFrom="paragraph">
-              <wp:posOffset>21793</wp:posOffset>
+              <wp:posOffset>174625</wp:posOffset>
             </wp:positionV>
-            <wp:extent cx="3045460" cy="447040"/>
-            <wp:effectExtent l="0" t="0" r="2540" b="0"/>
+            <wp:extent cx="1644015" cy="1059815"/>
+            <wp:effectExtent l="0" t="0" r="0" b="0"/>
             <wp:wrapSquare wrapText="bothSides"/>
-            <wp:docPr id="116797955" name="Picture 15" descr="A close up of a computer code&#10;&#10;AI-generated content may be incorrect."/>
+            <wp:docPr id="350405111" name="Picture 1" descr="A screen shot of a computer code&#10;&#10;AI-generated content may be incorrect."/>
             <wp:cNvGraphicFramePr>
               <a:graphicFrameLocks xmlns:a="http://schemas.openxmlformats.org/drawingml/2006/main" noChangeAspect="1"/>
             </wp:cNvGraphicFramePr>
@@ -2292,150 +2337,7 @@
               <a:graphicData uri="http://schemas.openxmlformats.org/drawingml/2006/picture">
                 <pic:pic xmlns:pic="http://schemas.openxmlformats.org/drawingml/2006/picture">
                   <pic:nvPicPr>
-                    <pic:cNvPr id="116797955" name="Picture 15" descr="A close up of a computer code&#10;&#10;AI-generated content may be incorrect."/>
-                    <pic:cNvPicPr/>
-                  </pic:nvPicPr>
-                  <pic:blipFill>
-                    <a:blip r:embed="rId12" cstate="print">
-                      <a:extLst>
-                        <a:ext uri="{28A0092B-C50C-407E-A947-70E740481C1C}">
-                          <a14:useLocalDpi xmlns:a14="http://schemas.microsoft.com/office/drawing/2010/main" val="0"/>
-                        </a:ext>
-                      </a:extLst>
-                    </a:blip>
-                    <a:stretch>
-                      <a:fillRect/>
-                    </a:stretch>
-                  </pic:blipFill>
-                  <pic:spPr>
-                    <a:xfrm>
-                      <a:off x="0" y="0"/>
-                      <a:ext cx="3045460" cy="447040"/>
-                    </a:xfrm>
-                    <a:prstGeom prst="rect">
-                      <a:avLst/>
-                    </a:prstGeom>
-                  </pic:spPr>
-                </pic:pic>
-              </a:graphicData>
-            </a:graphic>
-            <wp14:sizeRelH relativeFrom="page">
-              <wp14:pctWidth>0</wp14:pctWidth>
-            </wp14:sizeRelH>
-            <wp14:sizeRelV relativeFrom="page">
-              <wp14:pctHeight>0</wp14:pctHeight>
-            </wp14:sizeRelV>
-          </wp:anchor>
-        </w:drawing>
-      </w:r>
-      <w:r>
-        <w:rPr>
-          <w:rFonts w:ascii="Cambria" w:hAnsi="Cambria"/>
-          <w:sz w:val="20"/>
-          <w:szCs w:val="20"/>
-          <w:lang w:val="en-US"/>
-        </w:rPr>
-        <w:t xml:space="preserve">For readability, and ease of modification for other programmers, the file path of the MySQL client within my computer is assigned to a constant called MYSQL. The same is done for the </w:t>
-      </w:r>
-      <w:r>
-        <w:rPr>
-          <w:rFonts w:ascii="Cambria" w:hAnsi="Cambria"/>
-          <w:color w:val="156082" w:themeColor="accent1"/>
-          <w:sz w:val="20"/>
-          <w:szCs w:val="20"/>
-          <w:lang w:val="en-US"/>
-        </w:rPr>
-        <w:t>cleaned_data.csv</w:t>
-      </w:r>
-      <w:r>
-        <w:rPr>
-          <w:rFonts w:ascii="Cambria" w:hAnsi="Cambria"/>
-          <w:sz w:val="20"/>
-          <w:szCs w:val="20"/>
-          <w:lang w:val="en-US"/>
-        </w:rPr>
-        <w:t xml:space="preserve">, which will be used to insert the scraped data into the MySQL database. A MySQL query to create the database ‘my_market_tracker’ (Malaysian Market Tracker) is run – with </w:t>
-      </w:r>
-      <w:r>
-        <w:rPr>
-          <w:rFonts w:ascii="Cambria" w:hAnsi="Cambria"/>
-          <w:color w:val="196B24" w:themeColor="accent3"/>
-          <w:sz w:val="20"/>
-          <w:szCs w:val="20"/>
-          <w:lang w:val="en-US"/>
-        </w:rPr>
-        <w:t xml:space="preserve">-u root </w:t>
-      </w:r>
-      <w:r>
-        <w:rPr>
-          <w:rFonts w:ascii="Cambria" w:hAnsi="Cambria"/>
-          <w:sz w:val="20"/>
-          <w:szCs w:val="20"/>
-          <w:lang w:val="en-US"/>
-        </w:rPr>
-        <w:t xml:space="preserve">(the MySQL superuser) and </w:t>
-      </w:r>
-      <w:r>
-        <w:rPr>
-          <w:rFonts w:ascii="Cambria" w:hAnsi="Cambria"/>
-          <w:color w:val="196B24" w:themeColor="accent3"/>
-          <w:sz w:val="20"/>
-          <w:szCs w:val="20"/>
-          <w:lang w:val="en-US"/>
-        </w:rPr>
-        <w:t>-e</w:t>
-      </w:r>
-      <w:r>
-        <w:rPr>
-          <w:rFonts w:ascii="Cambria" w:hAnsi="Cambria"/>
-          <w:sz w:val="20"/>
-          <w:szCs w:val="20"/>
-          <w:lang w:val="en-US"/>
-        </w:rPr>
-        <w:t xml:space="preserve"> ‘execute’ the following SQL query.</w:t>
-      </w:r>
-    </w:p>
-    <w:p>
-      <w:pPr>
-        <w:spacing w:after="0"/>
-        <w:jc w:val="both"/>
-        <w:rPr>
-          <w:rFonts w:ascii="Cambria" w:hAnsi="Cambria"/>
-          <w:sz w:val="20"/>
-          <w:szCs w:val="20"/>
-          <w:lang w:val="en-US"/>
-        </w:rPr>
-      </w:pPr>
-      <w:r>
-        <w:rPr>
-          <w:rFonts w:ascii="Cambria" w:hAnsi="Cambria"/>
-          <w:noProof/>
-          <w:sz w:val="20"/>
-          <w:szCs w:val="20"/>
-          <w:lang w:val="en-US"/>
-        </w:rPr>
-        <w:lastRenderedPageBreak/>
-        <w:drawing>
-          <wp:anchor distT="0" distB="0" distL="114300" distR="114300" simplePos="0" relativeHeight="251666432" behindDoc="0" locked="0" layoutInCell="1" allowOverlap="1" wp14:anchorId="2BE47D30" wp14:editId="43E23B3C">
-            <wp:simplePos x="0" y="0"/>
-            <wp:positionH relativeFrom="column">
-              <wp:posOffset>0</wp:posOffset>
-            </wp:positionH>
-            <wp:positionV relativeFrom="paragraph">
-              <wp:posOffset>0</wp:posOffset>
-            </wp:positionV>
-            <wp:extent cx="2139950" cy="997585"/>
-            <wp:effectExtent l="0" t="0" r="3810" b="6350"/>
-            <wp:wrapSquare wrapText="bothSides"/>
-            <wp:docPr id="1791891978" name="Picture 16" descr="A screenshot of a computer code&#10;&#10;AI-generated content may be incorrect."/>
-            <wp:cNvGraphicFramePr>
-              <a:graphicFrameLocks xmlns:a="http://schemas.openxmlformats.org/drawingml/2006/main" noChangeAspect="1"/>
-            </wp:cNvGraphicFramePr>
-            <a:graphic xmlns:a="http://schemas.openxmlformats.org/drawingml/2006/main">
-              <a:graphicData uri="http://schemas.openxmlformats.org/drawingml/2006/picture">
-                <pic:pic xmlns:pic="http://schemas.openxmlformats.org/drawingml/2006/picture">
-                  <pic:nvPicPr>
-                    <pic:cNvPr id="1791891978" name="Picture 16" descr="A screenshot of a computer code&#10;&#10;AI-generated content may be incorrect."/>
+                    <pic:cNvPr id="350405111" name="Picture 1" descr="A screen shot of a computer code&#10;&#10;AI-generated content may be incorrect."/>
                     <pic:cNvPicPr/>
                   </pic:nvPicPr>
                   <pic:blipFill>
@@ -2453,7 +2355,7 @@
                   <pic:spPr>
                     <a:xfrm>
                       <a:off x="0" y="0"/>
-                      <a:ext cx="2139950" cy="997585"/>
+                      <a:ext cx="1644015" cy="1059815"/>
                     </a:xfrm>
                     <a:prstGeom prst="rect">
                       <a:avLst/>
@@ -2474,36 +2376,143 @@
       <w:r>
         <w:rPr>
           <w:rFonts w:ascii="Cambria" w:hAnsi="Cambria"/>
-          <w:sz w:val="20"/>
-          <w:szCs w:val="20"/>
-          <w:lang w:val="en-US"/>
-        </w:rPr>
-        <w:t xml:space="preserve">The </w:t>
+          <w:i/>
+          <w:iCs/>
+          <w:color w:val="EE0000"/>
+          <w:sz w:val="20"/>
+          <w:szCs w:val="20"/>
+          <w:lang w:val="en-US"/>
+        </w:rPr>
+        <w:t>create-database.sh</w:t>
+      </w:r>
+    </w:p>
+    <w:p>
+      <w:pPr>
+        <w:spacing w:after="0"/>
+        <w:jc w:val="both"/>
+        <w:rPr>
+          <w:rFonts w:ascii="Cambria" w:hAnsi="Cambria"/>
+          <w:i/>
+          <w:iCs/>
+          <w:sz w:val="20"/>
+          <w:szCs w:val="20"/>
+          <w:lang w:val="en-US"/>
+        </w:rPr>
+      </w:pPr>
+      <w:r>
+        <w:rPr>
+          <w:rFonts w:ascii="Cambria" w:hAnsi="Cambria"/>
+          <w:sz w:val="20"/>
+          <w:szCs w:val="20"/>
+          <w:lang w:val="en-US"/>
+        </w:rPr>
+        <w:t xml:space="preserve">This first block of code is simply to assign the file paths for the MySQL client and cleaned_data.csv. The </w:t>
+      </w:r>
+      <w:r>
+        <w:rPr>
+          <w:rFonts w:ascii="Cambria" w:hAnsi="Cambria"/>
+          <w:sz w:val="20"/>
+          <w:szCs w:val="20"/>
+          <w:lang w:val="en-US"/>
+        </w:rPr>
+        <w:t>error handling conditional blocks</w:t>
+      </w:r>
+      <w:r>
+        <w:rPr>
+          <w:rFonts w:ascii="Cambria" w:hAnsi="Cambria"/>
+          <w:sz w:val="20"/>
+          <w:szCs w:val="20"/>
+          <w:lang w:val="en-US"/>
+        </w:rPr>
+        <w:t xml:space="preserve"> check if the MySQL client exists and is an executable file, and </w:t>
+      </w:r>
+      <w:r>
+        <w:rPr>
+          <w:rFonts w:ascii="Cambria" w:hAnsi="Cambria"/>
+          <w:sz w:val="20"/>
+          <w:szCs w:val="20"/>
+          <w:lang w:val="en-US"/>
+        </w:rPr>
+        <w:t>i</w:t>
+      </w:r>
+      <w:r>
+        <w:rPr>
+          <w:rFonts w:ascii="Cambria" w:hAnsi="Cambria"/>
+          <w:sz w:val="20"/>
+          <w:szCs w:val="20"/>
+          <w:lang w:val="en-US"/>
+        </w:rPr>
+        <w:t>f cleaned_data.csv exists</w:t>
+      </w:r>
+      <w:r>
+        <w:rPr>
+          <w:rFonts w:ascii="Cambria" w:hAnsi="Cambria"/>
+          <w:sz w:val="20"/>
+          <w:szCs w:val="20"/>
+          <w:lang w:val="en-US"/>
+        </w:rPr>
+        <w:t xml:space="preserve"> </w:t>
+      </w:r>
+      <w:r>
+        <w:rPr>
+          <w:rFonts w:ascii="Cambria" w:hAnsi="Cambria"/>
+          <w:sz w:val="20"/>
+          <w:szCs w:val="20"/>
+          <w:lang w:val="en-US"/>
+        </w:rPr>
+        <w:t xml:space="preserve">and is a regular file. </w:t>
+      </w:r>
+      <w:r>
+        <w:rPr>
+          <w:rFonts w:ascii="Cambria" w:hAnsi="Cambria"/>
+          <w:i/>
+          <w:iCs/>
+          <w:sz w:val="20"/>
+          <w:szCs w:val="20"/>
+          <w:lang w:val="en-US"/>
+        </w:rPr>
+        <w:t>(</w:t>
       </w:r>
       <w:r>
         <w:rPr>
           <w:rFonts w:ascii="Cambria" w:hAnsi="Cambria"/>
           <w:b/>
           <w:bCs/>
-          <w:sz w:val="20"/>
-          <w:szCs w:val="20"/>
-          <w:lang w:val="en-US"/>
-        </w:rPr>
-        <w:t>create_table2dp_for function</w:t>
-      </w:r>
-      <w:r>
-        <w:rPr>
-          <w:rFonts w:ascii="Cambria" w:hAnsi="Cambria"/>
-          <w:sz w:val="20"/>
-          <w:szCs w:val="20"/>
-          <w:lang w:val="en-US"/>
-        </w:rPr>
-        <w:t xml:space="preserve"> is used to create the tables for the non-forex markets which store prices in 2 decimal places. It defines DataPointID an auto-increment integer primary key, and defines the other relevant attributes, such as the MarketID, Price, and Timestamp, and creates a foreign key constraint, declaring MarketID as a foreign key from the Markets table.</w:t>
+          <w:i/>
+          <w:iCs/>
+          <w:color w:val="EE0000"/>
+          <w:sz w:val="20"/>
+          <w:szCs w:val="20"/>
+          <w:lang w:val="en-US"/>
+        </w:rPr>
+        <w:t>NOTE:</w:t>
+      </w:r>
+      <w:r>
+        <w:rPr>
+          <w:rFonts w:ascii="Cambria" w:hAnsi="Cambria"/>
+          <w:i/>
+          <w:iCs/>
+          <w:color w:val="EE0000"/>
+          <w:sz w:val="20"/>
+          <w:szCs w:val="20"/>
+          <w:lang w:val="en-US"/>
+        </w:rPr>
+        <w:t xml:space="preserve"> </w:t>
+      </w:r>
+      <w:r>
+        <w:rPr>
+          <w:rFonts w:ascii="Cambria" w:hAnsi="Cambria"/>
+          <w:i/>
+          <w:iCs/>
+          <w:sz w:val="20"/>
+          <w:szCs w:val="20"/>
+          <w:lang w:val="en-US"/>
+        </w:rPr>
+        <w:t>Every shell script that uses these constants have the same error handling code. For the sake of shortening the length of this report, this won’t be shown in other screenshots.)</w:t>
       </w:r>
     </w:p>
     <w:p>
       <w:pPr>
-        <w:spacing w:after="0"/>
         <w:jc w:val="both"/>
         <w:rPr>
           <w:rFonts w:ascii="Cambria" w:hAnsi="Cambria"/>
@@ -2520,19 +2529,20 @@
           <w:szCs w:val="20"/>
           <w:lang w:val="en-US"/>
         </w:rPr>
+        <w:lastRenderedPageBreak/>
         <w:drawing>
-          <wp:anchor distT="0" distB="0" distL="114300" distR="114300" simplePos="0" relativeHeight="251667456" behindDoc="0" locked="0" layoutInCell="1" allowOverlap="1" wp14:anchorId="15A09F94" wp14:editId="423D4739">
+          <wp:anchor distT="0" distB="0" distL="114300" distR="114300" simplePos="0" relativeHeight="251679744" behindDoc="0" locked="0" layoutInCell="1" allowOverlap="1" wp14:anchorId="0C9EF6B3" wp14:editId="2BAC2378">
             <wp:simplePos x="0" y="0"/>
             <wp:positionH relativeFrom="column">
               <wp:posOffset>0</wp:posOffset>
             </wp:positionH>
             <wp:positionV relativeFrom="paragraph">
-              <wp:posOffset>171450</wp:posOffset>
+              <wp:posOffset>0</wp:posOffset>
             </wp:positionV>
-            <wp:extent cx="2139950" cy="982980"/>
-            <wp:effectExtent l="0" t="0" r="6350" b="0"/>
+            <wp:extent cx="2383155" cy="447040"/>
+            <wp:effectExtent l="0" t="0" r="4445" b="0"/>
             <wp:wrapSquare wrapText="bothSides"/>
-            <wp:docPr id="252634445" name="Picture 17" descr="A screenshot of a computer code&#10;&#10;AI-generated content may be incorrect."/>
+            <wp:docPr id="1105724150" name="Picture 2" descr="A close-up of a sign&#10;&#10;AI-generated content may be incorrect."/>
             <wp:cNvGraphicFramePr>
               <a:graphicFrameLocks xmlns:a="http://schemas.openxmlformats.org/drawingml/2006/main" noChangeAspect="1"/>
             </wp:cNvGraphicFramePr>
@@ -2540,7 +2550,7 @@
               <a:graphicData uri="http://schemas.openxmlformats.org/drawingml/2006/picture">
                 <pic:pic xmlns:pic="http://schemas.openxmlformats.org/drawingml/2006/picture">
                   <pic:nvPicPr>
-                    <pic:cNvPr id="252634445" name="Picture 17" descr="A screenshot of a computer code&#10;&#10;AI-generated content may be incorrect."/>
+                    <pic:cNvPr id="1105724150" name="Picture 2" descr="A close-up of a sign&#10;&#10;AI-generated content may be incorrect."/>
                     <pic:cNvPicPr/>
                   </pic:nvPicPr>
                   <pic:blipFill>
@@ -2558,7 +2568,7 @@
                   <pic:spPr>
                     <a:xfrm>
                       <a:off x="0" y="0"/>
-                      <a:ext cx="2139950" cy="982980"/>
+                      <a:ext cx="2383155" cy="447040"/>
                     </a:xfrm>
                     <a:prstGeom prst="rect">
                       <a:avLst/>
@@ -2576,146 +2586,6 @@
           </wp:anchor>
         </w:drawing>
       </w:r>
-    </w:p>
-    <w:p>
-      <w:pPr>
-        <w:spacing w:after="0"/>
-        <w:jc w:val="both"/>
-        <w:rPr>
-          <w:rFonts w:ascii="Cambria" w:hAnsi="Cambria"/>
-          <w:sz w:val="20"/>
-          <w:szCs w:val="20"/>
-          <w:lang w:val="en-US"/>
-        </w:rPr>
-      </w:pPr>
-      <w:r>
-        <w:rPr>
-          <w:rFonts w:ascii="Cambria" w:hAnsi="Cambria"/>
-          <w:sz w:val="20"/>
-          <w:szCs w:val="20"/>
-          <w:lang w:val="en-US"/>
-        </w:rPr>
-        <w:t xml:space="preserve">The </w:t>
-      </w:r>
-      <w:r>
-        <w:rPr>
-          <w:rFonts w:ascii="Cambria" w:hAnsi="Cambria"/>
-          <w:b/>
-          <w:bCs/>
-          <w:sz w:val="20"/>
-          <w:szCs w:val="20"/>
-          <w:lang w:val="en-US"/>
-        </w:rPr>
-        <w:t>c</w:t>
-      </w:r>
-      <w:r>
-        <w:rPr>
-          <w:rFonts w:ascii="Cambria" w:hAnsi="Cambria"/>
-          <w:b/>
-          <w:bCs/>
-          <w:sz w:val="20"/>
-          <w:szCs w:val="20"/>
-          <w:lang w:val="en-US"/>
-        </w:rPr>
-        <w:t>reate_table</w:t>
-      </w:r>
-      <w:r>
-        <w:rPr>
-          <w:rFonts w:ascii="Cambria" w:hAnsi="Cambria"/>
-          <w:b/>
-          <w:bCs/>
-          <w:sz w:val="20"/>
-          <w:szCs w:val="20"/>
-          <w:lang w:val="en-US"/>
-        </w:rPr>
-        <w:t>4</w:t>
-      </w:r>
-      <w:r>
-        <w:rPr>
-          <w:rFonts w:ascii="Cambria" w:hAnsi="Cambria"/>
-          <w:b/>
-          <w:bCs/>
-          <w:sz w:val="20"/>
-          <w:szCs w:val="20"/>
-          <w:lang w:val="en-US"/>
-        </w:rPr>
-        <w:t>dp_for function</w:t>
-      </w:r>
-      <w:r>
-        <w:rPr>
-          <w:rFonts w:ascii="Cambria" w:hAnsi="Cambria"/>
-          <w:sz w:val="20"/>
-          <w:szCs w:val="20"/>
-          <w:lang w:val="en-US"/>
-        </w:rPr>
-        <w:t xml:space="preserve"> is used to create the tables for the</w:t>
-      </w:r>
-      <w:r>
-        <w:rPr>
-          <w:rFonts w:ascii="Cambria" w:hAnsi="Cambria"/>
-          <w:sz w:val="20"/>
-          <w:szCs w:val="20"/>
-          <w:lang w:val="en-US"/>
-        </w:rPr>
-        <w:t xml:space="preserve"> </w:t>
-      </w:r>
-      <w:r>
-        <w:rPr>
-          <w:rFonts w:ascii="Cambria" w:hAnsi="Cambria"/>
-          <w:sz w:val="20"/>
-          <w:szCs w:val="20"/>
-          <w:lang w:val="en-US"/>
-        </w:rPr>
-        <w:t>forex</w:t>
-      </w:r>
-      <w:r>
-        <w:rPr>
-          <w:rFonts w:ascii="Cambria" w:hAnsi="Cambria"/>
-          <w:sz w:val="20"/>
-          <w:szCs w:val="20"/>
-          <w:lang w:val="en-US"/>
-        </w:rPr>
-        <w:t xml:space="preserve"> </w:t>
-      </w:r>
-      <w:r>
-        <w:rPr>
-          <w:rFonts w:ascii="Cambria" w:hAnsi="Cambria"/>
-          <w:sz w:val="20"/>
-          <w:szCs w:val="20"/>
-          <w:lang w:val="en-US"/>
-        </w:rPr>
-        <w:t xml:space="preserve">markets which store prices in </w:t>
-      </w:r>
-      <w:r>
-        <w:rPr>
-          <w:rFonts w:ascii="Cambria" w:hAnsi="Cambria"/>
-          <w:sz w:val="20"/>
-          <w:szCs w:val="20"/>
-          <w:lang w:val="en-US"/>
-        </w:rPr>
-        <w:t>4</w:t>
-      </w:r>
-      <w:r>
-        <w:rPr>
-          <w:rFonts w:ascii="Cambria" w:hAnsi="Cambria"/>
-          <w:sz w:val="20"/>
-          <w:szCs w:val="20"/>
-          <w:lang w:val="en-US"/>
-        </w:rPr>
-        <w:t xml:space="preserve"> decimal places. It defines DataPointID an auto-increment integer primary key, and defines the other relevant attributes, such as the MarketID, Price, and Timestamp, and creates a foreign key constraint, declaring MarketID as a foreign key from the Markets table.</w:t>
-      </w:r>
-    </w:p>
-    <w:p>
-      <w:pPr>
-        <w:spacing w:after="0"/>
-        <w:jc w:val="both"/>
-        <w:rPr>
-          <w:rFonts w:ascii="Cambria" w:hAnsi="Cambria"/>
-          <w:sz w:val="20"/>
-          <w:szCs w:val="20"/>
-          <w:lang w:val="en-US"/>
-        </w:rPr>
-      </w:pPr>
       <w:r>
         <w:rPr>
           <w:rFonts w:ascii="Cambria" w:hAnsi="Cambria"/>
@@ -2725,18 +2595,18 @@
           <w:lang w:val="en-US"/>
         </w:rPr>
         <w:drawing>
-          <wp:anchor distT="0" distB="0" distL="114300" distR="114300" simplePos="0" relativeHeight="251668480" behindDoc="0" locked="0" layoutInCell="1" allowOverlap="1" wp14:anchorId="593394D3" wp14:editId="7C28BF3B">
+          <wp:anchor distT="0" distB="0" distL="114300" distR="114300" simplePos="0" relativeHeight="251681792" behindDoc="0" locked="0" layoutInCell="1" allowOverlap="1" wp14:anchorId="16A7E695" wp14:editId="1A287C86">
             <wp:simplePos x="0" y="0"/>
             <wp:positionH relativeFrom="column">
-              <wp:posOffset>0</wp:posOffset>
+              <wp:posOffset>2294890</wp:posOffset>
             </wp:positionH>
             <wp:positionV relativeFrom="paragraph">
-              <wp:posOffset>160452</wp:posOffset>
+              <wp:posOffset>651510</wp:posOffset>
             </wp:positionV>
-            <wp:extent cx="1085850" cy="1351915"/>
+            <wp:extent cx="2191385" cy="1371600"/>
             <wp:effectExtent l="0" t="0" r="5715" b="0"/>
             <wp:wrapSquare wrapText="bothSides"/>
-            <wp:docPr id="19915782" name="Picture 18" descr="A screenshot of a computer code&#10;&#10;AI-generated content may be incorrect."/>
+            <wp:docPr id="1253405803" name="Picture 4" descr="A screen shot of a computer code&#10;&#10;AI-generated content may be incorrect."/>
             <wp:cNvGraphicFramePr>
               <a:graphicFrameLocks xmlns:a="http://schemas.openxmlformats.org/drawingml/2006/main" noChangeAspect="1"/>
             </wp:cNvGraphicFramePr>
@@ -2744,7 +2614,7 @@
               <a:graphicData uri="http://schemas.openxmlformats.org/drawingml/2006/picture">
                 <pic:pic xmlns:pic="http://schemas.openxmlformats.org/drawingml/2006/picture">
                   <pic:nvPicPr>
-                    <pic:cNvPr id="19915782" name="Picture 18" descr="A screenshot of a computer code&#10;&#10;AI-generated content may be incorrect."/>
+                    <pic:cNvPr id="1253405803" name="Picture 4" descr="A screen shot of a computer code&#10;&#10;AI-generated content may be incorrect."/>
                     <pic:cNvPicPr/>
                   </pic:nvPicPr>
                   <pic:blipFill>
@@ -2762,7 +2632,7 @@
                   <pic:spPr>
                     <a:xfrm>
                       <a:off x="0" y="0"/>
-                      <a:ext cx="1085850" cy="1351915"/>
+                      <a:ext cx="2191385" cy="1371600"/>
                     </a:xfrm>
                     <a:prstGeom prst="rect">
                       <a:avLst/>
@@ -2780,230 +2650,6 @@
           </wp:anchor>
         </w:drawing>
       </w:r>
-    </w:p>
-    <w:p>
-      <w:pPr>
-        <w:spacing w:after="0"/>
-        <w:jc w:val="both"/>
-        <w:rPr>
-          <w:rFonts w:ascii="Cambria" w:hAnsi="Cambria"/>
-          <w:sz w:val="20"/>
-          <w:szCs w:val="20"/>
-          <w:lang w:val="en-US"/>
-        </w:rPr>
-      </w:pPr>
-      <w:r>
-        <w:rPr>
-          <w:rFonts w:ascii="Cambria" w:hAnsi="Cambria"/>
-          <w:sz w:val="20"/>
-          <w:szCs w:val="20"/>
-          <w:lang w:val="en-US"/>
-        </w:rPr>
-        <w:t>This block of code calls the create_table2dp_for function for the FTSE Bursa Malaysia KLCI market (FBMKLCI), as well as the Crude Palm Oil (CPO) market, then calls the create_table4dp_for function for the following forex markets: SGD/MYR, USD/MYR, CNY</w:t>
-      </w:r>
-      <w:r>
-        <w:rPr>
-          <w:rFonts w:ascii="Cambria" w:hAnsi="Cambria"/>
-          <w:sz w:val="20"/>
-          <w:szCs w:val="20"/>
-          <w:lang w:val="en-US"/>
-        </w:rPr>
-        <w:t>/MYR,</w:t>
-      </w:r>
-      <w:r>
-        <w:rPr>
-          <w:rFonts w:ascii="Cambria" w:hAnsi="Cambria"/>
-          <w:sz w:val="20"/>
-          <w:szCs w:val="20"/>
-          <w:lang w:val="en-US"/>
-        </w:rPr>
-        <w:t xml:space="preserve"> GBP</w:t>
-      </w:r>
-      <w:r>
-        <w:rPr>
-          <w:rFonts w:ascii="Cambria" w:hAnsi="Cambria"/>
-          <w:sz w:val="20"/>
-          <w:szCs w:val="20"/>
-          <w:lang w:val="en-US"/>
-        </w:rPr>
-        <w:t>/MYR,</w:t>
-      </w:r>
-      <w:r>
-        <w:rPr>
-          <w:rFonts w:ascii="Cambria" w:hAnsi="Cambria"/>
-          <w:sz w:val="20"/>
-          <w:szCs w:val="20"/>
-          <w:lang w:val="en-US"/>
-        </w:rPr>
-        <w:t xml:space="preserve"> HKD</w:t>
-      </w:r>
-      <w:r>
-        <w:rPr>
-          <w:rFonts w:ascii="Cambria" w:hAnsi="Cambria"/>
-          <w:sz w:val="20"/>
-          <w:szCs w:val="20"/>
-          <w:lang w:val="en-US"/>
-        </w:rPr>
-        <w:t>/MYR</w:t>
-      </w:r>
-      <w:r>
-        <w:rPr>
-          <w:rFonts w:ascii="Cambria" w:hAnsi="Cambria"/>
-          <w:sz w:val="20"/>
-          <w:szCs w:val="20"/>
-          <w:lang w:val="en-US"/>
-        </w:rPr>
-        <w:t>, 100 TWD</w:t>
-      </w:r>
-      <w:r>
-        <w:rPr>
-          <w:rFonts w:ascii="Cambria" w:hAnsi="Cambria"/>
-          <w:sz w:val="20"/>
-          <w:szCs w:val="20"/>
-          <w:lang w:val="en-US"/>
-        </w:rPr>
-        <w:t>/MYR,</w:t>
-      </w:r>
-      <w:r>
-        <w:rPr>
-          <w:rFonts w:ascii="Cambria" w:hAnsi="Cambria"/>
-          <w:sz w:val="20"/>
-          <w:szCs w:val="20"/>
-          <w:lang w:val="en-US"/>
-        </w:rPr>
-        <w:t xml:space="preserve"> 100 JYP/</w:t>
-      </w:r>
-      <w:r>
-        <w:rPr>
-          <w:rFonts w:ascii="Cambria" w:hAnsi="Cambria"/>
-          <w:sz w:val="20"/>
-          <w:szCs w:val="20"/>
-          <w:lang w:val="en-US"/>
-        </w:rPr>
-        <w:t>MYR,</w:t>
-      </w:r>
-      <w:r>
-        <w:rPr>
-          <w:rFonts w:ascii="Cambria" w:hAnsi="Cambria"/>
-          <w:sz w:val="20"/>
-          <w:szCs w:val="20"/>
-          <w:lang w:val="en-US"/>
-        </w:rPr>
-        <w:t xml:space="preserve"> NZD</w:t>
-      </w:r>
-      <w:r>
-        <w:rPr>
-          <w:rFonts w:ascii="Cambria" w:hAnsi="Cambria"/>
-          <w:sz w:val="20"/>
-          <w:szCs w:val="20"/>
-          <w:lang w:val="en-US"/>
-        </w:rPr>
-        <w:t>/MYR,</w:t>
-      </w:r>
-      <w:r>
-        <w:rPr>
-          <w:rFonts w:ascii="Cambria" w:hAnsi="Cambria"/>
-          <w:sz w:val="20"/>
-          <w:szCs w:val="20"/>
-          <w:lang w:val="en-US"/>
-        </w:rPr>
-        <w:t xml:space="preserve"> AUD</w:t>
-      </w:r>
-      <w:r>
-        <w:rPr>
-          <w:rFonts w:ascii="Cambria" w:hAnsi="Cambria"/>
-          <w:sz w:val="20"/>
-          <w:szCs w:val="20"/>
-          <w:lang w:val="en-US"/>
-        </w:rPr>
-        <w:t>/MYR,</w:t>
-      </w:r>
-      <w:r>
-        <w:rPr>
-          <w:rFonts w:ascii="Cambria" w:hAnsi="Cambria"/>
-          <w:sz w:val="20"/>
-          <w:szCs w:val="20"/>
-          <w:lang w:val="en-US"/>
-        </w:rPr>
-        <w:t xml:space="preserve"> EUR</w:t>
-      </w:r>
-      <w:r>
-        <w:rPr>
-          <w:rFonts w:ascii="Cambria" w:hAnsi="Cambria"/>
-          <w:sz w:val="20"/>
-          <w:szCs w:val="20"/>
-          <w:lang w:val="en-US"/>
-        </w:rPr>
-        <w:t>/MYR,</w:t>
-      </w:r>
-      <w:r>
-        <w:rPr>
-          <w:rFonts w:ascii="Cambria" w:hAnsi="Cambria"/>
-          <w:sz w:val="20"/>
-          <w:szCs w:val="20"/>
-          <w:lang w:val="en-US"/>
-        </w:rPr>
-        <w:t xml:space="preserve"> CAD</w:t>
-      </w:r>
-      <w:r>
-        <w:rPr>
-          <w:rFonts w:ascii="Cambria" w:hAnsi="Cambria"/>
-          <w:sz w:val="20"/>
-          <w:szCs w:val="20"/>
-          <w:lang w:val="en-US"/>
-        </w:rPr>
-        <w:t>/MYR,</w:t>
-      </w:r>
-      <w:r>
-        <w:rPr>
-          <w:rFonts w:ascii="Cambria" w:hAnsi="Cambria"/>
-          <w:sz w:val="20"/>
-          <w:szCs w:val="20"/>
-          <w:lang w:val="en-US"/>
-        </w:rPr>
-        <w:t xml:space="preserve"> and CHF</w:t>
-      </w:r>
-      <w:r>
-        <w:rPr>
-          <w:rFonts w:ascii="Cambria" w:hAnsi="Cambria"/>
-          <w:sz w:val="20"/>
-          <w:szCs w:val="20"/>
-          <w:lang w:val="en-US"/>
-        </w:rPr>
-        <w:t>/MYR</w:t>
-      </w:r>
-      <w:r>
-        <w:rPr>
-          <w:rFonts w:ascii="Cambria" w:hAnsi="Cambria"/>
-          <w:sz w:val="20"/>
-          <w:szCs w:val="20"/>
-          <w:lang w:val="en-US"/>
-        </w:rPr>
-        <w:t>. I chose all these markets from KLSE Screener as these are all the markets that have prices listed in MYR (Malaysian Ringgit), rather than other currencies. They all therefore relate to the Malaysian market – hence, the name “Malaysian Market Tracker”.</w:t>
-      </w:r>
-    </w:p>
-    <w:p>
-      <w:pPr>
-        <w:spacing w:after="0"/>
-        <w:jc w:val="both"/>
-        <w:rPr>
-          <w:rFonts w:ascii="Cambria" w:hAnsi="Cambria"/>
-          <w:sz w:val="20"/>
-          <w:szCs w:val="20"/>
-          <w:lang w:val="en-US"/>
-        </w:rPr>
-      </w:pPr>
-    </w:p>
-    <w:p>
-      <w:pPr>
-        <w:jc w:val="both"/>
-        <w:rPr>
-          <w:rFonts w:ascii="Cambria" w:hAnsi="Cambria"/>
-          <w:sz w:val="20"/>
-          <w:szCs w:val="20"/>
-          <w:lang w:val="en-US"/>
-        </w:rPr>
-      </w:pPr>
       <w:r>
         <w:rPr>
           <w:rFonts w:ascii="Cambria" w:hAnsi="Cambria"/>
@@ -3013,18 +2659,18 @@
           <w:lang w:val="en-US"/>
         </w:rPr>
         <w:drawing>
-          <wp:anchor distT="0" distB="0" distL="114300" distR="114300" simplePos="0" relativeHeight="251669504" behindDoc="0" locked="0" layoutInCell="1" allowOverlap="1" wp14:anchorId="27DCBAC4" wp14:editId="6DE16D3D">
+          <wp:anchor distT="0" distB="0" distL="114300" distR="114300" simplePos="0" relativeHeight="251668480" behindDoc="0" locked="0" layoutInCell="1" allowOverlap="1" wp14:anchorId="593394D3" wp14:editId="6950E26F">
             <wp:simplePos x="0" y="0"/>
             <wp:positionH relativeFrom="column">
-              <wp:posOffset>0</wp:posOffset>
+              <wp:posOffset>4600697</wp:posOffset>
             </wp:positionH>
             <wp:positionV relativeFrom="paragraph">
-              <wp:posOffset>8687</wp:posOffset>
+              <wp:posOffset>651510</wp:posOffset>
             </wp:positionV>
-            <wp:extent cx="2084070" cy="1264285"/>
-            <wp:effectExtent l="0" t="0" r="0" b="5715"/>
+            <wp:extent cx="1101090" cy="1371600"/>
+            <wp:effectExtent l="0" t="0" r="3810" b="0"/>
             <wp:wrapSquare wrapText="bothSides"/>
-            <wp:docPr id="1181665112" name="Picture 19" descr="A screen shot of a computer code&#10;&#10;AI-generated content may be incorrect."/>
+            <wp:docPr id="19915782" name="Picture 18" descr="A screenshot of a computer code&#10;&#10;AI-generated content may be incorrect."/>
             <wp:cNvGraphicFramePr>
               <a:graphicFrameLocks xmlns:a="http://schemas.openxmlformats.org/drawingml/2006/main" noChangeAspect="1"/>
             </wp:cNvGraphicFramePr>
@@ -3032,7 +2678,7 @@
               <a:graphicData uri="http://schemas.openxmlformats.org/drawingml/2006/picture">
                 <pic:pic xmlns:pic="http://schemas.openxmlformats.org/drawingml/2006/picture">
                   <pic:nvPicPr>
-                    <pic:cNvPr id="1181665112" name="Picture 19" descr="A screen shot of a computer code&#10;&#10;AI-generated content may be incorrect."/>
+                    <pic:cNvPr id="19915782" name="Picture 18" descr="A screenshot of a computer code&#10;&#10;AI-generated content may be incorrect."/>
                     <pic:cNvPicPr/>
                   </pic:nvPicPr>
                   <pic:blipFill>
@@ -3050,7 +2696,7 @@
                   <pic:spPr>
                     <a:xfrm>
                       <a:off x="0" y="0"/>
-                      <a:ext cx="2084070" cy="1264285"/>
+                      <a:ext cx="1101090" cy="1371600"/>
                     </a:xfrm>
                     <a:prstGeom prst="rect">
                       <a:avLst/>
@@ -3071,67 +2717,24 @@
       <w:r>
         <w:rPr>
           <w:rFonts w:ascii="Cambria" w:hAnsi="Cambria"/>
-          <w:sz w:val="20"/>
-          <w:szCs w:val="20"/>
-          <w:lang w:val="en-US"/>
-        </w:rPr>
-        <w:t xml:space="preserve">The first block of code executes the MySQL query to create the Markets table – defining the attributes: MarketID (primary key) MarketName and GraphID (name of the graph.png). The next code block iterates through </w:t>
-      </w:r>
-      <w:r>
-        <w:rPr>
-          <w:rFonts w:ascii="Cambria" w:hAnsi="Cambria"/>
-          <w:color w:val="156082" w:themeColor="accent1"/>
-          <w:sz w:val="20"/>
-          <w:szCs w:val="20"/>
-          <w:lang w:val="en-US"/>
-        </w:rPr>
-        <w:t>cleaned_data.csv</w:t>
-      </w:r>
-      <w:r>
-        <w:rPr>
-          <w:rFonts w:ascii="Cambria" w:hAnsi="Cambria"/>
-          <w:sz w:val="20"/>
-          <w:szCs w:val="20"/>
-          <w:lang w:val="en-US"/>
-        </w:rPr>
-        <w:t>, declaring the Input File Separator (IFS) as a comma (‘ , ‘), to read the CSV values. It inserts the MarketID, MarketName and (MarketID)-graph.png for each market as a record in the markets table. This fills the Market table with all the markets being tracked by the program.</w:t>
-      </w:r>
-    </w:p>
-    <w:p>
-      <w:pPr>
-        <w:spacing w:after="0"/>
-        <w:jc w:val="both"/>
-        <w:rPr>
-          <w:rFonts w:ascii="Cambria" w:hAnsi="Cambria"/>
-          <w:i/>
-          <w:iCs/>
-          <w:color w:val="EE0000"/>
-          <w:sz w:val="20"/>
-          <w:szCs w:val="20"/>
-          <w:lang w:val="en-US"/>
-        </w:rPr>
-      </w:pPr>
-      <w:r>
-        <w:rPr>
-          <w:rFonts w:ascii="Cambria" w:hAnsi="Cambria"/>
           <w:noProof/>
           <w:sz w:val="20"/>
           <w:szCs w:val="20"/>
           <w:lang w:val="en-US"/>
         </w:rPr>
         <w:drawing>
-          <wp:anchor distT="0" distB="0" distL="114300" distR="114300" simplePos="0" relativeHeight="251670528" behindDoc="0" locked="0" layoutInCell="1" allowOverlap="1" wp14:anchorId="471D5D81" wp14:editId="232C19AB">
+          <wp:anchor distT="0" distB="0" distL="114300" distR="114300" simplePos="0" relativeHeight="251680768" behindDoc="0" locked="0" layoutInCell="1" allowOverlap="1" wp14:anchorId="74D15479" wp14:editId="6989FA70">
             <wp:simplePos x="0" y="0"/>
             <wp:positionH relativeFrom="column">
-              <wp:posOffset>-635</wp:posOffset>
+              <wp:posOffset>0</wp:posOffset>
             </wp:positionH>
             <wp:positionV relativeFrom="paragraph">
-              <wp:posOffset>171450</wp:posOffset>
+              <wp:posOffset>651510</wp:posOffset>
             </wp:positionV>
-            <wp:extent cx="2985770" cy="837565"/>
-            <wp:effectExtent l="0" t="0" r="0" b="635"/>
+            <wp:extent cx="2188210" cy="1371600"/>
+            <wp:effectExtent l="0" t="0" r="0" b="0"/>
             <wp:wrapSquare wrapText="bothSides"/>
-            <wp:docPr id="1540812167" name="Picture 20" descr="A screenshot of a computer code&#10;&#10;AI-generated content may be incorrect."/>
+            <wp:docPr id="29389974" name="Picture 3" descr="A screen shot of a computer code&#10;&#10;AI-generated content may be incorrect."/>
             <wp:cNvGraphicFramePr>
               <a:graphicFrameLocks xmlns:a="http://schemas.openxmlformats.org/drawingml/2006/main" noChangeAspect="1"/>
             </wp:cNvGraphicFramePr>
@@ -3139,7 +2742,7 @@
               <a:graphicData uri="http://schemas.openxmlformats.org/drawingml/2006/picture">
                 <pic:pic xmlns:pic="http://schemas.openxmlformats.org/drawingml/2006/picture">
                   <pic:nvPicPr>
-                    <pic:cNvPr id="1540812167" name="Picture 20" descr="A screenshot of a computer code&#10;&#10;AI-generated content may be incorrect."/>
+                    <pic:cNvPr id="29389974" name="Picture 3" descr="A screen shot of a computer code&#10;&#10;AI-generated content may be incorrect."/>
                     <pic:cNvPicPr/>
                   </pic:nvPicPr>
                   <pic:blipFill>
@@ -3157,7 +2760,7 @@
                   <pic:spPr>
                     <a:xfrm>
                       <a:off x="0" y="0"/>
-                      <a:ext cx="2985770" cy="837565"/>
+                      <a:ext cx="2188210" cy="1371600"/>
                     </a:xfrm>
                     <a:prstGeom prst="rect">
                       <a:avLst/>
@@ -3178,31 +2781,81 @@
       <w:r>
         <w:rPr>
           <w:rFonts w:ascii="Cambria" w:hAnsi="Cambria"/>
-          <w:i/>
-          <w:iCs/>
-          <w:color w:val="EE0000"/>
-          <w:sz w:val="20"/>
-          <w:szCs w:val="20"/>
-          <w:lang w:val="en-US"/>
-        </w:rPr>
-        <w:t>insert-data</w:t>
-      </w:r>
-      <w:r>
-        <w:rPr>
-          <w:rFonts w:ascii="Cambria" w:hAnsi="Cambria"/>
-          <w:i/>
-          <w:iCs/>
-          <w:color w:val="EE0000"/>
-          <w:sz w:val="20"/>
-          <w:szCs w:val="20"/>
-          <w:lang w:val="en-US"/>
-        </w:rPr>
-        <w:t>.sh</w:t>
+          <w:sz w:val="20"/>
+          <w:szCs w:val="20"/>
+          <w:lang w:val="en-US"/>
+        </w:rPr>
+        <w:t xml:space="preserve">A MySQL query to create the database ‘my_market_tracker’ (Malaysian Market Tracker) is run – with </w:t>
+      </w:r>
+      <w:r>
+        <w:rPr>
+          <w:rFonts w:ascii="Cambria" w:hAnsi="Cambria"/>
+          <w:color w:val="196B24" w:themeColor="accent3"/>
+          <w:sz w:val="20"/>
+          <w:szCs w:val="20"/>
+          <w:lang w:val="en-US"/>
+        </w:rPr>
+        <w:t xml:space="preserve">-u root </w:t>
+      </w:r>
+      <w:r>
+        <w:rPr>
+          <w:rFonts w:ascii="Cambria" w:hAnsi="Cambria"/>
+          <w:sz w:val="20"/>
+          <w:szCs w:val="20"/>
+          <w:lang w:val="en-US"/>
+        </w:rPr>
+        <w:t xml:space="preserve">(the MySQL superuser) and </w:t>
+      </w:r>
+      <w:r>
+        <w:rPr>
+          <w:rFonts w:ascii="Cambria" w:hAnsi="Cambria"/>
+          <w:color w:val="196B24" w:themeColor="accent3"/>
+          <w:sz w:val="20"/>
+          <w:szCs w:val="20"/>
+          <w:lang w:val="en-US"/>
+        </w:rPr>
+        <w:t>-e</w:t>
+      </w:r>
+      <w:r>
+        <w:rPr>
+          <w:rFonts w:ascii="Cambria" w:hAnsi="Cambria"/>
+          <w:sz w:val="20"/>
+          <w:szCs w:val="20"/>
+          <w:lang w:val="en-US"/>
+        </w:rPr>
+        <w:t xml:space="preserve"> ‘execute</w:t>
+      </w:r>
+      <w:r>
+        <w:rPr>
+          <w:rFonts w:ascii="Cambria" w:hAnsi="Cambria"/>
+          <w:sz w:val="20"/>
+          <w:szCs w:val="20"/>
+          <w:lang w:val="en-US"/>
+        </w:rPr>
+        <w:t xml:space="preserve"> (the following query)</w:t>
+      </w:r>
+      <w:r>
+        <w:rPr>
+          <w:rFonts w:ascii="Cambria" w:hAnsi="Cambria"/>
+          <w:sz w:val="20"/>
+          <w:szCs w:val="20"/>
+          <w:lang w:val="en-US"/>
+        </w:rPr>
+        <w:t>’</w:t>
+      </w:r>
+      <w:r>
+        <w:rPr>
+          <w:rFonts w:ascii="Cambria" w:hAnsi="Cambria"/>
+          <w:sz w:val="20"/>
+          <w:szCs w:val="20"/>
+          <w:lang w:val="en-US"/>
+        </w:rPr>
+        <w:t>.</w:t>
       </w:r>
     </w:p>
     <w:p>
       <w:pPr>
-        <w:ind w:left="1440"/>
+        <w:spacing w:before="240" w:after="0"/>
         <w:jc w:val="both"/>
         <w:rPr>
           <w:rFonts w:ascii="Cambria" w:hAnsi="Cambria"/>
@@ -3218,7 +2871,145 @@
           <w:szCs w:val="20"/>
           <w:lang w:val="en-US"/>
         </w:rPr>
-        <w:t>These constants specify the Crude Palm Oil and FBMKLCI market opening and closing times (rounding up to the next hour, and adding 5 extra minutes – to give leniency for the program to fetch the last price at the market closing time).</w:t>
+        <w:t xml:space="preserve">The </w:t>
+      </w:r>
+      <w:r>
+        <w:rPr>
+          <w:rFonts w:ascii="Cambria" w:hAnsi="Cambria"/>
+          <w:b/>
+          <w:bCs/>
+          <w:sz w:val="20"/>
+          <w:szCs w:val="20"/>
+          <w:lang w:val="en-US"/>
+        </w:rPr>
+        <w:t xml:space="preserve">create_table2dp_for </w:t>
+      </w:r>
+      <w:r>
+        <w:rPr>
+          <w:rFonts w:ascii="Cambria" w:hAnsi="Cambria"/>
+          <w:b/>
+          <w:bCs/>
+          <w:sz w:val="20"/>
+          <w:szCs w:val="20"/>
+          <w:lang w:val="en-US"/>
+        </w:rPr>
+        <w:t xml:space="preserve">and </w:t>
+      </w:r>
+      <w:r>
+        <w:rPr>
+          <w:rFonts w:ascii="Cambria" w:hAnsi="Cambria"/>
+          <w:b/>
+          <w:bCs/>
+          <w:sz w:val="20"/>
+          <w:szCs w:val="20"/>
+          <w:lang w:val="en-US"/>
+        </w:rPr>
+        <w:t>create_table</w:t>
+      </w:r>
+      <w:r>
+        <w:rPr>
+          <w:rFonts w:ascii="Cambria" w:hAnsi="Cambria"/>
+          <w:b/>
+          <w:bCs/>
+          <w:sz w:val="20"/>
+          <w:szCs w:val="20"/>
+          <w:lang w:val="en-US"/>
+        </w:rPr>
+        <w:t>4</w:t>
+      </w:r>
+      <w:r>
+        <w:rPr>
+          <w:rFonts w:ascii="Cambria" w:hAnsi="Cambria"/>
+          <w:b/>
+          <w:bCs/>
+          <w:sz w:val="20"/>
+          <w:szCs w:val="20"/>
+          <w:lang w:val="en-US"/>
+        </w:rPr>
+        <w:t>dp_for function</w:t>
+      </w:r>
+      <w:r>
+        <w:rPr>
+          <w:rFonts w:ascii="Cambria" w:hAnsi="Cambria"/>
+          <w:b/>
+          <w:bCs/>
+          <w:sz w:val="20"/>
+          <w:szCs w:val="20"/>
+          <w:lang w:val="en-US"/>
+        </w:rPr>
+        <w:t>s</w:t>
+      </w:r>
+      <w:r>
+        <w:rPr>
+          <w:rFonts w:ascii="Cambria" w:hAnsi="Cambria"/>
+          <w:sz w:val="20"/>
+          <w:szCs w:val="20"/>
+          <w:lang w:val="en-US"/>
+        </w:rPr>
+        <w:t xml:space="preserve"> </w:t>
+      </w:r>
+      <w:r>
+        <w:rPr>
+          <w:rFonts w:ascii="Cambria" w:hAnsi="Cambria"/>
+          <w:sz w:val="20"/>
+          <w:szCs w:val="20"/>
+          <w:lang w:val="en-US"/>
+        </w:rPr>
+        <w:t>are</w:t>
+      </w:r>
+      <w:r>
+        <w:rPr>
+          <w:rFonts w:ascii="Cambria" w:hAnsi="Cambria"/>
+          <w:sz w:val="20"/>
+          <w:szCs w:val="20"/>
+          <w:lang w:val="en-US"/>
+        </w:rPr>
+        <w:t xml:space="preserve"> used to create the tables</w:t>
+      </w:r>
+      <w:r>
+        <w:rPr>
+          <w:rFonts w:ascii="Cambria" w:hAnsi="Cambria"/>
+          <w:sz w:val="20"/>
+          <w:szCs w:val="20"/>
+          <w:lang w:val="en-US"/>
+        </w:rPr>
+        <w:t xml:space="preserve"> for the</w:t>
+      </w:r>
+      <w:r>
+        <w:rPr>
+          <w:rFonts w:ascii="Cambria" w:hAnsi="Cambria"/>
+          <w:sz w:val="20"/>
+          <w:szCs w:val="20"/>
+          <w:lang w:val="en-US"/>
+        </w:rPr>
+        <w:t xml:space="preserve"> non-forex markets </w:t>
+      </w:r>
+      <w:r>
+        <w:rPr>
+          <w:rFonts w:ascii="Cambria" w:hAnsi="Cambria"/>
+          <w:sz w:val="20"/>
+          <w:szCs w:val="20"/>
+          <w:lang w:val="en-US"/>
+        </w:rPr>
+        <w:t>(</w:t>
+      </w:r>
+      <w:r>
+        <w:rPr>
+          <w:rFonts w:ascii="Cambria" w:hAnsi="Cambria"/>
+          <w:sz w:val="20"/>
+          <w:szCs w:val="20"/>
+          <w:lang w:val="en-US"/>
+        </w:rPr>
+        <w:t>which store prices in 2 decimal places</w:t>
+      </w:r>
+      <w:r>
+        <w:rPr>
+          <w:rFonts w:ascii="Cambria" w:hAnsi="Cambria"/>
+          <w:sz w:val="20"/>
+          <w:szCs w:val="20"/>
+          <w:lang w:val="en-US"/>
+        </w:rPr>
+        <w:t>), and the forex markets (which store prices in 4 decimal places). Error handling code for each function also exists, which stops the program in the event of an error. These functions are called for the corresponding markets, passing in their IDs as the arguments.</w:t>
       </w:r>
     </w:p>
     <w:p>
@@ -3232,6 +3023,17 @@
           <w:lang w:val="en-US"/>
         </w:rPr>
       </w:pPr>
+    </w:p>
+    <w:p>
+      <w:pPr>
+        <w:jc w:val="both"/>
+        <w:rPr>
+          <w:rFonts w:ascii="Cambria" w:hAnsi="Cambria"/>
+          <w:sz w:val="20"/>
+          <w:szCs w:val="20"/>
+          <w:lang w:val="en-US"/>
+        </w:rPr>
+      </w:pPr>
       <w:r>
         <w:rPr>
           <w:rFonts w:ascii="Cambria" w:hAnsi="Cambria"/>
@@ -3241,18 +3043,18 @@
           <w:lang w:val="en-US"/>
         </w:rPr>
         <w:drawing>
-          <wp:anchor distT="0" distB="0" distL="114300" distR="114300" simplePos="0" relativeHeight="251671552" behindDoc="0" locked="0" layoutInCell="1" allowOverlap="1" wp14:anchorId="3C518D9C" wp14:editId="3E782B90">
+          <wp:anchor distT="0" distB="0" distL="114300" distR="114300" simplePos="0" relativeHeight="251683840" behindDoc="0" locked="0" layoutInCell="1" allowOverlap="1" wp14:anchorId="49C658BD" wp14:editId="2B9A4F05">
             <wp:simplePos x="0" y="0"/>
             <wp:positionH relativeFrom="column">
-              <wp:posOffset>0</wp:posOffset>
+              <wp:posOffset>2107362</wp:posOffset>
             </wp:positionH>
             <wp:positionV relativeFrom="paragraph">
-              <wp:posOffset>49327</wp:posOffset>
+              <wp:posOffset>40005</wp:posOffset>
             </wp:positionV>
-            <wp:extent cx="2635885" cy="1497330"/>
+            <wp:extent cx="2343785" cy="1116330"/>
             <wp:effectExtent l="0" t="0" r="5715" b="1270"/>
             <wp:wrapSquare wrapText="bothSides"/>
-            <wp:docPr id="994282425" name="Picture 21" descr="A screenshot of a computer code&#10;&#10;AI-generated content may be incorrect."/>
+            <wp:docPr id="147632589" name="Picture 6" descr="A screenshot of a computer code&#10;&#10;AI-generated content may be incorrect."/>
             <wp:cNvGraphicFramePr>
               <a:graphicFrameLocks xmlns:a="http://schemas.openxmlformats.org/drawingml/2006/main" noChangeAspect="1"/>
             </wp:cNvGraphicFramePr>
@@ -3260,7 +3062,7 @@
               <a:graphicData uri="http://schemas.openxmlformats.org/drawingml/2006/picture">
                 <pic:pic xmlns:pic="http://schemas.openxmlformats.org/drawingml/2006/picture">
                   <pic:nvPicPr>
-                    <pic:cNvPr id="994282425" name="Picture 21" descr="A screenshot of a computer code&#10;&#10;AI-generated content may be incorrect."/>
+                    <pic:cNvPr id="147632589" name="Picture 6" descr="A screenshot of a computer code&#10;&#10;AI-generated content may be incorrect."/>
                     <pic:cNvPicPr/>
                   </pic:nvPicPr>
                   <pic:blipFill>
@@ -3278,7 +3080,7 @@
                   <pic:spPr>
                     <a:xfrm>
                       <a:off x="0" y="0"/>
-                      <a:ext cx="2635885" cy="1497330"/>
+                      <a:ext cx="2343785" cy="1116330"/>
                     </a:xfrm>
                     <a:prstGeom prst="rect">
                       <a:avLst/>
@@ -3299,129 +3101,24 @@
       <w:r>
         <w:rPr>
           <w:rFonts w:ascii="Cambria" w:hAnsi="Cambria"/>
-          <w:sz w:val="20"/>
-          <w:szCs w:val="20"/>
-          <w:lang w:val="en-US"/>
-        </w:rPr>
-        <w:t xml:space="preserve">This code block iterates through </w:t>
-      </w:r>
-      <w:r>
-        <w:rPr>
-          <w:rFonts w:ascii="Cambria" w:hAnsi="Cambria"/>
-          <w:color w:val="156082" w:themeColor="accent1"/>
-          <w:sz w:val="20"/>
-          <w:szCs w:val="20"/>
-          <w:lang w:val="en-US"/>
-        </w:rPr>
-        <w:t>cleaned_data.csv</w:t>
-      </w:r>
-      <w:r>
-        <w:rPr>
-          <w:rFonts w:ascii="Cambria" w:hAnsi="Cambria"/>
-          <w:sz w:val="20"/>
-          <w:szCs w:val="20"/>
-          <w:lang w:val="en-US"/>
-        </w:rPr>
-        <w:t xml:space="preserve">, fetches the different fields, and assigns the values to the variables: MarketID, MarketName, Price, Timestamp and CurrentTime. It uses the CurrentTime to check if the data fetched is between the market’s opening and closing times – meaning the market is open. This is to prevent the repeated price values from being fetched when the market is closed. This is only done for the Crude Palm Oil and FBMKLCI markets, as these are the only markets which have closing times. The other 12 markets are all foreign exchange, meaning they operate 24/5 (closed on weekends). After this check is done, if the current market is open, it will insert the data into the corresponding table in the database. If it is closed, it will skip the current iteration and repeat the check for the next market. </w:t>
-      </w:r>
-    </w:p>
-    <w:p>
-      <w:pPr>
-        <w:spacing w:after="0"/>
-        <w:jc w:val="both"/>
-        <w:rPr>
-          <w:rFonts w:ascii="Cambria" w:hAnsi="Cambria"/>
-          <w:b/>
-          <w:bCs/>
-          <w:sz w:val="20"/>
-          <w:szCs w:val="20"/>
-          <w:lang w:val="en-US"/>
-        </w:rPr>
-      </w:pPr>
-      <w:r>
-        <w:rPr>
-          <w:rFonts w:ascii="Cambria" w:hAnsi="Cambria"/>
-          <w:b/>
-          <w:bCs/>
-          <w:sz w:val="20"/>
-          <w:szCs w:val="20"/>
-          <w:lang w:val="en-US"/>
-        </w:rPr>
-        <w:lastRenderedPageBreak/>
-        <w:t>Unix Script for Plotting</w:t>
-      </w:r>
-    </w:p>
-    <w:p>
-      <w:pPr>
-        <w:spacing w:after="0"/>
-        <w:jc w:val="both"/>
-        <w:rPr>
-          <w:rFonts w:ascii="Cambria" w:hAnsi="Cambria"/>
-          <w:i/>
-          <w:iCs/>
-          <w:color w:val="EE0000"/>
-          <w:sz w:val="20"/>
-          <w:szCs w:val="20"/>
-          <w:lang w:val="en-US"/>
-        </w:rPr>
-      </w:pPr>
-      <w:r>
-        <w:rPr>
-          <w:rFonts w:ascii="Cambria" w:hAnsi="Cambria"/>
-          <w:i/>
-          <w:iCs/>
-          <w:color w:val="EE0000"/>
-          <w:sz w:val="20"/>
-          <w:szCs w:val="20"/>
-          <w:lang w:val="en-US"/>
-        </w:rPr>
-        <w:t>plotter</w:t>
-      </w:r>
-      <w:r>
-        <w:rPr>
-          <w:rFonts w:ascii="Cambria" w:hAnsi="Cambria"/>
-          <w:i/>
-          <w:iCs/>
-          <w:color w:val="EE0000"/>
-          <w:sz w:val="20"/>
-          <w:szCs w:val="20"/>
-          <w:lang w:val="en-US"/>
-        </w:rPr>
-        <w:t>.sh</w:t>
-      </w:r>
-    </w:p>
-    <w:p>
-      <w:pPr>
-        <w:spacing w:after="0"/>
-        <w:jc w:val="both"/>
-        <w:rPr>
-          <w:rFonts w:ascii="Cambria" w:hAnsi="Cambria"/>
-          <w:sz w:val="20"/>
-          <w:szCs w:val="20"/>
-          <w:lang w:val="en-US"/>
-        </w:rPr>
-      </w:pPr>
-      <w:r>
-        <w:rPr>
-          <w:rFonts w:ascii="Cambria" w:hAnsi="Cambria"/>
           <w:noProof/>
           <w:sz w:val="20"/>
           <w:szCs w:val="20"/>
           <w:lang w:val="en-US"/>
         </w:rPr>
         <w:drawing>
-          <wp:anchor distT="0" distB="0" distL="114300" distR="114300" simplePos="0" relativeHeight="251672576" behindDoc="0" locked="0" layoutInCell="1" allowOverlap="1" wp14:anchorId="070C257E" wp14:editId="4312ACB3">
+          <wp:anchor distT="0" distB="0" distL="114300" distR="114300" simplePos="0" relativeHeight="251682816" behindDoc="0" locked="0" layoutInCell="1" allowOverlap="1" wp14:anchorId="7E3E7E39" wp14:editId="3E0D9F05">
             <wp:simplePos x="0" y="0"/>
             <wp:positionH relativeFrom="column">
               <wp:posOffset>0</wp:posOffset>
             </wp:positionH>
             <wp:positionV relativeFrom="paragraph">
-              <wp:posOffset>2540</wp:posOffset>
+              <wp:posOffset>38735</wp:posOffset>
             </wp:positionV>
-            <wp:extent cx="2383277" cy="657210"/>
-            <wp:effectExtent l="0" t="0" r="0" b="3810"/>
+            <wp:extent cx="1993900" cy="1109980"/>
+            <wp:effectExtent l="0" t="0" r="0" b="0"/>
             <wp:wrapSquare wrapText="bothSides"/>
-            <wp:docPr id="1096390952" name="Picture 23" descr="A close-up of a computer code&#10;&#10;AI-generated content may be incorrect."/>
+            <wp:docPr id="1043415244" name="Picture 5" descr="A screenshot of a computer code&#10;&#10;AI-generated content may be incorrect."/>
             <wp:cNvGraphicFramePr>
               <a:graphicFrameLocks xmlns:a="http://schemas.openxmlformats.org/drawingml/2006/main" noChangeAspect="1"/>
             </wp:cNvGraphicFramePr>
@@ -3429,7 +3126,7 @@
               <a:graphicData uri="http://schemas.openxmlformats.org/drawingml/2006/picture">
                 <pic:pic xmlns:pic="http://schemas.openxmlformats.org/drawingml/2006/picture">
                   <pic:nvPicPr>
-                    <pic:cNvPr id="1096390952" name="Picture 23" descr="A close-up of a computer code&#10;&#10;AI-generated content may be incorrect."/>
+                    <pic:cNvPr id="1043415244" name="Picture 5" descr="A screenshot of a computer code&#10;&#10;AI-generated content may be incorrect."/>
                     <pic:cNvPicPr/>
                   </pic:nvPicPr>
                   <pic:blipFill>
@@ -3447,7 +3144,7 @@
                   <pic:spPr>
                     <a:xfrm>
                       <a:off x="0" y="0"/>
-                      <a:ext cx="2383277" cy="657210"/>
+                      <a:ext cx="1993900" cy="1109980"/>
                     </a:xfrm>
                     <a:prstGeom prst="rect">
                       <a:avLst/>
@@ -3472,27 +3169,257 @@
           <w:szCs w:val="20"/>
           <w:lang w:val="en-US"/>
         </w:rPr>
-        <w:t xml:space="preserve">The </w:t>
-      </w:r>
-      <w:r>
-        <w:rPr>
-          <w:rFonts w:ascii="Cambria" w:hAnsi="Cambria"/>
-          <w:b/>
-          <w:bCs/>
-          <w:sz w:val="20"/>
-          <w:szCs w:val="20"/>
-          <w:lang w:val="en-US"/>
-        </w:rPr>
-        <w:t>fetch_plots_for function</w:t>
-      </w:r>
-      <w:r>
-        <w:rPr>
-          <w:rFonts w:ascii="Cambria" w:hAnsi="Cambria"/>
-          <w:sz w:val="20"/>
-          <w:szCs w:val="20"/>
-          <w:lang w:val="en-US"/>
-        </w:rPr>
-        <w:t xml:space="preserve"> selects the Timestamp and Price of each record from a table (given as an argument) and orders the data by Timestamp – with the earliest timestamp first, and the most recent timestamp last.</w:t>
+        <w:t xml:space="preserve">The block of code </w:t>
+      </w:r>
+      <w:r>
+        <w:rPr>
+          <w:rFonts w:ascii="Cambria" w:hAnsi="Cambria"/>
+          <w:sz w:val="20"/>
+          <w:szCs w:val="20"/>
+          <w:lang w:val="en-US"/>
+        </w:rPr>
+        <w:t xml:space="preserve">on the left </w:t>
+      </w:r>
+      <w:r>
+        <w:rPr>
+          <w:rFonts w:ascii="Cambria" w:hAnsi="Cambria"/>
+          <w:sz w:val="20"/>
+          <w:szCs w:val="20"/>
+          <w:lang w:val="en-US"/>
+        </w:rPr>
+        <w:t>create</w:t>
+      </w:r>
+      <w:r>
+        <w:rPr>
+          <w:rFonts w:ascii="Cambria" w:hAnsi="Cambria"/>
+          <w:sz w:val="20"/>
+          <w:szCs w:val="20"/>
+          <w:lang w:val="en-US"/>
+        </w:rPr>
+        <w:t>s</w:t>
+      </w:r>
+      <w:r>
+        <w:rPr>
+          <w:rFonts w:ascii="Cambria" w:hAnsi="Cambria"/>
+          <w:sz w:val="20"/>
+          <w:szCs w:val="20"/>
+          <w:lang w:val="en-US"/>
+        </w:rPr>
+        <w:t xml:space="preserve"> the Markets table</w:t>
+      </w:r>
+      <w:r>
+        <w:rPr>
+          <w:rFonts w:ascii="Cambria" w:hAnsi="Cambria"/>
+          <w:sz w:val="20"/>
+          <w:szCs w:val="20"/>
+          <w:lang w:val="en-US"/>
+        </w:rPr>
+        <w:t xml:space="preserve">, and </w:t>
+      </w:r>
+      <w:r>
+        <w:rPr>
+          <w:rFonts w:ascii="Cambria" w:hAnsi="Cambria"/>
+          <w:sz w:val="20"/>
+          <w:szCs w:val="20"/>
+          <w:lang w:val="en-US"/>
+        </w:rPr>
+        <w:t>defin</w:t>
+      </w:r>
+      <w:r>
+        <w:rPr>
+          <w:rFonts w:ascii="Cambria" w:hAnsi="Cambria"/>
+          <w:sz w:val="20"/>
+          <w:szCs w:val="20"/>
+          <w:lang w:val="en-US"/>
+        </w:rPr>
+        <w:t>es</w:t>
+      </w:r>
+      <w:r>
+        <w:rPr>
+          <w:rFonts w:ascii="Cambria" w:hAnsi="Cambria"/>
+          <w:sz w:val="20"/>
+          <w:szCs w:val="20"/>
+          <w:lang w:val="en-US"/>
+        </w:rPr>
+        <w:t xml:space="preserve"> </w:t>
+      </w:r>
+      <w:r>
+        <w:rPr>
+          <w:rFonts w:ascii="Cambria" w:hAnsi="Cambria"/>
+          <w:sz w:val="20"/>
+          <w:szCs w:val="20"/>
+          <w:lang w:val="en-US"/>
+        </w:rPr>
+        <w:t xml:space="preserve">the </w:t>
+      </w:r>
+      <w:r>
+        <w:rPr>
+          <w:rFonts w:ascii="Cambria" w:hAnsi="Cambria"/>
+          <w:sz w:val="20"/>
+          <w:szCs w:val="20"/>
+          <w:lang w:val="en-US"/>
+        </w:rPr>
+        <w:t>attributes: MarketID (primary key)</w:t>
+      </w:r>
+      <w:r>
+        <w:rPr>
+          <w:rFonts w:ascii="Cambria" w:hAnsi="Cambria"/>
+          <w:sz w:val="20"/>
+          <w:szCs w:val="20"/>
+          <w:lang w:val="en-US"/>
+        </w:rPr>
+        <w:t xml:space="preserve">, </w:t>
+      </w:r>
+      <w:r>
+        <w:rPr>
+          <w:rFonts w:ascii="Cambria" w:hAnsi="Cambria"/>
+          <w:sz w:val="20"/>
+          <w:szCs w:val="20"/>
+          <w:lang w:val="en-US"/>
+        </w:rPr>
+        <w:t xml:space="preserve">MarketName and GraphID (name of the graph.png). </w:t>
+      </w:r>
+      <w:r>
+        <w:rPr>
+          <w:rFonts w:ascii="Cambria" w:hAnsi="Cambria"/>
+          <w:sz w:val="20"/>
+          <w:szCs w:val="20"/>
+          <w:lang w:val="en-US"/>
+        </w:rPr>
+        <w:t xml:space="preserve">If an error occurs during this process, the error will be caught by the program, and will halt the program with exit code 1. </w:t>
+      </w:r>
+      <w:r>
+        <w:rPr>
+          <w:rFonts w:ascii="Cambria" w:hAnsi="Cambria"/>
+          <w:sz w:val="20"/>
+          <w:szCs w:val="20"/>
+          <w:lang w:val="en-US"/>
+        </w:rPr>
+        <w:t xml:space="preserve">The next code block iterates through </w:t>
+      </w:r>
+      <w:r>
+        <w:rPr>
+          <w:rFonts w:ascii="Cambria" w:hAnsi="Cambria"/>
+          <w:color w:val="156082" w:themeColor="accent1"/>
+          <w:sz w:val="20"/>
+          <w:szCs w:val="20"/>
+          <w:lang w:val="en-US"/>
+        </w:rPr>
+        <w:t>cleaned_data.csv</w:t>
+      </w:r>
+      <w:r>
+        <w:rPr>
+          <w:rFonts w:ascii="Cambria" w:hAnsi="Cambria"/>
+          <w:sz w:val="20"/>
+          <w:szCs w:val="20"/>
+          <w:lang w:val="en-US"/>
+        </w:rPr>
+        <w:t xml:space="preserve">, declaring the Input File Separator (IFS) as a comma (‘ , ‘), to read the CSV values. It </w:t>
+      </w:r>
+      <w:r>
+        <w:rPr>
+          <w:rFonts w:ascii="Cambria" w:hAnsi="Cambria"/>
+          <w:sz w:val="20"/>
+          <w:szCs w:val="20"/>
+          <w:lang w:val="en-US"/>
+        </w:rPr>
+        <w:t xml:space="preserve">then fills the markets table, by </w:t>
+      </w:r>
+      <w:r>
+        <w:rPr>
+          <w:rFonts w:ascii="Cambria" w:hAnsi="Cambria"/>
+          <w:sz w:val="20"/>
+          <w:szCs w:val="20"/>
+          <w:lang w:val="en-US"/>
+        </w:rPr>
+        <w:t>insert</w:t>
+      </w:r>
+      <w:r>
+        <w:rPr>
+          <w:rFonts w:ascii="Cambria" w:hAnsi="Cambria"/>
+          <w:sz w:val="20"/>
+          <w:szCs w:val="20"/>
+          <w:lang w:val="en-US"/>
+        </w:rPr>
+        <w:t>ing</w:t>
+      </w:r>
+      <w:r>
+        <w:rPr>
+          <w:rFonts w:ascii="Cambria" w:hAnsi="Cambria"/>
+          <w:sz w:val="20"/>
+          <w:szCs w:val="20"/>
+          <w:lang w:val="en-US"/>
+        </w:rPr>
+        <w:t xml:space="preserve"> the </w:t>
+      </w:r>
+      <w:r>
+        <w:rPr>
+          <w:rFonts w:ascii="Cambria" w:hAnsi="Cambria"/>
+          <w:i/>
+          <w:iCs/>
+          <w:sz w:val="20"/>
+          <w:szCs w:val="20"/>
+          <w:lang w:val="en-US"/>
+        </w:rPr>
+        <w:t>MarketID</w:t>
+      </w:r>
+      <w:r>
+        <w:rPr>
+          <w:rFonts w:ascii="Cambria" w:hAnsi="Cambria"/>
+          <w:sz w:val="20"/>
+          <w:szCs w:val="20"/>
+          <w:lang w:val="en-US"/>
+        </w:rPr>
+        <w:t xml:space="preserve">, </w:t>
+      </w:r>
+      <w:r>
+        <w:rPr>
+          <w:rFonts w:ascii="Cambria" w:hAnsi="Cambria"/>
+          <w:i/>
+          <w:iCs/>
+          <w:sz w:val="20"/>
+          <w:szCs w:val="20"/>
+          <w:lang w:val="en-US"/>
+        </w:rPr>
+        <w:t>MarketName</w:t>
+      </w:r>
+      <w:r>
+        <w:rPr>
+          <w:rFonts w:ascii="Cambria" w:hAnsi="Cambria"/>
+          <w:sz w:val="20"/>
+          <w:szCs w:val="20"/>
+          <w:lang w:val="en-US"/>
+        </w:rPr>
+        <w:t xml:space="preserve"> and </w:t>
+      </w:r>
+      <w:r>
+        <w:rPr>
+          <w:rFonts w:ascii="Cambria" w:hAnsi="Cambria"/>
+          <w:i/>
+          <w:iCs/>
+          <w:sz w:val="20"/>
+          <w:szCs w:val="20"/>
+          <w:lang w:val="en-US"/>
+        </w:rPr>
+        <w:t>(MarketID)-graph.png</w:t>
+      </w:r>
+      <w:r>
+        <w:rPr>
+          <w:rFonts w:ascii="Cambria" w:hAnsi="Cambria"/>
+          <w:sz w:val="20"/>
+          <w:szCs w:val="20"/>
+          <w:lang w:val="en-US"/>
+        </w:rPr>
+        <w:t xml:space="preserve"> for each market</w:t>
+      </w:r>
+      <w:r>
+        <w:rPr>
+          <w:rFonts w:ascii="Cambria" w:hAnsi="Cambria"/>
+          <w:sz w:val="20"/>
+          <w:szCs w:val="20"/>
+          <w:lang w:val="en-US"/>
+        </w:rPr>
+        <w:t xml:space="preserve"> (each market is a record in the table).</w:t>
       </w:r>
     </w:p>
     <w:p>
@@ -3501,6 +3428,32 @@
         <w:jc w:val="both"/>
         <w:rPr>
           <w:rFonts w:ascii="Cambria" w:hAnsi="Cambria"/>
+          <w:i/>
+          <w:iCs/>
+          <w:color w:val="EE0000"/>
+          <w:sz w:val="20"/>
+          <w:szCs w:val="20"/>
+          <w:lang w:val="en-US"/>
+        </w:rPr>
+      </w:pPr>
+      <w:r>
+        <w:rPr>
+          <w:rFonts w:ascii="Cambria" w:hAnsi="Cambria"/>
+          <w:i/>
+          <w:iCs/>
+          <w:color w:val="EE0000"/>
+          <w:sz w:val="20"/>
+          <w:szCs w:val="20"/>
+          <w:lang w:val="en-US"/>
+        </w:rPr>
+        <w:t>insert-data.sh</w:t>
+      </w:r>
+    </w:p>
+    <w:p>
+      <w:pPr>
+        <w:jc w:val="both"/>
+        <w:rPr>
+          <w:rFonts w:ascii="Cambria" w:hAnsi="Cambria"/>
           <w:sz w:val="20"/>
           <w:szCs w:val="20"/>
           <w:lang w:val="en-US"/>
@@ -3515,18 +3468,18 @@
           <w:lang w:val="en-US"/>
         </w:rPr>
         <w:drawing>
-          <wp:anchor distT="0" distB="0" distL="114300" distR="114300" simplePos="0" relativeHeight="251673600" behindDoc="0" locked="0" layoutInCell="1" allowOverlap="1" wp14:anchorId="38C3436C" wp14:editId="66B82FE7">
+          <wp:anchor distT="0" distB="0" distL="114300" distR="114300" simplePos="0" relativeHeight="251670528" behindDoc="0" locked="0" layoutInCell="1" allowOverlap="1" wp14:anchorId="471D5D81" wp14:editId="35F3CA7E">
             <wp:simplePos x="0" y="0"/>
             <wp:positionH relativeFrom="column">
               <wp:posOffset>0</wp:posOffset>
             </wp:positionH>
             <wp:positionV relativeFrom="paragraph">
-              <wp:posOffset>161087</wp:posOffset>
+              <wp:posOffset>59258</wp:posOffset>
             </wp:positionV>
-            <wp:extent cx="2294255" cy="1390650"/>
-            <wp:effectExtent l="0" t="0" r="4445" b="6350"/>
+            <wp:extent cx="2985770" cy="535940"/>
+            <wp:effectExtent l="0" t="0" r="0" b="0"/>
             <wp:wrapSquare wrapText="bothSides"/>
-            <wp:docPr id="343714675" name="Picture 24" descr="A screenshot of a computer code&#10;&#10;AI-generated content may be incorrect."/>
+            <wp:docPr id="1540812167" name="Picture 20" descr="A screenshot of a computer code&#10;&#10;AI-generated content may be incorrect."/>
             <wp:cNvGraphicFramePr>
               <a:graphicFrameLocks xmlns:a="http://schemas.openxmlformats.org/drawingml/2006/main" noChangeAspect="1"/>
             </wp:cNvGraphicFramePr>
@@ -3534,10 +3487,10 @@
               <a:graphicData uri="http://schemas.openxmlformats.org/drawingml/2006/picture">
                 <pic:pic xmlns:pic="http://schemas.openxmlformats.org/drawingml/2006/picture">
                   <pic:nvPicPr>
-                    <pic:cNvPr id="343714675" name="Picture 24" descr="A screenshot of a computer code&#10;&#10;AI-generated content may be incorrect."/>
+                    <pic:cNvPr id="1540812167" name="Picture 20" descr="A screenshot of a computer code&#10;&#10;AI-generated content may be incorrect."/>
                     <pic:cNvPicPr/>
                   </pic:nvPicPr>
-                  <pic:blipFill>
+                  <pic:blipFill rotWithShape="1">
                     <a:blip r:embed="rId20" cstate="print">
                       <a:extLst>
                         <a:ext uri="{28A0092B-C50C-407E-A947-70E740481C1C}">
@@ -3545,18 +3498,27 @@
                         </a:ext>
                       </a:extLst>
                     </a:blip>
+                    <a:srcRect t="36004"/>
                     <a:stretch>
                       <a:fillRect/>
                     </a:stretch>
                   </pic:blipFill>
-                  <pic:spPr>
+                  <pic:spPr bwMode="auto">
                     <a:xfrm>
                       <a:off x="0" y="0"/>
-                      <a:ext cx="2294255" cy="1390650"/>
+                      <a:ext cx="2985770" cy="535940"/>
                     </a:xfrm>
                     <a:prstGeom prst="rect">
                       <a:avLst/>
                     </a:prstGeom>
+                    <a:ln>
+                      <a:noFill/>
+                    </a:ln>
+                    <a:extLst>
+                      <a:ext uri="{53640926-AAD7-44D8-BBD7-CCE9431645EC}">
+                        <a14:shadowObscured xmlns:a14="http://schemas.microsoft.com/office/drawing/2010/main"/>
+                      </a:ext>
+                    </a:extLst>
                   </pic:spPr>
                 </pic:pic>
               </a:graphicData>
@@ -3570,6 +3532,24 @@
           </wp:anchor>
         </w:drawing>
       </w:r>
+      <w:r>
+        <w:rPr>
+          <w:rFonts w:ascii="Cambria" w:hAnsi="Cambria"/>
+          <w:sz w:val="20"/>
+          <w:szCs w:val="20"/>
+          <w:lang w:val="en-US"/>
+        </w:rPr>
+        <w:t>These specify the Crude Palm Oil and FBMKLCI market opening and closing times</w:t>
+      </w:r>
+      <w:r>
+        <w:rPr>
+          <w:rFonts w:ascii="Cambria" w:hAnsi="Cambria"/>
+          <w:sz w:val="20"/>
+          <w:szCs w:val="20"/>
+          <w:lang w:val="en-US"/>
+        </w:rPr>
+        <w:t>. As my crontab fetches data every hour (shown later), I adjusted the closing times of both, to allow some leniency for the program to fetch the last recorded price after the market closes. This is necessary, as if the closing time is set directly at 18:00:00, and the program fetches it at 18:01:00, it won’t fetch the last recorded price (the crontab doesn’t reliably fetch data at the exact second or minute of each hour).</w:t>
+      </w:r>
     </w:p>
     <w:p>
       <w:pPr>
@@ -3585,116 +3565,24 @@
       <w:r>
         <w:rPr>
           <w:rFonts w:ascii="Cambria" w:hAnsi="Cambria"/>
-          <w:sz w:val="20"/>
-          <w:szCs w:val="20"/>
-          <w:lang w:val="en-US"/>
-        </w:rPr>
-        <w:t xml:space="preserve">The </w:t>
-      </w:r>
-      <w:r>
-        <w:rPr>
-          <w:rFonts w:ascii="Cambria" w:hAnsi="Cambria"/>
-          <w:b/>
-          <w:bCs/>
-          <w:sz w:val="20"/>
-          <w:szCs w:val="20"/>
-          <w:lang w:val="en-US"/>
-        </w:rPr>
-        <w:t>create_graph_for function</w:t>
-      </w:r>
-      <w:r>
-        <w:rPr>
-          <w:rFonts w:ascii="Cambria" w:hAnsi="Cambria"/>
-          <w:sz w:val="20"/>
-          <w:szCs w:val="20"/>
-          <w:lang w:val="en-US"/>
-        </w:rPr>
-        <w:t xml:space="preserve"> uses the </w:t>
-      </w:r>
-      <w:r>
-        <w:rPr>
-          <w:rFonts w:ascii="Cambria" w:hAnsi="Cambria"/>
-          <w:color w:val="196B24" w:themeColor="accent3"/>
-          <w:sz w:val="20"/>
-          <w:szCs w:val="20"/>
-          <w:lang w:val="en-US"/>
-        </w:rPr>
-        <w:t xml:space="preserve">gnuplot </w:t>
-      </w:r>
-      <w:r>
-        <w:rPr>
-          <w:rFonts w:ascii="Cambria" w:hAnsi="Cambria"/>
-          <w:sz w:val="20"/>
-          <w:szCs w:val="20"/>
-          <w:lang w:val="en-US"/>
-        </w:rPr>
-        <w:t xml:space="preserve">command to create the graph for a given market (given as an argument). It reads from a .dat file (stored in the plots folder), and sets the x-axis to time, in the format: </w:t>
-      </w:r>
-      <w:r>
-        <w:rPr>
-          <w:rFonts w:ascii="Cambria" w:hAnsi="Cambria"/>
-          <w:i/>
-          <w:iCs/>
-          <w:sz w:val="20"/>
-          <w:szCs w:val="20"/>
-          <w:lang w:val="en-US"/>
-        </w:rPr>
-        <w:t>YYYY-MM-DD HH:MM:SS</w:t>
-      </w:r>
-      <w:r>
-        <w:rPr>
-          <w:rFonts w:ascii="Cambria" w:hAnsi="Cambria"/>
-          <w:sz w:val="20"/>
-          <w:szCs w:val="20"/>
-          <w:lang w:val="en-US"/>
-        </w:rPr>
-        <w:t xml:space="preserve"> – and the y-axis to the price. A .png file will be created in the graphs folder, named after the GraphID of the corresponding market, as per in the database. The labels and titles are also added, along with a grid, and the key set outside.</w:t>
-      </w:r>
-    </w:p>
-    <w:p>
-      <w:pPr>
-        <w:spacing w:after="0"/>
-        <w:jc w:val="both"/>
-        <w:rPr>
-          <w:rFonts w:ascii="Cambria" w:hAnsi="Cambria"/>
-          <w:sz w:val="20"/>
-          <w:szCs w:val="20"/>
-          <w:lang w:val="en-US"/>
-        </w:rPr>
-      </w:pPr>
-    </w:p>
-    <w:p>
-      <w:pPr>
-        <w:spacing w:after="0"/>
-        <w:jc w:val="both"/>
-        <w:rPr>
-          <w:rFonts w:ascii="Cambria" w:hAnsi="Cambria"/>
-          <w:sz w:val="20"/>
-          <w:szCs w:val="20"/>
-          <w:lang w:val="en-US"/>
-        </w:rPr>
-      </w:pPr>
-      <w:r>
-        <w:rPr>
-          <w:rFonts w:ascii="Cambria" w:hAnsi="Cambria"/>
           <w:noProof/>
           <w:sz w:val="20"/>
           <w:szCs w:val="20"/>
           <w:lang w:val="en-US"/>
         </w:rPr>
         <w:drawing>
-          <wp:anchor distT="0" distB="0" distL="114300" distR="114300" simplePos="0" relativeHeight="251674624" behindDoc="0" locked="0" layoutInCell="1" allowOverlap="1" wp14:anchorId="1F012C61" wp14:editId="2F1C2B5C">
+          <wp:anchor distT="0" distB="0" distL="114300" distR="114300" simplePos="0" relativeHeight="251684864" behindDoc="0" locked="0" layoutInCell="1" allowOverlap="1" wp14:anchorId="7ADFED21" wp14:editId="3D461F1D">
             <wp:simplePos x="0" y="0"/>
             <wp:positionH relativeFrom="column">
-              <wp:posOffset>0</wp:posOffset>
+              <wp:posOffset>-635</wp:posOffset>
             </wp:positionH>
             <wp:positionV relativeFrom="paragraph">
-              <wp:posOffset>12065</wp:posOffset>
+              <wp:posOffset>-5715</wp:posOffset>
             </wp:positionV>
-            <wp:extent cx="4415790" cy="1284605"/>
-            <wp:effectExtent l="0" t="0" r="3810" b="0"/>
+            <wp:extent cx="2581910" cy="2061845"/>
+            <wp:effectExtent l="0" t="0" r="0" b="0"/>
             <wp:wrapSquare wrapText="bothSides"/>
-            <wp:docPr id="2092205996" name="Picture 25" descr="A screenshot of a computer code&#10;&#10;AI-generated content may be incorrect."/>
+            <wp:docPr id="999417035" name="Picture 8" descr="A screenshot of a computer code&#10;&#10;AI-generated content may be incorrect."/>
             <wp:cNvGraphicFramePr>
               <a:graphicFrameLocks xmlns:a="http://schemas.openxmlformats.org/drawingml/2006/main" noChangeAspect="1"/>
             </wp:cNvGraphicFramePr>
@@ -3702,7 +3590,7 @@
               <a:graphicData uri="http://schemas.openxmlformats.org/drawingml/2006/picture">
                 <pic:pic xmlns:pic="http://schemas.openxmlformats.org/drawingml/2006/picture">
                   <pic:nvPicPr>
-                    <pic:cNvPr id="2092205996" name="Picture 25" descr="A screenshot of a computer code&#10;&#10;AI-generated content may be incorrect."/>
+                    <pic:cNvPr id="999417035" name="Picture 8" descr="A screenshot of a computer code&#10;&#10;AI-generated content may be incorrect."/>
                     <pic:cNvPicPr/>
                   </pic:nvPicPr>
                   <pic:blipFill>
@@ -3720,7 +3608,7 @@
                   <pic:spPr>
                     <a:xfrm>
                       <a:off x="0" y="0"/>
-                      <a:ext cx="4415790" cy="1284605"/>
+                      <a:ext cx="2581910" cy="2061845"/>
                     </a:xfrm>
                     <a:prstGeom prst="rect">
                       <a:avLst/>
@@ -3745,9 +3633,303 @@
           <w:szCs w:val="20"/>
           <w:lang w:val="en-US"/>
         </w:rPr>
-        <w:t xml:space="preserve">The </w:t>
-      </w:r>
-      <w:r>
+        <w:t xml:space="preserve">This code block </w:t>
+      </w:r>
+      <w:r>
+        <w:rPr>
+          <w:rFonts w:ascii="Cambria" w:hAnsi="Cambria"/>
+          <w:sz w:val="20"/>
+          <w:szCs w:val="20"/>
+          <w:lang w:val="en-US"/>
+        </w:rPr>
+        <w:t>reads</w:t>
+      </w:r>
+      <w:r>
+        <w:rPr>
+          <w:rFonts w:ascii="Cambria" w:hAnsi="Cambria"/>
+          <w:sz w:val="20"/>
+          <w:szCs w:val="20"/>
+          <w:lang w:val="en-US"/>
+        </w:rPr>
+        <w:t xml:space="preserve"> </w:t>
+      </w:r>
+      <w:r>
+        <w:rPr>
+          <w:rFonts w:ascii="Cambria" w:hAnsi="Cambria"/>
+          <w:color w:val="156082" w:themeColor="accent1"/>
+          <w:sz w:val="20"/>
+          <w:szCs w:val="20"/>
+          <w:lang w:val="en-US"/>
+        </w:rPr>
+        <w:t>cleaned_data.csv</w:t>
+      </w:r>
+      <w:r>
+        <w:rPr>
+          <w:rFonts w:ascii="Cambria" w:hAnsi="Cambria"/>
+          <w:sz w:val="20"/>
+          <w:szCs w:val="20"/>
+          <w:lang w:val="en-US"/>
+        </w:rPr>
+        <w:t xml:space="preserve">, </w:t>
+      </w:r>
+      <w:r>
+        <w:rPr>
+          <w:rFonts w:ascii="Cambria" w:hAnsi="Cambria"/>
+          <w:sz w:val="20"/>
+          <w:szCs w:val="20"/>
+          <w:lang w:val="en-US"/>
+        </w:rPr>
+        <w:t>and fetches</w:t>
+      </w:r>
+      <w:r>
+        <w:rPr>
+          <w:rFonts w:ascii="Cambria" w:hAnsi="Cambria"/>
+          <w:sz w:val="20"/>
+          <w:szCs w:val="20"/>
+          <w:lang w:val="en-US"/>
+        </w:rPr>
+        <w:t xml:space="preserve"> the </w:t>
+      </w:r>
+      <w:r>
+        <w:rPr>
+          <w:rFonts w:ascii="Cambria" w:hAnsi="Cambria"/>
+          <w:sz w:val="20"/>
+          <w:szCs w:val="20"/>
+          <w:lang w:val="en-US"/>
+        </w:rPr>
+        <w:t>values</w:t>
+      </w:r>
+      <w:r>
+        <w:rPr>
+          <w:rFonts w:ascii="Cambria" w:hAnsi="Cambria"/>
+          <w:sz w:val="20"/>
+          <w:szCs w:val="20"/>
+          <w:lang w:val="en-US"/>
+        </w:rPr>
+        <w:t xml:space="preserve">: </w:t>
+      </w:r>
+      <w:r>
+        <w:rPr>
+          <w:rFonts w:ascii="Cambria" w:hAnsi="Cambria"/>
+          <w:i/>
+          <w:iCs/>
+          <w:sz w:val="20"/>
+          <w:szCs w:val="20"/>
+          <w:lang w:val="en-US"/>
+        </w:rPr>
+        <w:t>MarketID</w:t>
+      </w:r>
+      <w:r>
+        <w:rPr>
+          <w:rFonts w:ascii="Cambria" w:hAnsi="Cambria"/>
+          <w:sz w:val="20"/>
+          <w:szCs w:val="20"/>
+          <w:lang w:val="en-US"/>
+        </w:rPr>
+        <w:t xml:space="preserve">, </w:t>
+      </w:r>
+      <w:r>
+        <w:rPr>
+          <w:rFonts w:ascii="Cambria" w:hAnsi="Cambria"/>
+          <w:i/>
+          <w:iCs/>
+          <w:sz w:val="20"/>
+          <w:szCs w:val="20"/>
+          <w:lang w:val="en-US"/>
+        </w:rPr>
+        <w:t>MarketName</w:t>
+      </w:r>
+      <w:r>
+        <w:rPr>
+          <w:rFonts w:ascii="Cambria" w:hAnsi="Cambria"/>
+          <w:sz w:val="20"/>
+          <w:szCs w:val="20"/>
+          <w:lang w:val="en-US"/>
+        </w:rPr>
+        <w:t xml:space="preserve">, </w:t>
+      </w:r>
+      <w:r>
+        <w:rPr>
+          <w:rFonts w:ascii="Cambria" w:hAnsi="Cambria"/>
+          <w:i/>
+          <w:iCs/>
+          <w:sz w:val="20"/>
+          <w:szCs w:val="20"/>
+          <w:lang w:val="en-US"/>
+        </w:rPr>
+        <w:t>Price</w:t>
+      </w:r>
+      <w:r>
+        <w:rPr>
+          <w:rFonts w:ascii="Cambria" w:hAnsi="Cambria"/>
+          <w:sz w:val="20"/>
+          <w:szCs w:val="20"/>
+          <w:lang w:val="en-US"/>
+        </w:rPr>
+        <w:t xml:space="preserve">, </w:t>
+      </w:r>
+      <w:r>
+        <w:rPr>
+          <w:rFonts w:ascii="Cambria" w:hAnsi="Cambria"/>
+          <w:i/>
+          <w:iCs/>
+          <w:sz w:val="20"/>
+          <w:szCs w:val="20"/>
+          <w:lang w:val="en-US"/>
+        </w:rPr>
+        <w:t>Timestamp</w:t>
+      </w:r>
+      <w:r>
+        <w:rPr>
+          <w:rFonts w:ascii="Cambria" w:hAnsi="Cambria"/>
+          <w:sz w:val="20"/>
+          <w:szCs w:val="20"/>
+          <w:lang w:val="en-US"/>
+        </w:rPr>
+        <w:t xml:space="preserve"> and </w:t>
+      </w:r>
+      <w:r>
+        <w:rPr>
+          <w:rFonts w:ascii="Cambria" w:hAnsi="Cambria"/>
+          <w:i/>
+          <w:iCs/>
+          <w:sz w:val="20"/>
+          <w:szCs w:val="20"/>
+          <w:lang w:val="en-US"/>
+        </w:rPr>
+        <w:t>CurrentTime</w:t>
+      </w:r>
+      <w:r>
+        <w:rPr>
+          <w:rFonts w:ascii="Cambria" w:hAnsi="Cambria"/>
+          <w:sz w:val="20"/>
+          <w:szCs w:val="20"/>
+          <w:lang w:val="en-US"/>
+        </w:rPr>
+        <w:t>. It uses the CurrentTime to check if the</w:t>
+      </w:r>
+      <w:r>
+        <w:rPr>
+          <w:rFonts w:ascii="Cambria" w:hAnsi="Cambria"/>
+          <w:sz w:val="20"/>
+          <w:szCs w:val="20"/>
+          <w:lang w:val="en-US"/>
+        </w:rPr>
+        <w:t xml:space="preserve"> time the</w:t>
+      </w:r>
+      <w:r>
+        <w:rPr>
+          <w:rFonts w:ascii="Cambria" w:hAnsi="Cambria"/>
+          <w:sz w:val="20"/>
+          <w:szCs w:val="20"/>
+          <w:lang w:val="en-US"/>
+        </w:rPr>
+        <w:t xml:space="preserve"> data </w:t>
+      </w:r>
+      <w:r>
+        <w:rPr>
+          <w:rFonts w:ascii="Cambria" w:hAnsi="Cambria"/>
+          <w:sz w:val="20"/>
+          <w:szCs w:val="20"/>
+          <w:lang w:val="en-US"/>
+        </w:rPr>
+        <w:t xml:space="preserve">is </w:t>
+      </w:r>
+      <w:r>
+        <w:rPr>
+          <w:rFonts w:ascii="Cambria" w:hAnsi="Cambria"/>
+          <w:sz w:val="20"/>
+          <w:szCs w:val="20"/>
+          <w:lang w:val="en-US"/>
+        </w:rPr>
+        <w:t>fetched is between the market’s opening and closing times</w:t>
+      </w:r>
+      <w:r>
+        <w:rPr>
+          <w:rFonts w:ascii="Cambria" w:hAnsi="Cambria"/>
+          <w:sz w:val="20"/>
+          <w:szCs w:val="20"/>
+          <w:lang w:val="en-US"/>
+        </w:rPr>
+        <w:t xml:space="preserve"> – </w:t>
+      </w:r>
+      <w:r>
+        <w:rPr>
+          <w:rFonts w:ascii="Cambria" w:hAnsi="Cambria"/>
+          <w:sz w:val="20"/>
+          <w:szCs w:val="20"/>
+          <w:lang w:val="en-US"/>
+        </w:rPr>
+        <w:t xml:space="preserve">to prevent repeated price values from being fetched when the market is closed. </w:t>
+      </w:r>
+      <w:r>
+        <w:rPr>
+          <w:rFonts w:ascii="Cambria" w:hAnsi="Cambria"/>
+          <w:sz w:val="20"/>
+          <w:szCs w:val="20"/>
+          <w:lang w:val="en-US"/>
+        </w:rPr>
+        <w:t>This</w:t>
+      </w:r>
+      <w:r>
+        <w:rPr>
+          <w:rFonts w:ascii="Cambria" w:hAnsi="Cambria"/>
+          <w:sz w:val="20"/>
+          <w:szCs w:val="20"/>
+          <w:lang w:val="en-US"/>
+        </w:rPr>
+        <w:t xml:space="preserve"> is only done for the Crude Palm Oil and FBMKLCI markets, as </w:t>
+      </w:r>
+      <w:r>
+        <w:rPr>
+          <w:rFonts w:ascii="Cambria" w:hAnsi="Cambria"/>
+          <w:sz w:val="20"/>
+          <w:szCs w:val="20"/>
+          <w:lang w:val="en-US"/>
+        </w:rPr>
+        <w:t xml:space="preserve">the </w:t>
+      </w:r>
+      <w:r>
+        <w:rPr>
+          <w:rFonts w:ascii="Cambria" w:hAnsi="Cambria"/>
+          <w:sz w:val="20"/>
+          <w:szCs w:val="20"/>
+          <w:lang w:val="en-US"/>
+        </w:rPr>
+        <w:t xml:space="preserve">other 12 markets are all foreign exchange, meaning they operate 24/5 (closed on weekends). After this check is done, if the current market is open, it will insert the data into the corresponding table in the database. </w:t>
+      </w:r>
+      <w:r>
+        <w:rPr>
+          <w:rFonts w:ascii="Cambria" w:hAnsi="Cambria"/>
+          <w:sz w:val="20"/>
+          <w:szCs w:val="20"/>
+          <w:lang w:val="en-US"/>
+        </w:rPr>
+        <w:t>Otherwise</w:t>
+      </w:r>
+      <w:r>
+        <w:rPr>
+          <w:rFonts w:ascii="Cambria" w:hAnsi="Cambria"/>
+          <w:sz w:val="20"/>
+          <w:szCs w:val="20"/>
+          <w:lang w:val="en-US"/>
+        </w:rPr>
+        <w:t xml:space="preserve">, it will skip the current iteration and repeat the check for the next market. </w:t>
+      </w:r>
+      <w:r>
+        <w:rPr>
+          <w:rFonts w:ascii="Cambria" w:hAnsi="Cambria"/>
+          <w:sz w:val="20"/>
+          <w:szCs w:val="20"/>
+          <w:lang w:val="en-US"/>
+        </w:rPr>
+        <w:t>Error handling for the SQL insertion queries also allows the current market to be skipped in the event of an error, and execution will continue for the remaining markets.</w:t>
+      </w:r>
+    </w:p>
+    <w:p>
+      <w:pPr>
+        <w:spacing w:after="0"/>
+        <w:jc w:val="both"/>
         <w:rPr>
           <w:rFonts w:ascii="Cambria" w:hAnsi="Cambria"/>
           <w:b/>
@@ -3756,69 +3938,19 @@
           <w:szCs w:val="20"/>
           <w:lang w:val="en-US"/>
         </w:rPr>
-        <w:t>iterate_markets function</w:t>
-      </w:r>
-      <w:r>
-        <w:rPr>
-          <w:rFonts w:ascii="Cambria" w:hAnsi="Cambria"/>
-          <w:sz w:val="20"/>
-          <w:szCs w:val="20"/>
-          <w:lang w:val="en-US"/>
-        </w:rPr>
-        <w:t xml:space="preserve"> reads the marketIDs.txt file to get the MarketIDs of each market, which is then used to get the MarketName, as well as GraphID, by using MySQL queries. These values will be passed in as arguments to the </w:t>
-      </w:r>
-      <w:r>
-        <w:rPr>
-          <w:rFonts w:ascii="Cambria" w:hAnsi="Cambria"/>
-          <w:i/>
-          <w:iCs/>
-          <w:sz w:val="20"/>
-          <w:szCs w:val="20"/>
-          <w:lang w:val="en-US"/>
-        </w:rPr>
-        <w:t>fetch_plots_for</w:t>
-      </w:r>
-      <w:r>
-        <w:rPr>
-          <w:rFonts w:ascii="Cambria" w:hAnsi="Cambria"/>
-          <w:sz w:val="20"/>
-          <w:szCs w:val="20"/>
-          <w:lang w:val="en-US"/>
-        </w:rPr>
-        <w:t xml:space="preserve"> and </w:t>
-      </w:r>
-      <w:r>
-        <w:rPr>
-          <w:rFonts w:ascii="Cambria" w:hAnsi="Cambria"/>
-          <w:i/>
-          <w:iCs/>
-          <w:sz w:val="20"/>
-          <w:szCs w:val="20"/>
-          <w:lang w:val="en-US"/>
-        </w:rPr>
-        <w:t>create_graph_for</w:t>
-      </w:r>
-      <w:r>
-        <w:rPr>
-          <w:rFonts w:ascii="Cambria" w:hAnsi="Cambria"/>
-          <w:sz w:val="20"/>
-          <w:szCs w:val="20"/>
-          <w:lang w:val="en-US"/>
-        </w:rPr>
-        <w:t xml:space="preserve"> functions – which are called in this function.</w:t>
-      </w:r>
-    </w:p>
-    <w:p>
-      <w:pPr>
-        <w:spacing w:after="0"/>
-        <w:jc w:val="both"/>
-        <w:rPr>
-          <w:rFonts w:ascii="Cambria" w:hAnsi="Cambria"/>
-          <w:sz w:val="20"/>
-          <w:szCs w:val="20"/>
-          <w:lang w:val="en-US"/>
-        </w:rPr>
-      </w:pPr>
+      </w:pPr>
+      <w:r>
+        <w:rPr>
+          <w:rFonts w:ascii="Cambria" w:hAnsi="Cambria"/>
+          <w:b/>
+          <w:bCs/>
+          <w:sz w:val="20"/>
+          <w:szCs w:val="20"/>
+          <w:lang w:val="en-US"/>
+        </w:rPr>
+        <w:lastRenderedPageBreak/>
+        <w:t>Unix Script for Plotting</w:t>
+      </w:r>
     </w:p>
     <w:p>
       <w:pPr>
@@ -3837,6 +3969,70 @@
       <w:r>
         <w:rPr>
           <w:rFonts w:ascii="Cambria" w:hAnsi="Cambria"/>
+          <w:noProof/>
+          <w:sz w:val="20"/>
+          <w:szCs w:val="20"/>
+          <w:lang w:val="en-US"/>
+        </w:rPr>
+        <w:drawing>
+          <wp:anchor distT="0" distB="0" distL="114300" distR="114300" simplePos="0" relativeHeight="251685888" behindDoc="0" locked="0" layoutInCell="1" allowOverlap="1" wp14:anchorId="771D681C" wp14:editId="2CA47C6D">
+            <wp:simplePos x="0" y="0"/>
+            <wp:positionH relativeFrom="column">
+              <wp:posOffset>0</wp:posOffset>
+            </wp:positionH>
+            <wp:positionV relativeFrom="paragraph">
+              <wp:posOffset>172720</wp:posOffset>
+            </wp:positionV>
+            <wp:extent cx="2081530" cy="768350"/>
+            <wp:effectExtent l="0" t="0" r="1270" b="6350"/>
+            <wp:wrapSquare wrapText="bothSides"/>
+            <wp:docPr id="1506515955" name="Picture 9" descr="A computer code with text&#10;&#10;AI-generated content may be incorrect."/>
+            <wp:cNvGraphicFramePr>
+              <a:graphicFrameLocks xmlns:a="http://schemas.openxmlformats.org/drawingml/2006/main" noChangeAspect="1"/>
+            </wp:cNvGraphicFramePr>
+            <a:graphic xmlns:a="http://schemas.openxmlformats.org/drawingml/2006/main">
+              <a:graphicData uri="http://schemas.openxmlformats.org/drawingml/2006/picture">
+                <pic:pic xmlns:pic="http://schemas.openxmlformats.org/drawingml/2006/picture">
+                  <pic:nvPicPr>
+                    <pic:cNvPr id="1506515955" name="Picture 9" descr="A computer code with text&#10;&#10;AI-generated content may be incorrect."/>
+                    <pic:cNvPicPr/>
+                  </pic:nvPicPr>
+                  <pic:blipFill>
+                    <a:blip r:embed="rId22" cstate="print">
+                      <a:extLst>
+                        <a:ext uri="{28A0092B-C50C-407E-A947-70E740481C1C}">
+                          <a14:useLocalDpi xmlns:a14="http://schemas.microsoft.com/office/drawing/2010/main" val="0"/>
+                        </a:ext>
+                      </a:extLst>
+                    </a:blip>
+                    <a:stretch>
+                      <a:fillRect/>
+                    </a:stretch>
+                  </pic:blipFill>
+                  <pic:spPr>
+                    <a:xfrm>
+                      <a:off x="0" y="0"/>
+                      <a:ext cx="2081530" cy="768350"/>
+                    </a:xfrm>
+                    <a:prstGeom prst="rect">
+                      <a:avLst/>
+                    </a:prstGeom>
+                  </pic:spPr>
+                </pic:pic>
+              </a:graphicData>
+            </a:graphic>
+            <wp14:sizeRelH relativeFrom="page">
+              <wp14:pctWidth>0</wp14:pctWidth>
+            </wp14:sizeRelH>
+            <wp14:sizeRelV relativeFrom="page">
+              <wp14:pctHeight>0</wp14:pctHeight>
+            </wp14:sizeRelV>
+          </wp:anchor>
+        </w:drawing>
+      </w:r>
+      <w:r>
+        <w:rPr>
+          <w:rFonts w:ascii="Cambria" w:hAnsi="Cambria"/>
           <w:i/>
           <w:iCs/>
           <w:color w:val="EE0000"/>
@@ -3844,7 +4040,7 @@
           <w:szCs w:val="20"/>
           <w:lang w:val="en-US"/>
         </w:rPr>
-        <w:t>tracker</w:t>
+        <w:t>plotter</w:t>
       </w:r>
       <w:r>
         <w:rPr>
@@ -3857,6 +4053,488 @@
           <w:lang w:val="en-US"/>
         </w:rPr>
         <w:t>.sh</w:t>
+      </w:r>
+    </w:p>
+    <w:p>
+      <w:pPr>
+        <w:spacing w:after="0"/>
+        <w:jc w:val="both"/>
+        <w:rPr>
+          <w:rFonts w:ascii="Cambria" w:hAnsi="Cambria"/>
+          <w:sz w:val="20"/>
+          <w:szCs w:val="20"/>
+          <w:lang w:val="en-US"/>
+        </w:rPr>
+      </w:pPr>
+      <w:r>
+        <w:rPr>
+          <w:rFonts w:ascii="Cambria" w:hAnsi="Cambria"/>
+          <w:sz w:val="20"/>
+          <w:szCs w:val="20"/>
+          <w:lang w:val="en-US"/>
+        </w:rPr>
+        <w:t xml:space="preserve">The </w:t>
+      </w:r>
+      <w:r>
+        <w:rPr>
+          <w:rFonts w:ascii="Cambria" w:hAnsi="Cambria"/>
+          <w:b/>
+          <w:bCs/>
+          <w:sz w:val="20"/>
+          <w:szCs w:val="20"/>
+          <w:lang w:val="en-US"/>
+        </w:rPr>
+        <w:t>fetch_plots_for function</w:t>
+      </w:r>
+      <w:r>
+        <w:rPr>
+          <w:rFonts w:ascii="Cambria" w:hAnsi="Cambria"/>
+          <w:sz w:val="20"/>
+          <w:szCs w:val="20"/>
+          <w:lang w:val="en-US"/>
+        </w:rPr>
+        <w:t xml:space="preserve"> selects the Timestamp and Price of each record from a table (given as an argument) and orders the data by Timestamp </w:t>
+      </w:r>
+      <w:r>
+        <w:rPr>
+          <w:rFonts w:ascii="Cambria" w:hAnsi="Cambria"/>
+          <w:sz w:val="20"/>
+          <w:szCs w:val="20"/>
+          <w:lang w:val="en-US"/>
+        </w:rPr>
+        <w:t xml:space="preserve">(ascending). An error checking conditional statement also stops the program if the data </w:t>
+      </w:r>
+      <w:r>
+        <w:rPr>
+          <w:rFonts w:ascii="Cambria" w:hAnsi="Cambria"/>
+          <w:sz w:val="20"/>
+          <w:szCs w:val="20"/>
+          <w:lang w:val="en-US"/>
+        </w:rPr>
+        <w:t>fails to</w:t>
+      </w:r>
+      <w:r>
+        <w:rPr>
+          <w:rFonts w:ascii="Cambria" w:hAnsi="Cambria"/>
+          <w:sz w:val="20"/>
+          <w:szCs w:val="20"/>
+          <w:lang w:val="en-US"/>
+        </w:rPr>
+        <w:t xml:space="preserve"> be fetched.</w:t>
+      </w:r>
+    </w:p>
+    <w:p>
+      <w:pPr>
+        <w:spacing w:after="0"/>
+        <w:jc w:val="both"/>
+        <w:rPr>
+          <w:rFonts w:ascii="Cambria" w:hAnsi="Cambria"/>
+          <w:sz w:val="20"/>
+          <w:szCs w:val="20"/>
+          <w:lang w:val="en-US"/>
+        </w:rPr>
+      </w:pPr>
+    </w:p>
+    <w:p>
+      <w:pPr>
+        <w:jc w:val="both"/>
+        <w:rPr>
+          <w:rFonts w:ascii="Cambria" w:hAnsi="Cambria"/>
+          <w:sz w:val="20"/>
+          <w:szCs w:val="20"/>
+          <w:lang w:val="en-US"/>
+        </w:rPr>
+      </w:pPr>
+      <w:r>
+        <w:rPr>
+          <w:rFonts w:ascii="Cambria" w:hAnsi="Cambria"/>
+          <w:noProof/>
+          <w:sz w:val="20"/>
+          <w:szCs w:val="20"/>
+          <w:lang w:val="en-US"/>
+        </w:rPr>
+        <w:drawing>
+          <wp:anchor distT="0" distB="0" distL="114300" distR="114300" simplePos="0" relativeHeight="251673600" behindDoc="0" locked="0" layoutInCell="1" allowOverlap="1" wp14:anchorId="38C3436C" wp14:editId="523DEC71">
+            <wp:simplePos x="0" y="0"/>
+            <wp:positionH relativeFrom="column">
+              <wp:posOffset>0</wp:posOffset>
+            </wp:positionH>
+            <wp:positionV relativeFrom="paragraph">
+              <wp:posOffset>37262</wp:posOffset>
+            </wp:positionV>
+            <wp:extent cx="2188210" cy="1326515"/>
+            <wp:effectExtent l="0" t="0" r="0" b="0"/>
+            <wp:wrapSquare wrapText="bothSides"/>
+            <wp:docPr id="343714675" name="Picture 24" descr="A screenshot of a computer code&#10;&#10;AI-generated content may be incorrect."/>
+            <wp:cNvGraphicFramePr>
+              <a:graphicFrameLocks xmlns:a="http://schemas.openxmlformats.org/drawingml/2006/main" noChangeAspect="1"/>
+            </wp:cNvGraphicFramePr>
+            <a:graphic xmlns:a="http://schemas.openxmlformats.org/drawingml/2006/main">
+              <a:graphicData uri="http://schemas.openxmlformats.org/drawingml/2006/picture">
+                <pic:pic xmlns:pic="http://schemas.openxmlformats.org/drawingml/2006/picture">
+                  <pic:nvPicPr>
+                    <pic:cNvPr id="343714675" name="Picture 24" descr="A screenshot of a computer code&#10;&#10;AI-generated content may be incorrect."/>
+                    <pic:cNvPicPr/>
+                  </pic:nvPicPr>
+                  <pic:blipFill>
+                    <a:blip r:embed="rId23" cstate="print">
+                      <a:extLst>
+                        <a:ext uri="{28A0092B-C50C-407E-A947-70E740481C1C}">
+                          <a14:useLocalDpi xmlns:a14="http://schemas.microsoft.com/office/drawing/2010/main" val="0"/>
+                        </a:ext>
+                      </a:extLst>
+                    </a:blip>
+                    <a:stretch>
+                      <a:fillRect/>
+                    </a:stretch>
+                  </pic:blipFill>
+                  <pic:spPr>
+                    <a:xfrm>
+                      <a:off x="0" y="0"/>
+                      <a:ext cx="2188210" cy="1326515"/>
+                    </a:xfrm>
+                    <a:prstGeom prst="rect">
+                      <a:avLst/>
+                    </a:prstGeom>
+                  </pic:spPr>
+                </pic:pic>
+              </a:graphicData>
+            </a:graphic>
+            <wp14:sizeRelH relativeFrom="page">
+              <wp14:pctWidth>0</wp14:pctWidth>
+            </wp14:sizeRelH>
+            <wp14:sizeRelV relativeFrom="page">
+              <wp14:pctHeight>0</wp14:pctHeight>
+            </wp14:sizeRelV>
+          </wp:anchor>
+        </w:drawing>
+      </w:r>
+      <w:r>
+        <w:rPr>
+          <w:rFonts w:ascii="Cambria" w:hAnsi="Cambria"/>
+          <w:sz w:val="20"/>
+          <w:szCs w:val="20"/>
+          <w:lang w:val="en-US"/>
+        </w:rPr>
+        <w:t xml:space="preserve">The </w:t>
+      </w:r>
+      <w:r>
+        <w:rPr>
+          <w:rFonts w:ascii="Cambria" w:hAnsi="Cambria"/>
+          <w:b/>
+          <w:bCs/>
+          <w:sz w:val="20"/>
+          <w:szCs w:val="20"/>
+          <w:lang w:val="en-US"/>
+        </w:rPr>
+        <w:t>create_graph_for function</w:t>
+      </w:r>
+      <w:r>
+        <w:rPr>
+          <w:rFonts w:ascii="Cambria" w:hAnsi="Cambria"/>
+          <w:sz w:val="20"/>
+          <w:szCs w:val="20"/>
+          <w:lang w:val="en-US"/>
+        </w:rPr>
+        <w:t xml:space="preserve"> uses the </w:t>
+      </w:r>
+      <w:r>
+        <w:rPr>
+          <w:rFonts w:ascii="Cambria" w:hAnsi="Cambria"/>
+          <w:color w:val="196B24" w:themeColor="accent3"/>
+          <w:sz w:val="20"/>
+          <w:szCs w:val="20"/>
+          <w:lang w:val="en-US"/>
+        </w:rPr>
+        <w:t xml:space="preserve">gnuplot </w:t>
+      </w:r>
+      <w:r>
+        <w:rPr>
+          <w:rFonts w:ascii="Cambria" w:hAnsi="Cambria"/>
+          <w:sz w:val="20"/>
+          <w:szCs w:val="20"/>
+          <w:lang w:val="en-US"/>
+        </w:rPr>
+        <w:t xml:space="preserve">command to create the graph for a given market (given as an argument). It reads from a .dat file (stored in the </w:t>
+      </w:r>
+      <w:r>
+        <w:rPr>
+          <w:rFonts w:ascii="Cambria" w:hAnsi="Cambria"/>
+          <w:color w:val="156082" w:themeColor="accent1"/>
+          <w:sz w:val="20"/>
+          <w:szCs w:val="20"/>
+          <w:lang w:val="en-US"/>
+        </w:rPr>
+        <w:t xml:space="preserve">plots </w:t>
+      </w:r>
+      <w:r>
+        <w:rPr>
+          <w:rFonts w:ascii="Cambria" w:hAnsi="Cambria"/>
+          <w:sz w:val="20"/>
+          <w:szCs w:val="20"/>
+          <w:lang w:val="en-US"/>
+        </w:rPr>
+        <w:t xml:space="preserve">folder), and sets the x-axis to time, in the format: </w:t>
+      </w:r>
+      <w:r>
+        <w:rPr>
+          <w:rFonts w:ascii="Cambria" w:hAnsi="Cambria"/>
+          <w:i/>
+          <w:iCs/>
+          <w:sz w:val="20"/>
+          <w:szCs w:val="20"/>
+          <w:lang w:val="en-US"/>
+        </w:rPr>
+        <w:t>YYYY-MM-DD HH:MM:SS</w:t>
+      </w:r>
+      <w:r>
+        <w:rPr>
+          <w:rFonts w:ascii="Cambria" w:hAnsi="Cambria"/>
+          <w:sz w:val="20"/>
+          <w:szCs w:val="20"/>
+          <w:lang w:val="en-US"/>
+        </w:rPr>
+        <w:t xml:space="preserve"> – and the y-axis to the price. A .png file will be created in the </w:t>
+      </w:r>
+      <w:r>
+        <w:rPr>
+          <w:rFonts w:ascii="Cambria" w:hAnsi="Cambria"/>
+          <w:color w:val="156082" w:themeColor="accent1"/>
+          <w:sz w:val="20"/>
+          <w:szCs w:val="20"/>
+          <w:lang w:val="en-US"/>
+        </w:rPr>
+        <w:t xml:space="preserve">graphs </w:t>
+      </w:r>
+      <w:r>
+        <w:rPr>
+          <w:rFonts w:ascii="Cambria" w:hAnsi="Cambria"/>
+          <w:sz w:val="20"/>
+          <w:szCs w:val="20"/>
+          <w:lang w:val="en-US"/>
+        </w:rPr>
+        <w:t>folder, named after the GraphID of the corresponding market, as per in the database. The labels and titles are also added, along with a grid, and the key</w:t>
+      </w:r>
+      <w:r>
+        <w:rPr>
+          <w:rFonts w:ascii="Cambria" w:hAnsi="Cambria"/>
+          <w:sz w:val="20"/>
+          <w:szCs w:val="20"/>
+          <w:lang w:val="en-US"/>
+        </w:rPr>
+        <w:t xml:space="preserve"> is</w:t>
+      </w:r>
+      <w:r>
+        <w:rPr>
+          <w:rFonts w:ascii="Cambria" w:hAnsi="Cambria"/>
+          <w:sz w:val="20"/>
+          <w:szCs w:val="20"/>
+          <w:lang w:val="en-US"/>
+        </w:rPr>
+        <w:t xml:space="preserve"> set outside.</w:t>
+      </w:r>
+    </w:p>
+    <w:p>
+      <w:pPr>
+        <w:spacing w:after="0"/>
+        <w:jc w:val="both"/>
+        <w:rPr>
+          <w:rFonts w:ascii="Cambria" w:hAnsi="Cambria"/>
+          <w:sz w:val="20"/>
+          <w:szCs w:val="20"/>
+          <w:lang w:val="en-US"/>
+        </w:rPr>
+      </w:pPr>
+      <w:r>
+        <w:rPr>
+          <w:rFonts w:ascii="Cambria" w:hAnsi="Cambria"/>
+          <w:noProof/>
+          <w:sz w:val="20"/>
+          <w:szCs w:val="20"/>
+          <w:lang w:val="en-US"/>
+        </w:rPr>
+        <w:drawing>
+          <wp:anchor distT="0" distB="0" distL="114300" distR="114300" simplePos="0" relativeHeight="251686912" behindDoc="0" locked="0" layoutInCell="1" allowOverlap="1" wp14:anchorId="57296672" wp14:editId="69B7FBA6">
+            <wp:simplePos x="0" y="0"/>
+            <wp:positionH relativeFrom="column">
+              <wp:posOffset>0</wp:posOffset>
+            </wp:positionH>
+            <wp:positionV relativeFrom="paragraph">
+              <wp:posOffset>25197</wp:posOffset>
+            </wp:positionV>
+            <wp:extent cx="3853180" cy="1760220"/>
+            <wp:effectExtent l="0" t="0" r="0" b="5080"/>
+            <wp:wrapSquare wrapText="bothSides"/>
+            <wp:docPr id="1939923467" name="Picture 10" descr="A screenshot of a computer code&#10;&#10;AI-generated content may be incorrect."/>
+            <wp:cNvGraphicFramePr>
+              <a:graphicFrameLocks xmlns:a="http://schemas.openxmlformats.org/drawingml/2006/main" noChangeAspect="1"/>
+            </wp:cNvGraphicFramePr>
+            <a:graphic xmlns:a="http://schemas.openxmlformats.org/drawingml/2006/main">
+              <a:graphicData uri="http://schemas.openxmlformats.org/drawingml/2006/picture">
+                <pic:pic xmlns:pic="http://schemas.openxmlformats.org/drawingml/2006/picture">
+                  <pic:nvPicPr>
+                    <pic:cNvPr id="1939923467" name="Picture 10" descr="A screenshot of a computer code&#10;&#10;AI-generated content may be incorrect."/>
+                    <pic:cNvPicPr/>
+                  </pic:nvPicPr>
+                  <pic:blipFill>
+                    <a:blip r:embed="rId24" cstate="print">
+                      <a:extLst>
+                        <a:ext uri="{28A0092B-C50C-407E-A947-70E740481C1C}">
+                          <a14:useLocalDpi xmlns:a14="http://schemas.microsoft.com/office/drawing/2010/main" val="0"/>
+                        </a:ext>
+                      </a:extLst>
+                    </a:blip>
+                    <a:stretch>
+                      <a:fillRect/>
+                    </a:stretch>
+                  </pic:blipFill>
+                  <pic:spPr>
+                    <a:xfrm>
+                      <a:off x="0" y="0"/>
+                      <a:ext cx="3853180" cy="1760220"/>
+                    </a:xfrm>
+                    <a:prstGeom prst="rect">
+                      <a:avLst/>
+                    </a:prstGeom>
+                  </pic:spPr>
+                </pic:pic>
+              </a:graphicData>
+            </a:graphic>
+            <wp14:sizeRelH relativeFrom="page">
+              <wp14:pctWidth>0</wp14:pctWidth>
+            </wp14:sizeRelH>
+            <wp14:sizeRelV relativeFrom="page">
+              <wp14:pctHeight>0</wp14:pctHeight>
+            </wp14:sizeRelV>
+          </wp:anchor>
+        </w:drawing>
+      </w:r>
+      <w:r>
+        <w:rPr>
+          <w:rFonts w:ascii="Cambria" w:hAnsi="Cambria"/>
+          <w:sz w:val="20"/>
+          <w:szCs w:val="20"/>
+          <w:lang w:val="en-US"/>
+        </w:rPr>
+        <w:t xml:space="preserve">The </w:t>
+      </w:r>
+      <w:r>
+        <w:rPr>
+          <w:rFonts w:ascii="Cambria" w:hAnsi="Cambria"/>
+          <w:b/>
+          <w:bCs/>
+          <w:sz w:val="20"/>
+          <w:szCs w:val="20"/>
+          <w:lang w:val="en-US"/>
+        </w:rPr>
+        <w:t>iterate_markets function</w:t>
+      </w:r>
+      <w:r>
+        <w:rPr>
+          <w:rFonts w:ascii="Cambria" w:hAnsi="Cambria"/>
+          <w:sz w:val="20"/>
+          <w:szCs w:val="20"/>
+          <w:lang w:val="en-US"/>
+        </w:rPr>
+        <w:t xml:space="preserve"> reads the </w:t>
+      </w:r>
+      <w:r>
+        <w:rPr>
+          <w:rFonts w:ascii="Cambria" w:hAnsi="Cambria"/>
+          <w:color w:val="156082" w:themeColor="accent1"/>
+          <w:sz w:val="20"/>
+          <w:szCs w:val="20"/>
+          <w:lang w:val="en-US"/>
+        </w:rPr>
+        <w:t xml:space="preserve">marketIDs.txt </w:t>
+      </w:r>
+      <w:r>
+        <w:rPr>
+          <w:rFonts w:ascii="Cambria" w:hAnsi="Cambria"/>
+          <w:sz w:val="20"/>
+          <w:szCs w:val="20"/>
+          <w:lang w:val="en-US"/>
+        </w:rPr>
+        <w:t xml:space="preserve">file to get the MarketIDs of each market, which is then used to get the MarketName, as well as GraphID, by using MySQL queries. These values will be passed in as arguments to the </w:t>
+      </w:r>
+      <w:r>
+        <w:rPr>
+          <w:rFonts w:ascii="Cambria" w:hAnsi="Cambria"/>
+          <w:i/>
+          <w:iCs/>
+          <w:sz w:val="20"/>
+          <w:szCs w:val="20"/>
+          <w:lang w:val="en-US"/>
+        </w:rPr>
+        <w:t>fetch_plots_for</w:t>
+      </w:r>
+      <w:r>
+        <w:rPr>
+          <w:rFonts w:ascii="Cambria" w:hAnsi="Cambria"/>
+          <w:sz w:val="20"/>
+          <w:szCs w:val="20"/>
+          <w:lang w:val="en-US"/>
+        </w:rPr>
+        <w:t xml:space="preserve"> and </w:t>
+      </w:r>
+      <w:r>
+        <w:rPr>
+          <w:rFonts w:ascii="Cambria" w:hAnsi="Cambria"/>
+          <w:i/>
+          <w:iCs/>
+          <w:sz w:val="20"/>
+          <w:szCs w:val="20"/>
+          <w:lang w:val="en-US"/>
+        </w:rPr>
+        <w:t>create_graph_for</w:t>
+      </w:r>
+      <w:r>
+        <w:rPr>
+          <w:rFonts w:ascii="Cambria" w:hAnsi="Cambria"/>
+          <w:sz w:val="20"/>
+          <w:szCs w:val="20"/>
+          <w:lang w:val="en-US"/>
+        </w:rPr>
+        <w:t xml:space="preserve"> functions – which are called in this function.</w:t>
+      </w:r>
+    </w:p>
+    <w:p>
+      <w:pPr>
+        <w:spacing w:after="0"/>
+        <w:jc w:val="both"/>
+        <w:rPr>
+          <w:rFonts w:ascii="Cambria" w:hAnsi="Cambria"/>
+          <w:sz w:val="20"/>
+          <w:szCs w:val="20"/>
+          <w:lang w:val="en-US"/>
+        </w:rPr>
+      </w:pPr>
+    </w:p>
+    <w:p>
+      <w:pPr>
+        <w:spacing w:after="0"/>
+        <w:jc w:val="both"/>
+        <w:rPr>
+          <w:rFonts w:ascii="Cambria" w:hAnsi="Cambria"/>
+          <w:i/>
+          <w:iCs/>
+          <w:color w:val="EE0000"/>
+          <w:sz w:val="20"/>
+          <w:szCs w:val="20"/>
+          <w:lang w:val="en-US"/>
+        </w:rPr>
+      </w:pPr>
+      <w:r>
+        <w:rPr>
+          <w:rFonts w:ascii="Cambria" w:hAnsi="Cambria"/>
+          <w:i/>
+          <w:iCs/>
+          <w:color w:val="EE0000"/>
+          <w:sz w:val="20"/>
+          <w:szCs w:val="20"/>
+          <w:lang w:val="en-US"/>
+        </w:rPr>
+        <w:t>tracker.sh</w:t>
       </w:r>
     </w:p>
     <w:p>
@@ -3902,7 +4580,7 @@
                     <pic:cNvPicPr/>
                   </pic:nvPicPr>
                   <pic:blipFill>
-                    <a:blip r:embed="rId22" cstate="print">
+                    <a:blip r:embed="rId25" cstate="print">
                       <a:extLst>
                         <a:ext uri="{28A0092B-C50C-407E-A947-70E740481C1C}">
                           <a14:useLocalDpi xmlns:a14="http://schemas.microsoft.com/office/drawing/2010/main" val="0"/>
@@ -3941,7 +4619,87 @@
           <w:szCs w:val="20"/>
           <w:lang w:val="en-US"/>
         </w:rPr>
-        <w:t>This shell script runs the web-scraper.sh, insert-data.sh, and plotter.sh shell scripts – to fetch, store, and create a graph for the data – once the tracker.sh script is run. This was used for</w:t>
+        <w:t xml:space="preserve">This shell script runs the </w:t>
+      </w:r>
+      <w:r>
+        <w:rPr>
+          <w:rFonts w:ascii="Cambria" w:hAnsi="Cambria"/>
+          <w:i/>
+          <w:iCs/>
+          <w:sz w:val="20"/>
+          <w:szCs w:val="20"/>
+          <w:lang w:val="en-US"/>
+        </w:rPr>
+        <w:t>web-scraper.sh</w:t>
+      </w:r>
+      <w:r>
+        <w:rPr>
+          <w:rFonts w:ascii="Cambria" w:hAnsi="Cambria"/>
+          <w:sz w:val="20"/>
+          <w:szCs w:val="20"/>
+          <w:lang w:val="en-US"/>
+        </w:rPr>
+        <w:t xml:space="preserve">, </w:t>
+      </w:r>
+      <w:r>
+        <w:rPr>
+          <w:rFonts w:ascii="Cambria" w:hAnsi="Cambria"/>
+          <w:i/>
+          <w:iCs/>
+          <w:sz w:val="20"/>
+          <w:szCs w:val="20"/>
+          <w:lang w:val="en-US"/>
+        </w:rPr>
+        <w:t>insert-data.sh</w:t>
+      </w:r>
+      <w:r>
+        <w:rPr>
+          <w:rFonts w:ascii="Cambria" w:hAnsi="Cambria"/>
+          <w:sz w:val="20"/>
+          <w:szCs w:val="20"/>
+          <w:lang w:val="en-US"/>
+        </w:rPr>
+        <w:t xml:space="preserve">, and </w:t>
+      </w:r>
+      <w:r>
+        <w:rPr>
+          <w:rFonts w:ascii="Cambria" w:hAnsi="Cambria"/>
+          <w:i/>
+          <w:iCs/>
+          <w:sz w:val="20"/>
+          <w:szCs w:val="20"/>
+          <w:lang w:val="en-US"/>
+        </w:rPr>
+        <w:t>plotter.sh</w:t>
+      </w:r>
+      <w:r>
+        <w:rPr>
+          <w:rFonts w:ascii="Cambria" w:hAnsi="Cambria"/>
+          <w:sz w:val="20"/>
+          <w:szCs w:val="20"/>
+          <w:lang w:val="en-US"/>
+        </w:rPr>
+        <w:t xml:space="preserve"> shell scripts – to fetch, store, and create a graph for the data – once the </w:t>
+      </w:r>
+      <w:r>
+        <w:rPr>
+          <w:rFonts w:ascii="Cambria" w:hAnsi="Cambria"/>
+          <w:i/>
+          <w:iCs/>
+          <w:sz w:val="20"/>
+          <w:szCs w:val="20"/>
+          <w:lang w:val="en-US"/>
+        </w:rPr>
+        <w:t>tracker.sh</w:t>
+      </w:r>
+      <w:r>
+        <w:rPr>
+          <w:rFonts w:ascii="Cambria" w:hAnsi="Cambria"/>
+          <w:sz w:val="20"/>
+          <w:szCs w:val="20"/>
+          <w:lang w:val="en-US"/>
+        </w:rPr>
+        <w:t xml:space="preserve"> script is run. This was used for</w:t>
       </w:r>
     </w:p>
     <w:p>
@@ -3964,7 +4722,7 @@
           <w:lang w:val="en-US"/>
         </w:rPr>
         <w:drawing>
-          <wp:anchor distT="0" distB="0" distL="114300" distR="114300" simplePos="0" relativeHeight="251676672" behindDoc="0" locked="0" layoutInCell="1" allowOverlap="1" wp14:anchorId="4F06301E" wp14:editId="7F628C1B">
+          <wp:anchor distT="0" distB="0" distL="114300" distR="114300" simplePos="0" relativeHeight="251676672" behindDoc="0" locked="0" layoutInCell="1" allowOverlap="1" wp14:anchorId="4F06301E" wp14:editId="5DF70CEE">
             <wp:simplePos x="0" y="0"/>
             <wp:positionH relativeFrom="column">
               <wp:posOffset>0</wp:posOffset>
@@ -3987,7 +4745,7 @@
                     <pic:cNvPicPr/>
                   </pic:nvPicPr>
                   <pic:blipFill rotWithShape="1">
-                    <a:blip r:embed="rId23" cstate="print">
+                    <a:blip r:embed="rId26" cstate="print">
                       <a:extLst>
                         <a:ext uri="{28A0092B-C50C-407E-A947-70E740481C1C}">
                           <a14:useLocalDpi xmlns:a14="http://schemas.microsoft.com/office/drawing/2010/main" val="0"/>
@@ -4035,18 +4793,70 @@
           <w:szCs w:val="20"/>
           <w:lang w:val="en-US"/>
         </w:rPr>
-        <w:t xml:space="preserve">my crontab, which scraped data every hour, on weekdays. </w:t>
-      </w:r>
-      <w:r>
-        <w:rPr>
-          <w:rFonts w:ascii="Cambria" w:hAnsi="Cambria"/>
-          <w:i/>
-          <w:iCs/>
+        <w:t xml:space="preserve">my crontab, which </w:t>
+      </w:r>
+      <w:r>
+        <w:rPr>
+          <w:rFonts w:ascii="Cambria" w:hAnsi="Cambria"/>
+          <w:sz w:val="20"/>
+          <w:szCs w:val="20"/>
+          <w:lang w:val="en-US"/>
+        </w:rPr>
+        <w:t>runs this script at the start of</w:t>
+      </w:r>
+      <w:r>
+        <w:rPr>
+          <w:rFonts w:ascii="Cambria" w:hAnsi="Cambria"/>
+          <w:sz w:val="20"/>
+          <w:szCs w:val="20"/>
+          <w:lang w:val="en-US"/>
+        </w:rPr>
+        <w:t xml:space="preserve"> every hour, </w:t>
+      </w:r>
+      <w:r>
+        <w:rPr>
+          <w:rFonts w:ascii="Cambria" w:hAnsi="Cambria"/>
+          <w:sz w:val="20"/>
+          <w:szCs w:val="20"/>
+          <w:lang w:val="en-US"/>
+        </w:rPr>
+        <w:t xml:space="preserve">only </w:t>
+      </w:r>
+      <w:r>
+        <w:rPr>
+          <w:rFonts w:ascii="Cambria" w:hAnsi="Cambria"/>
+          <w:sz w:val="20"/>
+          <w:szCs w:val="20"/>
+          <w:lang w:val="en-US"/>
+        </w:rPr>
+        <w:t>on weekdays</w:t>
+      </w:r>
+      <w:r>
+        <w:rPr>
+          <w:rFonts w:ascii="Cambria" w:hAnsi="Cambria"/>
+          <w:sz w:val="20"/>
+          <w:szCs w:val="20"/>
+          <w:lang w:val="en-US"/>
+        </w:rPr>
+        <w:t xml:space="preserve"> </w:t>
+      </w:r>
+      <w:r>
+        <w:rPr>
+          <w:rFonts w:ascii="Cambria" w:hAnsi="Cambria"/>
           <w:sz w:val="20"/>
           <w:szCs w:val="20"/>
           <w:lang w:val="en-US"/>
         </w:rPr>
         <w:t>(all stock and forex markets are closed on weekends)</w:t>
+      </w:r>
+      <w:r>
+        <w:rPr>
+          <w:rFonts w:ascii="Cambria" w:hAnsi="Cambria"/>
+          <w:sz w:val="20"/>
+          <w:szCs w:val="20"/>
+          <w:lang w:val="en-US"/>
+        </w:rPr>
+        <w:t>.</w:t>
       </w:r>
     </w:p>
     <w:p>
@@ -4077,49 +4887,24 @@
       <w:r>
         <w:rPr>
           <w:rFonts w:ascii="Cambria" w:hAnsi="Cambria"/>
-          <w:b/>
-          <w:bCs/>
-          <w:sz w:val="20"/>
-          <w:szCs w:val="20"/>
-          <w:lang w:val="en-US"/>
-        </w:rPr>
-        <w:t>Use of Git for Version Control:</w:t>
-      </w:r>
-    </w:p>
-    <w:p>
-      <w:pPr>
-        <w:spacing w:after="0"/>
-        <w:jc w:val="both"/>
-        <w:rPr>
-          <w:rFonts w:ascii="Cambria" w:hAnsi="Cambria"/>
-          <w:sz w:val="20"/>
-          <w:szCs w:val="20"/>
-          <w:lang w:val="en-US"/>
-        </w:rPr>
-      </w:pPr>
-      <w:r>
-        <w:rPr>
-          <w:rFonts w:ascii="Cambria" w:hAnsi="Cambria"/>
-          <w:b/>
-          <w:bCs/>
           <w:noProof/>
           <w:sz w:val="20"/>
           <w:szCs w:val="20"/>
           <w:lang w:val="en-US"/>
         </w:rPr>
         <w:drawing>
-          <wp:anchor distT="0" distB="0" distL="114300" distR="114300" simplePos="0" relativeHeight="251677696" behindDoc="0" locked="0" layoutInCell="1" allowOverlap="1" wp14:anchorId="2046D45D" wp14:editId="1DE60941">
+          <wp:anchor distT="0" distB="0" distL="114300" distR="114300" simplePos="0" relativeHeight="251687936" behindDoc="0" locked="0" layoutInCell="1" allowOverlap="1" wp14:anchorId="2666DC0E" wp14:editId="301CDA7F">
             <wp:simplePos x="0" y="0"/>
             <wp:positionH relativeFrom="column">
-              <wp:posOffset>0</wp:posOffset>
+              <wp:posOffset>-635</wp:posOffset>
             </wp:positionH>
             <wp:positionV relativeFrom="paragraph">
-              <wp:posOffset>63703</wp:posOffset>
+              <wp:posOffset>175260</wp:posOffset>
             </wp:positionV>
-            <wp:extent cx="3658870" cy="2071370"/>
+            <wp:extent cx="3406775" cy="2061845"/>
             <wp:effectExtent l="0" t="0" r="0" b="0"/>
             <wp:wrapSquare wrapText="bothSides"/>
-            <wp:docPr id="2064707289" name="Picture 35" descr="A screenshot of a computer&#10;&#10;AI-generated content may be incorrect."/>
+            <wp:docPr id="1036264063" name="Picture 11" descr="A screenshot of a computer&#10;&#10;AI-generated content may be incorrect."/>
             <wp:cNvGraphicFramePr>
               <a:graphicFrameLocks xmlns:a="http://schemas.openxmlformats.org/drawingml/2006/main" noChangeAspect="1"/>
             </wp:cNvGraphicFramePr>
@@ -4127,11 +4912,11 @@
               <a:graphicData uri="http://schemas.openxmlformats.org/drawingml/2006/picture">
                 <pic:pic xmlns:pic="http://schemas.openxmlformats.org/drawingml/2006/picture">
                   <pic:nvPicPr>
-                    <pic:cNvPr id="2064707289" name="Picture 35" descr="A screenshot of a computer&#10;&#10;AI-generated content may be incorrect."/>
+                    <pic:cNvPr id="1036264063" name="Picture 11" descr="A screenshot of a computer&#10;&#10;AI-generated content may be incorrect."/>
                     <pic:cNvPicPr/>
                   </pic:nvPicPr>
                   <pic:blipFill>
-                    <a:blip r:embed="rId24" cstate="print">
+                    <a:blip r:embed="rId27" cstate="print">
                       <a:extLst>
                         <a:ext uri="{28A0092B-C50C-407E-A947-70E740481C1C}">
                           <a14:useLocalDpi xmlns:a14="http://schemas.microsoft.com/office/drawing/2010/main" val="0"/>
@@ -4145,7 +4930,7 @@
                   <pic:spPr>
                     <a:xfrm>
                       <a:off x="0" y="0"/>
-                      <a:ext cx="3658870" cy="2071370"/>
+                      <a:ext cx="3406775" cy="2061845"/>
                     </a:xfrm>
                     <a:prstGeom prst="rect">
                       <a:avLst/>
@@ -4166,11 +4951,133 @@
       <w:r>
         <w:rPr>
           <w:rFonts w:ascii="Cambria" w:hAnsi="Cambria"/>
-          <w:sz w:val="20"/>
-          <w:szCs w:val="20"/>
-          <w:lang w:val="en-US"/>
-        </w:rPr>
-        <w:t>During my development of this project, I frequently committed to GitHub, to keep track of the version history of the program. On a few occasions, I resorted to using a previous version that I committed to GitHub to rewind changes made to the code – which allowed me to have a safety net to fall back on when experimenting on code. I also added fitting commit messages to most of my commits, so that documentation of my progress and reasons for code changes was clear. I uploaded all necessary folders, files and scripts to GitHub, so that the entire project was publicly accessible. In total, there were 24 commits over a 2-week period.</w:t>
+          <w:b/>
+          <w:bCs/>
+          <w:sz w:val="20"/>
+          <w:szCs w:val="20"/>
+          <w:lang w:val="en-US"/>
+        </w:rPr>
+        <w:t>Use of Git for Version Control:</w:t>
+      </w:r>
+    </w:p>
+    <w:p>
+      <w:pPr>
+        <w:spacing w:after="0"/>
+        <w:jc w:val="both"/>
+        <w:rPr>
+          <w:rFonts w:ascii="Cambria" w:hAnsi="Cambria"/>
+          <w:sz w:val="20"/>
+          <w:szCs w:val="20"/>
+          <w:lang w:val="en-US"/>
+        </w:rPr>
+      </w:pPr>
+      <w:r>
+        <w:rPr>
+          <w:rFonts w:ascii="Cambria" w:hAnsi="Cambria"/>
+          <w:sz w:val="20"/>
+          <w:szCs w:val="20"/>
+          <w:lang w:val="en-US"/>
+        </w:rPr>
+        <w:t xml:space="preserve">During </w:t>
+      </w:r>
+      <w:r>
+        <w:rPr>
+          <w:rFonts w:ascii="Cambria" w:hAnsi="Cambria"/>
+          <w:sz w:val="20"/>
+          <w:szCs w:val="20"/>
+          <w:lang w:val="en-US"/>
+        </w:rPr>
+        <w:t>the</w:t>
+      </w:r>
+      <w:r>
+        <w:rPr>
+          <w:rFonts w:ascii="Cambria" w:hAnsi="Cambria"/>
+          <w:sz w:val="20"/>
+          <w:szCs w:val="20"/>
+          <w:lang w:val="en-US"/>
+        </w:rPr>
+        <w:t xml:space="preserve"> development of this project, I frequently committed to GitHub, to keep track of the version history of the program. On a few occasions, I resorted to using a previous version that I committed to GitHub to rewind changes made to the code – which allowed me to have a safety net to fall back on when experimenting </w:t>
+      </w:r>
+      <w:r>
+        <w:rPr>
+          <w:rFonts w:ascii="Cambria" w:hAnsi="Cambria"/>
+          <w:sz w:val="20"/>
+          <w:szCs w:val="20"/>
+          <w:lang w:val="en-US"/>
+        </w:rPr>
+        <w:t>with different features in the program</w:t>
+      </w:r>
+      <w:r>
+        <w:rPr>
+          <w:rFonts w:ascii="Cambria" w:hAnsi="Cambria"/>
+          <w:sz w:val="20"/>
+          <w:szCs w:val="20"/>
+          <w:lang w:val="en-US"/>
+        </w:rPr>
+        <w:t xml:space="preserve">. I also added fitting commit messages to most of my commits, so that documentation of my progress and </w:t>
+      </w:r>
+      <w:r>
+        <w:rPr>
+          <w:rFonts w:ascii="Cambria" w:hAnsi="Cambria"/>
+          <w:sz w:val="20"/>
+          <w:szCs w:val="20"/>
+          <w:lang w:val="en-US"/>
+        </w:rPr>
+        <w:t xml:space="preserve">the </w:t>
+      </w:r>
+      <w:r>
+        <w:rPr>
+          <w:rFonts w:ascii="Cambria" w:hAnsi="Cambria"/>
+          <w:sz w:val="20"/>
+          <w:szCs w:val="20"/>
+          <w:lang w:val="en-US"/>
+        </w:rPr>
+        <w:t xml:space="preserve">reasons for code changes </w:t>
+      </w:r>
+      <w:r>
+        <w:rPr>
+          <w:rFonts w:ascii="Cambria" w:hAnsi="Cambria"/>
+          <w:sz w:val="20"/>
+          <w:szCs w:val="20"/>
+          <w:lang w:val="en-US"/>
+        </w:rPr>
+        <w:t>were</w:t>
+      </w:r>
+      <w:r>
+        <w:rPr>
+          <w:rFonts w:ascii="Cambria" w:hAnsi="Cambria"/>
+          <w:sz w:val="20"/>
+          <w:szCs w:val="20"/>
+          <w:lang w:val="en-US"/>
+        </w:rPr>
+        <w:t xml:space="preserve"> clear. I uploaded all necessary folders, files and scripts to GitHub, so that the entire project was publicly accessible. In total, there were 2</w:t>
+      </w:r>
+      <w:r>
+        <w:rPr>
+          <w:rFonts w:ascii="Cambria" w:hAnsi="Cambria"/>
+          <w:sz w:val="20"/>
+          <w:szCs w:val="20"/>
+          <w:lang w:val="en-US"/>
+        </w:rPr>
+        <w:t>7</w:t>
+      </w:r>
+      <w:r>
+        <w:rPr>
+          <w:rFonts w:ascii="Cambria" w:hAnsi="Cambria"/>
+          <w:sz w:val="20"/>
+          <w:szCs w:val="20"/>
+          <w:lang w:val="en-US"/>
+        </w:rPr>
+        <w:t xml:space="preserve"> </w:t>
+      </w:r>
+      <w:r>
+        <w:rPr>
+          <w:rFonts w:ascii="Cambria" w:hAnsi="Cambria"/>
+          <w:sz w:val="20"/>
+          <w:szCs w:val="20"/>
+          <w:lang w:val="en-US"/>
+        </w:rPr>
+        <w:t>commits over a 2-week period.</w:t>
       </w:r>
     </w:p>
     <w:sectPr>

</xml_diff>

<commit_message>
creted database dump + improved error handling
</commit_message>
<xml_diff>
--- a/Report.docx
+++ b/Report.docx
@@ -4887,24 +4887,47 @@
       <w:r>
         <w:rPr>
           <w:rFonts w:ascii="Cambria" w:hAnsi="Cambria"/>
+          <w:b/>
+          <w:bCs/>
+          <w:sz w:val="20"/>
+          <w:szCs w:val="20"/>
+          <w:lang w:val="en-US"/>
+        </w:rPr>
+        <w:t>Use of Git for Version Control:</w:t>
+      </w:r>
+    </w:p>
+    <w:p>
+      <w:pPr>
+        <w:spacing w:after="0"/>
+        <w:jc w:val="both"/>
+        <w:rPr>
+          <w:rFonts w:ascii="Cambria" w:hAnsi="Cambria"/>
+          <w:sz w:val="20"/>
+          <w:szCs w:val="20"/>
+          <w:lang w:val="en-US"/>
+        </w:rPr>
+      </w:pPr>
+      <w:r>
+        <w:rPr>
+          <w:rFonts w:ascii="Cambria" w:hAnsi="Cambria"/>
           <w:noProof/>
           <w:sz w:val="20"/>
           <w:szCs w:val="20"/>
           <w:lang w:val="en-US"/>
         </w:rPr>
         <w:drawing>
-          <wp:anchor distT="0" distB="0" distL="114300" distR="114300" simplePos="0" relativeHeight="251687936" behindDoc="0" locked="0" layoutInCell="1" allowOverlap="1" wp14:anchorId="2666DC0E" wp14:editId="301CDA7F">
+          <wp:anchor distT="0" distB="0" distL="114300" distR="114300" simplePos="0" relativeHeight="251687936" behindDoc="0" locked="0" layoutInCell="1" allowOverlap="1" wp14:anchorId="661A58BF" wp14:editId="4F8FC30E">
             <wp:simplePos x="0" y="0"/>
             <wp:positionH relativeFrom="column">
-              <wp:posOffset>-635</wp:posOffset>
+              <wp:posOffset>0</wp:posOffset>
             </wp:positionH>
             <wp:positionV relativeFrom="paragraph">
-              <wp:posOffset>175260</wp:posOffset>
+              <wp:posOffset>47422</wp:posOffset>
             </wp:positionV>
-            <wp:extent cx="3406775" cy="2061845"/>
-            <wp:effectExtent l="0" t="0" r="0" b="0"/>
+            <wp:extent cx="3515360" cy="2129790"/>
+            <wp:effectExtent l="0" t="0" r="2540" b="3810"/>
             <wp:wrapSquare wrapText="bothSides"/>
-            <wp:docPr id="1036264063" name="Picture 11" descr="A screenshot of a computer&#10;&#10;AI-generated content may be incorrect."/>
+            <wp:docPr id="717378012" name="Picture 13" descr="A screenshot of a computer&#10;&#10;AI-generated content may be incorrect."/>
             <wp:cNvGraphicFramePr>
               <a:graphicFrameLocks xmlns:a="http://schemas.openxmlformats.org/drawingml/2006/main" noChangeAspect="1"/>
             </wp:cNvGraphicFramePr>
@@ -4912,7 +4935,7 @@
               <a:graphicData uri="http://schemas.openxmlformats.org/drawingml/2006/picture">
                 <pic:pic xmlns:pic="http://schemas.openxmlformats.org/drawingml/2006/picture">
                   <pic:nvPicPr>
-                    <pic:cNvPr id="1036264063" name="Picture 11" descr="A screenshot of a computer&#10;&#10;AI-generated content may be incorrect."/>
+                    <pic:cNvPr id="717378012" name="Picture 13" descr="A screenshot of a computer&#10;&#10;AI-generated content may be incorrect."/>
                     <pic:cNvPicPr/>
                   </pic:nvPicPr>
                   <pic:blipFill>
@@ -4930,7 +4953,7 @@
                   <pic:spPr>
                     <a:xfrm>
                       <a:off x="0" y="0"/>
-                      <a:ext cx="3406775" cy="2061845"/>
+                      <a:ext cx="3515360" cy="2129790"/>
                     </a:xfrm>
                     <a:prstGeom prst="rect">
                       <a:avLst/>
@@ -4951,29 +4974,6 @@
       <w:r>
         <w:rPr>
           <w:rFonts w:ascii="Cambria" w:hAnsi="Cambria"/>
-          <w:b/>
-          <w:bCs/>
-          <w:sz w:val="20"/>
-          <w:szCs w:val="20"/>
-          <w:lang w:val="en-US"/>
-        </w:rPr>
-        <w:t>Use of Git for Version Control:</w:t>
-      </w:r>
-    </w:p>
-    <w:p>
-      <w:pPr>
-        <w:spacing w:after="0"/>
-        <w:jc w:val="both"/>
-        <w:rPr>
-          <w:rFonts w:ascii="Cambria" w:hAnsi="Cambria"/>
-          <w:sz w:val="20"/>
-          <w:szCs w:val="20"/>
-          <w:lang w:val="en-US"/>
-        </w:rPr>
-      </w:pPr>
-      <w:r>
-        <w:rPr>
-          <w:rFonts w:ascii="Cambria" w:hAnsi="Cambria"/>
           <w:sz w:val="20"/>
           <w:szCs w:val="20"/>
           <w:lang w:val="en-US"/>
@@ -5059,16 +5059,7 @@
           <w:szCs w:val="20"/>
           <w:lang w:val="en-US"/>
         </w:rPr>
-        <w:t>7</w:t>
-      </w:r>
-      <w:r>
-        <w:rPr>
-          <w:rFonts w:ascii="Cambria" w:hAnsi="Cambria"/>
-          <w:sz w:val="20"/>
-          <w:szCs w:val="20"/>
-          <w:lang w:val="en-US"/>
-        </w:rPr>
-        <w:t xml:space="preserve"> </w:t>
+        <w:t xml:space="preserve">9 </w:t>
       </w:r>
       <w:r>
         <w:rPr>

</xml_diff>

<commit_message>
updated report + reverted data text files to match graphs and plots data
</commit_message>
<xml_diff>
--- a/Report.docx
+++ b/Report.docx
@@ -44,14 +44,18 @@
         <w:jc w:val="both"/>
         <w:rPr>
           <w:rFonts w:ascii="Cambria" w:hAnsi="Cambria"/>
-          <w:sz w:val="20"/>
-          <w:szCs w:val="20"/>
-          <w:lang w:val="en-US"/>
-        </w:rPr>
-      </w:pPr>
-      <w:r>
-        <w:rPr>
-          <w:rFonts w:ascii="Cambria" w:hAnsi="Cambria"/>
+          <w:b/>
+          <w:bCs/>
+          <w:sz w:val="20"/>
+          <w:szCs w:val="20"/>
+          <w:lang w:val="en-US"/>
+        </w:rPr>
+      </w:pPr>
+      <w:r>
+        <w:rPr>
+          <w:rFonts w:ascii="Cambria" w:hAnsi="Cambria"/>
+          <w:b/>
+          <w:bCs/>
           <w:sz w:val="20"/>
           <w:szCs w:val="20"/>
           <w:lang w:val="en-US"/>
@@ -124,31 +128,7 @@
             <w:szCs w:val="20"/>
             <w:lang w:val="en-US"/>
           </w:rPr>
-          <w:t>https://github.com/aidankow/data_tracker_azc</w:t>
-        </w:r>
-        <w:r>
-          <w:rPr>
-            <w:rStyle w:val="Hyperlink"/>
-            <w:rFonts w:ascii="Cambria" w:hAnsi="Cambria"/>
-            <w:i/>
-            <w:iCs/>
-            <w:sz w:val="20"/>
-            <w:szCs w:val="20"/>
-            <w:lang w:val="en-US"/>
-          </w:rPr>
-          <w:t>k</w:t>
-        </w:r>
-        <w:r>
-          <w:rPr>
-            <w:rStyle w:val="Hyperlink"/>
-            <w:rFonts w:ascii="Cambria" w:hAnsi="Cambria"/>
-            <w:i/>
-            <w:iCs/>
-            <w:sz w:val="20"/>
-            <w:szCs w:val="20"/>
-            <w:lang w:val="en-US"/>
-          </w:rPr>
-          <w:t>1e25</w:t>
+          <w:t>https://github.com/aidankow/data_tracker_azck1e25</w:t>
         </w:r>
       </w:hyperlink>
     </w:p>
@@ -283,29 +263,27 @@
           <w:szCs w:val="20"/>
           <w:lang w:val="en-US"/>
         </w:rPr>
-        <w:t xml:space="preserve">so that the script never hangs unexpectedly, and will immediately halt the script when an error occurs. The constants declared are also used for meaningful exit codes </w:t>
-      </w:r>
-      <w:r>
-        <w:rPr>
-          <w:rFonts w:ascii="Cambria" w:hAnsi="Cambria"/>
-          <w:i/>
-          <w:iCs/>
-          <w:sz w:val="20"/>
-          <w:szCs w:val="20"/>
-          <w:lang w:val="en-US"/>
-        </w:rPr>
-        <w:t>(different for each script)</w:t>
-      </w:r>
-      <w:r>
-        <w:rPr>
-          <w:rFonts w:ascii="Cambria" w:hAnsi="Cambria"/>
-          <w:i/>
-          <w:iCs/>
-          <w:sz w:val="20"/>
-          <w:szCs w:val="20"/>
-          <w:lang w:val="en-US"/>
-        </w:rPr>
-        <w:t xml:space="preserve">, </w:t>
+        <w:t xml:space="preserve">so that the script never hangs unexpectedly, and will immediately halt the script when an error occurs. The constants declared are used for meaningful exit codes </w:t>
+      </w:r>
+      <w:r>
+        <w:rPr>
+          <w:rFonts w:ascii="Cambria" w:hAnsi="Cambria"/>
+          <w:sz w:val="20"/>
+          <w:szCs w:val="20"/>
+          <w:lang w:val="en-US"/>
+        </w:rPr>
+        <w:t>(different for each script),</w:t>
+      </w:r>
+      <w:r>
+        <w:rPr>
+          <w:rFonts w:ascii="Cambria" w:hAnsi="Cambria"/>
+          <w:i/>
+          <w:iCs/>
+          <w:sz w:val="20"/>
+          <w:szCs w:val="20"/>
+          <w:lang w:val="en-US"/>
+        </w:rPr>
+        <w:t xml:space="preserve"> </w:t>
       </w:r>
       <w:r>
         <w:rPr>
@@ -333,7 +311,43 @@
           <w:szCs w:val="20"/>
           <w:lang w:val="en-US"/>
         </w:rPr>
-        <w:t xml:space="preserve">command to produce a clean error message in the occurrence of any error. To reduce unnecessary screenshots in this report, I’ll skip this section in my explanations of each script, however, this error handling code is in: </w:t>
+        <w:t xml:space="preserve">command to produce a clean error message in the occurrence of any error. To reduce unnecessary screenshots, I’ll skip this section in my explanations of each script, however, this error handling code </w:t>
+      </w:r>
+      <w:r>
+        <w:rPr>
+          <w:rFonts w:ascii="Cambria" w:hAnsi="Cambria"/>
+          <w:sz w:val="20"/>
+          <w:szCs w:val="20"/>
+          <w:lang w:val="en-US"/>
+        </w:rPr>
+        <w:t>can be seen</w:t>
+      </w:r>
+      <w:r>
+        <w:rPr>
+          <w:rFonts w:ascii="Cambria" w:hAnsi="Cambria"/>
+          <w:sz w:val="20"/>
+          <w:szCs w:val="20"/>
+          <w:lang w:val="en-US"/>
+        </w:rPr>
+        <w:t xml:space="preserve"> in</w:t>
+      </w:r>
+      <w:r>
+        <w:rPr>
+          <w:rFonts w:ascii="Cambria" w:hAnsi="Cambria"/>
+          <w:sz w:val="20"/>
+          <w:szCs w:val="20"/>
+          <w:lang w:val="en-US"/>
+        </w:rPr>
+        <w:t xml:space="preserve"> the scripts:</w:t>
+      </w:r>
+      <w:r>
+        <w:rPr>
+          <w:rFonts w:ascii="Cambria" w:hAnsi="Cambria"/>
+          <w:sz w:val="20"/>
+          <w:szCs w:val="20"/>
+          <w:lang w:val="en-US"/>
+        </w:rPr>
+        <w:t xml:space="preserve"> </w:t>
       </w:r>
       <w:r>
         <w:rPr>
@@ -529,16 +543,7 @@
           <w:szCs w:val="20"/>
           <w:lang w:val="en-US"/>
         </w:rPr>
-        <w:t>This block of code is simply to assign the file paths for the MySQL client and cleaned_data.csv</w:t>
-      </w:r>
-      <w:r>
-        <w:rPr>
-          <w:rFonts w:ascii="Cambria" w:hAnsi="Cambria"/>
-          <w:sz w:val="20"/>
-          <w:szCs w:val="20"/>
-          <w:lang w:val="en-US"/>
-        </w:rPr>
-        <w:t xml:space="preserve"> to a constant, to make the code more readable and compact. I use these in the shell scripts which require access to the MySQL database: </w:t>
+        <w:t xml:space="preserve">This block of code is simply to assign the file paths for the MySQL client and cleaned_data.csv to a constant, to make the code more readable and compact. I use these in the shell scripts which require access to the MySQL database: </w:t>
       </w:r>
       <w:r>
         <w:rPr>
@@ -619,25 +624,81 @@
           <w:szCs w:val="20"/>
           <w:lang w:val="en-US"/>
         </w:rPr>
-        <w:t xml:space="preserve"> </w:t>
-      </w:r>
-      <w:r>
-        <w:rPr>
-          <w:rFonts w:ascii="Cambria" w:hAnsi="Cambria"/>
-          <w:sz w:val="20"/>
-          <w:szCs w:val="20"/>
-          <w:lang w:val="en-US"/>
-        </w:rPr>
-        <w:t xml:space="preserve">The error handling conditional blocks check if the MySQL client exists and is an executable file, and if cleaned_data.csv exists and is a regular file. If these file paths do not exist, the rest of the script won’t run. </w:t>
-      </w:r>
-      <w:r>
-        <w:rPr>
-          <w:rFonts w:ascii="Cambria" w:hAnsi="Cambria"/>
-          <w:sz w:val="20"/>
-          <w:szCs w:val="20"/>
-          <w:lang w:val="en-US"/>
-        </w:rPr>
-        <w:t>Again, to reduce unnecessary screenshots, I’ll skip this section in my explanations of each script.</w:t>
+        <w:t xml:space="preserve"> The error handling conditional blocks check if the </w:t>
+      </w:r>
+      <w:r>
+        <w:rPr>
+          <w:rFonts w:ascii="Cambria" w:hAnsi="Cambria"/>
+          <w:color w:val="156082" w:themeColor="accent1"/>
+          <w:sz w:val="20"/>
+          <w:szCs w:val="20"/>
+          <w:lang w:val="en-US"/>
+        </w:rPr>
+        <w:t xml:space="preserve">MySQL client </w:t>
+      </w:r>
+      <w:r>
+        <w:rPr>
+          <w:rFonts w:ascii="Cambria" w:hAnsi="Cambria"/>
+          <w:sz w:val="20"/>
+          <w:szCs w:val="20"/>
+          <w:lang w:val="en-US"/>
+        </w:rPr>
+        <w:t xml:space="preserve">exists and is an executable file, and if </w:t>
+      </w:r>
+      <w:r>
+        <w:rPr>
+          <w:rFonts w:ascii="Cambria" w:hAnsi="Cambria"/>
+          <w:color w:val="156082" w:themeColor="accent1"/>
+          <w:sz w:val="20"/>
+          <w:szCs w:val="20"/>
+          <w:lang w:val="en-US"/>
+        </w:rPr>
+        <w:t xml:space="preserve">cleaned_data.csv </w:t>
+      </w:r>
+      <w:r>
+        <w:rPr>
+          <w:rFonts w:ascii="Cambria" w:hAnsi="Cambria"/>
+          <w:sz w:val="20"/>
+          <w:szCs w:val="20"/>
+          <w:lang w:val="en-US"/>
+        </w:rPr>
+        <w:t xml:space="preserve">exists and is </w:t>
+      </w:r>
+      <w:r>
+        <w:rPr>
+          <w:rFonts w:ascii="Cambria" w:hAnsi="Cambria"/>
+          <w:sz w:val="20"/>
+          <w:szCs w:val="20"/>
+          <w:lang w:val="en-US"/>
+        </w:rPr>
+        <w:t>not empty</w:t>
+      </w:r>
+      <w:r>
+        <w:rPr>
+          <w:rFonts w:ascii="Cambria" w:hAnsi="Cambria"/>
+          <w:sz w:val="20"/>
+          <w:szCs w:val="20"/>
+          <w:lang w:val="en-US"/>
+        </w:rPr>
+        <w:t xml:space="preserve">. If these file paths do not exist, the </w:t>
+      </w:r>
+      <w:r>
+        <w:rPr>
+          <w:rFonts w:ascii="Cambria" w:hAnsi="Cambria"/>
+          <w:sz w:val="20"/>
+          <w:szCs w:val="20"/>
+          <w:lang w:val="en-US"/>
+        </w:rPr>
+        <w:t xml:space="preserve">script will halt, and the </w:t>
+      </w:r>
+      <w:r>
+        <w:rPr>
+          <w:rFonts w:ascii="Cambria" w:hAnsi="Cambria"/>
+          <w:sz w:val="20"/>
+          <w:szCs w:val="20"/>
+          <w:lang w:val="en-US"/>
+        </w:rPr>
+        <w:t>rest of the script won’t run. Again, to reduce unnecessary screenshots, I’ll skip this section in my explanations of each script.</w:t>
       </w:r>
     </w:p>
     <w:p>
@@ -1063,7 +1124,6 @@
         </w:rPr>
         <w:t xml:space="preserve">to find all strings that fit this format, then used </w:t>
       </w:r>
-      <w:proofErr w:type="spellStart"/>
       <w:r>
         <w:rPr>
           <w:rFonts w:ascii="Cambria" w:eastAsia="Times New Roman" w:hAnsi="Cambria" w:cs="Menlo"/>
@@ -1073,19 +1133,7 @@
           <w:szCs w:val="20"/>
           <w14:ligatures w14:val="none"/>
         </w:rPr>
-        <w:t>sed</w:t>
-      </w:r>
-      <w:proofErr w:type="spellEnd"/>
-      <w:r>
-        <w:rPr>
-          <w:rFonts w:ascii="Cambria" w:eastAsia="Times New Roman" w:hAnsi="Cambria" w:cs="Menlo"/>
-          <w:color w:val="196B24" w:themeColor="accent3"/>
-          <w:kern w:val="0"/>
-          <w:sz w:val="20"/>
-          <w:szCs w:val="20"/>
-          <w14:ligatures w14:val="none"/>
-        </w:rPr>
-        <w:t xml:space="preserve"> </w:t>
+        <w:t xml:space="preserve">sed </w:t>
       </w:r>
       <w:r>
         <w:rPr>
@@ -1453,7 +1501,7 @@
           <w:szCs w:val="20"/>
           <w14:ligatures w14:val="none"/>
         </w:rPr>
-        <w:t>). Otherwise, the entire process is repeated until maximum attempt of 10 is reached. By the end of the 10 attempts, if the files are not created in the directory</w:t>
+        <w:t xml:space="preserve">). Otherwise, the entire process </w:t>
       </w:r>
       <w:r>
         <w:rPr>
@@ -1464,7 +1512,7 @@
           <w:szCs w:val="20"/>
           <w14:ligatures w14:val="none"/>
         </w:rPr>
-        <w:t xml:space="preserve"> and not empty,</w:t>
+        <w:t>will sleep for 1 second, and repeatedly try again,</w:t>
       </w:r>
       <w:r>
         <w:rPr>
@@ -1475,7 +1523,7 @@
           <w:szCs w:val="20"/>
           <w14:ligatures w14:val="none"/>
         </w:rPr>
-        <w:t xml:space="preserve"> the function will return 1 (</w:t>
+        <w:t xml:space="preserve"> until maximum attempt of 10 is reached. By the end of the 10 attempts, if the files are not created in the directory</w:t>
       </w:r>
       <w:r>
         <w:rPr>
@@ -1486,7 +1534,7 @@
           <w:szCs w:val="20"/>
           <w14:ligatures w14:val="none"/>
         </w:rPr>
-        <w:t>unsuccessful</w:t>
+        <w:t xml:space="preserve"> and not empty,</w:t>
       </w:r>
       <w:r>
         <w:rPr>
@@ -1497,7 +1545,29 @@
           <w:szCs w:val="20"/>
           <w14:ligatures w14:val="none"/>
         </w:rPr>
-        <w:t>). This error handling is necessary, in the event the website is down or if there’s no internet connection.</w:t>
+        <w:t xml:space="preserve"> the function will return 1 (</w:t>
+      </w:r>
+      <w:r>
+        <w:rPr>
+          <w:rFonts w:ascii="Cambria" w:eastAsia="Times New Roman" w:hAnsi="Cambria" w:cs="Menlo"/>
+          <w:color w:val="000000" w:themeColor="text1"/>
+          <w:kern w:val="0"/>
+          <w:sz w:val="20"/>
+          <w:szCs w:val="20"/>
+          <w14:ligatures w14:val="none"/>
+        </w:rPr>
+        <w:t>unsuccessful</w:t>
+      </w:r>
+      <w:r>
+        <w:rPr>
+          <w:rFonts w:ascii="Cambria" w:eastAsia="Times New Roman" w:hAnsi="Cambria" w:cs="Menlo"/>
+          <w:color w:val="000000" w:themeColor="text1"/>
+          <w:kern w:val="0"/>
+          <w:sz w:val="20"/>
+          <w:szCs w:val="20"/>
+          <w14:ligatures w14:val="none"/>
+        </w:rPr>
+        <w:t xml:space="preserve">). </w:t>
       </w:r>
     </w:p>
     <w:p>
@@ -1505,6 +1575,7 @@
         <w:shd w:val="clear" w:color="auto" w:fill="FFFFFF"/>
         <w:spacing w:after="0" w:line="270" w:lineRule="atLeast"/>
         <w:ind w:firstLine="720"/>
+        <w:jc w:val="both"/>
         <w:rPr>
           <w:rFonts w:ascii="Cambria" w:eastAsia="Times New Roman" w:hAnsi="Cambria" w:cs="Menlo"/>
           <w:color w:val="000000" w:themeColor="text1"/>
@@ -1514,6 +1585,50 @@
           <w14:ligatures w14:val="none"/>
         </w:rPr>
       </w:pPr>
+      <w:r>
+        <w:rPr>
+          <w:rFonts w:ascii="Cambria" w:eastAsia="Times New Roman" w:hAnsi="Cambria" w:cs="Menlo"/>
+          <w:color w:val="000000" w:themeColor="text1"/>
+          <w:kern w:val="0"/>
+          <w:sz w:val="20"/>
+          <w:szCs w:val="20"/>
+          <w14:ligatures w14:val="none"/>
+        </w:rPr>
+        <w:t>This error handling is necessary, in the event the website is down</w:t>
+      </w:r>
+      <w:r>
+        <w:rPr>
+          <w:rFonts w:ascii="Cambria" w:eastAsia="Times New Roman" w:hAnsi="Cambria" w:cs="Menlo"/>
+          <w:color w:val="000000" w:themeColor="text1"/>
+          <w:kern w:val="0"/>
+          <w:sz w:val="20"/>
+          <w:szCs w:val="20"/>
+          <w14:ligatures w14:val="none"/>
+        </w:rPr>
+        <w:t xml:space="preserve">, </w:t>
+      </w:r>
+      <w:r>
+        <w:rPr>
+          <w:rFonts w:ascii="Cambria" w:eastAsia="Times New Roman" w:hAnsi="Cambria" w:cs="Menlo"/>
+          <w:color w:val="000000" w:themeColor="text1"/>
+          <w:kern w:val="0"/>
+          <w:sz w:val="20"/>
+          <w:szCs w:val="20"/>
+          <w14:ligatures w14:val="none"/>
+        </w:rPr>
+        <w:t>if there’s no internet connection</w:t>
+      </w:r>
+      <w:r>
+        <w:rPr>
+          <w:rFonts w:ascii="Cambria" w:eastAsia="Times New Roman" w:hAnsi="Cambria" w:cs="Menlo"/>
+          <w:color w:val="000000" w:themeColor="text1"/>
+          <w:kern w:val="0"/>
+          <w:sz w:val="20"/>
+          <w:szCs w:val="20"/>
+          <w14:ligatures w14:val="none"/>
+        </w:rPr>
+        <w:t>, or if an unexpected error occurs during an attempt, there is still a chance for the data to be fetched in the next attempt.</w:t>
+      </w:r>
     </w:p>
     <w:p>
       <w:pPr>
@@ -1822,18 +1937,6 @@
     </w:p>
     <w:p>
       <w:pPr>
-        <w:spacing w:after="0"/>
-        <w:jc w:val="both"/>
-        <w:rPr>
-          <w:rFonts w:ascii="Cambria" w:hAnsi="Cambria"/>
-          <w:sz w:val="20"/>
-          <w:szCs w:val="20"/>
-          <w:lang w:val="en-US"/>
-        </w:rPr>
-      </w:pPr>
-    </w:p>
-    <w:p>
-      <w:pPr>
         <w:spacing w:before="240" w:after="0"/>
         <w:jc w:val="both"/>
         <w:rPr>
@@ -1852,13 +1955,13 @@
           <w:lang w:val="en-US"/>
         </w:rPr>
         <w:drawing>
-          <wp:anchor distT="0" distB="0" distL="114300" distR="114300" simplePos="0" relativeHeight="251660288" behindDoc="0" locked="0" layoutInCell="1" allowOverlap="1" wp14:anchorId="3B7F20D8" wp14:editId="22C2AB0C">
+          <wp:anchor distT="0" distB="0" distL="114300" distR="114300" simplePos="0" relativeHeight="251660288" behindDoc="0" locked="0" layoutInCell="1" allowOverlap="1" wp14:anchorId="3B7F20D8" wp14:editId="1C8625BD">
             <wp:simplePos x="0" y="0"/>
             <wp:positionH relativeFrom="column">
               <wp:posOffset>0</wp:posOffset>
             </wp:positionH>
             <wp:positionV relativeFrom="paragraph">
-              <wp:posOffset>68053</wp:posOffset>
+              <wp:posOffset>195961</wp:posOffset>
             </wp:positionV>
             <wp:extent cx="2412365" cy="717550"/>
             <wp:effectExtent l="0" t="0" r="635" b="6350"/>
@@ -2617,18 +2720,6 @@
     </w:p>
     <w:p>
       <w:pPr>
-        <w:spacing w:before="240"/>
-        <w:jc w:val="both"/>
-        <w:rPr>
-          <w:rFonts w:ascii="Cambria" w:hAnsi="Cambria"/>
-          <w:sz w:val="20"/>
-          <w:szCs w:val="20"/>
-          <w:lang w:val="en-US"/>
-        </w:rPr>
-      </w:pPr>
-    </w:p>
-    <w:p>
-      <w:pPr>
         <w:spacing w:after="0"/>
         <w:jc w:val="both"/>
         <w:rPr>
@@ -2795,6 +2886,16 @@
     </w:p>
     <w:p>
       <w:pPr>
+        <w:rPr>
+          <w:rFonts w:ascii="Cambria" w:hAnsi="Cambria"/>
+          <w:sz w:val="20"/>
+          <w:szCs w:val="20"/>
+          <w:lang w:val="en-US"/>
+        </w:rPr>
+      </w:pPr>
+    </w:p>
+    <w:p>
+      <w:pPr>
         <w:jc w:val="center"/>
         <w:rPr>
           <w:rFonts w:ascii="Cambria" w:hAnsi="Cambria"/>
@@ -2818,7 +2919,33 @@
           <w:szCs w:val="20"/>
           <w:lang w:val="en-US"/>
         </w:rPr>
-        <w:t>(report continues to next page)</w:t>
+        <w:t xml:space="preserve">(report continues to </w:t>
+      </w:r>
+      <w:r>
+        <w:rPr>
+          <w:rFonts w:ascii="Cambria" w:hAnsi="Cambria"/>
+          <w:b/>
+          <w:bCs/>
+          <w:i/>
+          <w:iCs/>
+          <w:sz w:val="20"/>
+          <w:szCs w:val="20"/>
+          <w:lang w:val="en-US"/>
+        </w:rPr>
+        <w:t xml:space="preserve">the </w:t>
+      </w:r>
+      <w:r>
+        <w:rPr>
+          <w:rFonts w:ascii="Cambria" w:hAnsi="Cambria"/>
+          <w:b/>
+          <w:bCs/>
+          <w:i/>
+          <w:iCs/>
+          <w:sz w:val="20"/>
+          <w:szCs w:val="20"/>
+          <w:lang w:val="en-US"/>
+        </w:rPr>
+        <w:t>next page)</w:t>
       </w:r>
     </w:p>
     <w:p>
@@ -2848,6 +2975,20 @@
         </w:rPr>
         <w:t>. . .</w:t>
       </w:r>
+    </w:p>
+    <w:p>
+      <w:pPr>
+        <w:rPr>
+          <w:rFonts w:ascii="Cambria" w:hAnsi="Cambria"/>
+          <w:b/>
+          <w:bCs/>
+          <w:i/>
+          <w:iCs/>
+          <w:sz w:val="20"/>
+          <w:szCs w:val="20"/>
+          <w:lang w:val="en-US"/>
+        </w:rPr>
+      </w:pPr>
     </w:p>
     <w:p>
       <w:pPr>
@@ -2893,16 +3034,16 @@
           <w:lang w:val="en-US"/>
         </w:rPr>
         <w:drawing>
-          <wp:anchor distT="0" distB="0" distL="114300" distR="114300" simplePos="0" relativeHeight="251663360" behindDoc="0" locked="0" layoutInCell="1" allowOverlap="1" wp14:anchorId="7F876DA1" wp14:editId="228CB861">
+          <wp:anchor distT="0" distB="0" distL="114300" distR="114300" simplePos="0" relativeHeight="251663360" behindDoc="0" locked="0" layoutInCell="1" allowOverlap="1" wp14:anchorId="7F876DA1" wp14:editId="5F61B3A5">
             <wp:simplePos x="0" y="0"/>
             <wp:positionH relativeFrom="column">
               <wp:posOffset>0</wp:posOffset>
             </wp:positionH>
             <wp:positionV relativeFrom="paragraph">
-              <wp:posOffset>21590</wp:posOffset>
+              <wp:posOffset>19050</wp:posOffset>
             </wp:positionV>
-            <wp:extent cx="3551555" cy="2917825"/>
-            <wp:effectExtent l="0" t="0" r="6350" b="5715"/>
+            <wp:extent cx="3959225" cy="3251835"/>
+            <wp:effectExtent l="0" t="0" r="3175" b="0"/>
             <wp:wrapSquare wrapText="bothSides"/>
             <wp:docPr id="1048941890" name="Picture 32"/>
             <wp:cNvGraphicFramePr>
@@ -2924,7 +3065,7 @@
                   <pic:spPr>
                     <a:xfrm>
                       <a:off x="0" y="0"/>
-                      <a:ext cx="3551555" cy="2917825"/>
+                      <a:ext cx="3959225" cy="3251835"/>
                     </a:xfrm>
                     <a:prstGeom prst="rect">
                       <a:avLst/>
@@ -3099,66 +3240,10 @@
         </w:rPr>
         <w:t>).</w:t>
       </w:r>
-      <w:r>
-        <w:rPr>
-          <w:rFonts w:ascii="Cambria" w:hAnsi="Cambria"/>
-          <w:sz w:val="20"/>
-          <w:szCs w:val="20"/>
-          <w:lang w:val="en-US"/>
-        </w:rPr>
-        <w:t xml:space="preserve"> Please refer</w:t>
-      </w:r>
-      <w:r>
-        <w:rPr>
-          <w:rFonts w:ascii="Cambria" w:hAnsi="Cambria"/>
-          <w:sz w:val="20"/>
-          <w:szCs w:val="20"/>
-          <w:lang w:val="en-US"/>
-        </w:rPr>
-        <w:t xml:space="preserve"> to ‘</w:t>
-      </w:r>
-      <w:r>
-        <w:rPr>
-          <w:rFonts w:ascii="Cambria" w:hAnsi="Cambria"/>
-          <w:color w:val="156082" w:themeColor="accent1"/>
-          <w:sz w:val="20"/>
-          <w:szCs w:val="20"/>
-          <w:lang w:val="en-US"/>
-        </w:rPr>
-        <w:t>ERD Diagram.pdf</w:t>
-      </w:r>
-      <w:r>
-        <w:rPr>
-          <w:rFonts w:ascii="Cambria" w:hAnsi="Cambria"/>
-          <w:sz w:val="20"/>
-          <w:szCs w:val="20"/>
-          <w:lang w:val="en-US"/>
-        </w:rPr>
-        <w:t>’ for a clearer image)</w:t>
-      </w:r>
-      <w:r>
-        <w:rPr>
-          <w:rFonts w:ascii="Cambria" w:hAnsi="Cambria"/>
-          <w:sz w:val="20"/>
-          <w:szCs w:val="20"/>
-          <w:lang w:val="en-US"/>
-        </w:rPr>
-        <w:t>.</w:t>
-      </w:r>
-      <w:r>
-        <w:rPr>
-          <w:rFonts w:ascii="Cambria" w:hAnsi="Cambria"/>
-          <w:sz w:val="20"/>
-          <w:szCs w:val="20"/>
-          <w:lang w:val="en-US"/>
-        </w:rPr>
-        <w:br/>
-      </w:r>
     </w:p>
     <w:p>
       <w:pPr>
         <w:spacing w:after="0"/>
-        <w:jc w:val="both"/>
         <w:rPr>
           <w:rFonts w:ascii="Cambria" w:hAnsi="Cambria"/>
           <w:i/>
@@ -3174,12 +3259,78 @@
           <w:rFonts w:ascii="Cambria" w:hAnsi="Cambria"/>
           <w:i/>
           <w:iCs/>
+          <w:sz w:val="20"/>
+          <w:szCs w:val="20"/>
+          <w:lang w:val="en-US"/>
+        </w:rPr>
+        <w:t>(P</w:t>
+      </w:r>
+      <w:r>
+        <w:rPr>
+          <w:rFonts w:ascii="Cambria" w:hAnsi="Cambria"/>
+          <w:i/>
+          <w:iCs/>
+          <w:sz w:val="20"/>
+          <w:szCs w:val="20"/>
+          <w:lang w:val="en-US"/>
+        </w:rPr>
+        <w:t>lease refer to ‘</w:t>
+      </w:r>
+      <w:r>
+        <w:rPr>
+          <w:rFonts w:ascii="Cambria" w:hAnsi="Cambria"/>
+          <w:i/>
+          <w:iCs/>
+          <w:color w:val="156082" w:themeColor="accent1"/>
+          <w:sz w:val="20"/>
+          <w:szCs w:val="20"/>
+          <w:lang w:val="en-US"/>
+        </w:rPr>
+        <w:t>ERD Diagram.pdf</w:t>
+      </w:r>
+      <w:r>
+        <w:rPr>
+          <w:rFonts w:ascii="Cambria" w:hAnsi="Cambria"/>
+          <w:i/>
+          <w:iCs/>
+          <w:sz w:val="20"/>
+          <w:szCs w:val="20"/>
+          <w:lang w:val="en-US"/>
+        </w:rPr>
+        <w:t>’ for a clearer image</w:t>
+      </w:r>
+      <w:r>
+        <w:rPr>
+          <w:rFonts w:ascii="Cambria" w:hAnsi="Cambria"/>
+          <w:i/>
+          <w:iCs/>
+          <w:sz w:val="20"/>
+          <w:szCs w:val="20"/>
+          <w:lang w:val="en-US"/>
+        </w:rPr>
+        <w:t>)</w:t>
+      </w:r>
+      <w:r>
+        <w:rPr>
+          <w:rFonts w:ascii="Cambria" w:hAnsi="Cambria"/>
+          <w:color w:val="000000" w:themeColor="text1"/>
+          <w:sz w:val="20"/>
+          <w:szCs w:val="20"/>
+          <w:lang w:val="en-US"/>
+        </w:rPr>
+        <w:t>.</w:t>
+      </w:r>
+      <w:r>
+        <w:rPr>
+          <w:rFonts w:ascii="Cambria" w:hAnsi="Cambria"/>
+          <w:i/>
+          <w:iCs/>
           <w:color w:val="EE0000"/>
           <w:sz w:val="20"/>
           <w:szCs w:val="20"/>
           <w:lang w:val="en-US"/>
         </w:rPr>
-        <w:t>create-database.sh</w:t>
+        <w:br/>
       </w:r>
     </w:p>
     <w:p>
@@ -3188,163 +3339,6 @@
         <w:jc w:val="both"/>
         <w:rPr>
           <w:rFonts w:ascii="Cambria" w:hAnsi="Cambria"/>
-          <w:sz w:val="20"/>
-          <w:szCs w:val="20"/>
-          <w:lang w:val="en-US"/>
-        </w:rPr>
-      </w:pPr>
-      <w:r>
-        <w:rPr>
-          <w:rFonts w:ascii="Cambria" w:hAnsi="Cambria"/>
-          <w:noProof/>
-          <w:sz w:val="20"/>
-          <w:szCs w:val="20"/>
-          <w:lang w:val="en-US"/>
-        </w:rPr>
-        <w:drawing>
-          <wp:anchor distT="0" distB="0" distL="114300" distR="114300" simplePos="0" relativeHeight="251693056" behindDoc="0" locked="0" layoutInCell="1" allowOverlap="1" wp14:anchorId="2BF5BB21" wp14:editId="1E91CC3F">
-            <wp:simplePos x="0" y="0"/>
-            <wp:positionH relativeFrom="column">
-              <wp:posOffset>0</wp:posOffset>
-            </wp:positionH>
-            <wp:positionV relativeFrom="paragraph">
-              <wp:posOffset>40843</wp:posOffset>
-            </wp:positionV>
-            <wp:extent cx="1856733" cy="1108953"/>
-            <wp:effectExtent l="0" t="0" r="0" b="0"/>
-            <wp:wrapSquare wrapText="bothSides"/>
-            <wp:docPr id="1407498718" name="Picture 5" descr="A computer screen shot of a code&#10;&#10;AI-generated content may be incorrect."/>
-            <wp:cNvGraphicFramePr>
-              <a:graphicFrameLocks xmlns:a="http://schemas.openxmlformats.org/drawingml/2006/main" noChangeAspect="1"/>
-            </wp:cNvGraphicFramePr>
-            <a:graphic xmlns:a="http://schemas.openxmlformats.org/drawingml/2006/main">
-              <a:graphicData uri="http://schemas.openxmlformats.org/drawingml/2006/picture">
-                <pic:pic xmlns:pic="http://schemas.openxmlformats.org/drawingml/2006/picture">
-                  <pic:nvPicPr>
-                    <pic:cNvPr id="1407498718" name="Picture 5" descr="A computer screen shot of a code&#10;&#10;AI-generated content may be incorrect."/>
-                    <pic:cNvPicPr/>
-                  </pic:nvPicPr>
-                  <pic:blipFill>
-                    <a:blip r:embed="rId16" cstate="print">
-                      <a:extLst>
-                        <a:ext uri="{28A0092B-C50C-407E-A947-70E740481C1C}">
-                          <a14:useLocalDpi xmlns:a14="http://schemas.microsoft.com/office/drawing/2010/main" val="0"/>
-                        </a:ext>
-                      </a:extLst>
-                    </a:blip>
-                    <a:stretch>
-                      <a:fillRect/>
-                    </a:stretch>
-                  </pic:blipFill>
-                  <pic:spPr>
-                    <a:xfrm>
-                      <a:off x="0" y="0"/>
-                      <a:ext cx="1856733" cy="1108953"/>
-                    </a:xfrm>
-                    <a:prstGeom prst="rect">
-                      <a:avLst/>
-                    </a:prstGeom>
-                  </pic:spPr>
-                </pic:pic>
-              </a:graphicData>
-            </a:graphic>
-            <wp14:sizeRelH relativeFrom="page">
-              <wp14:pctWidth>0</wp14:pctWidth>
-            </wp14:sizeRelH>
-            <wp14:sizeRelV relativeFrom="page">
-              <wp14:pctHeight>0</wp14:pctHeight>
-            </wp14:sizeRelV>
-          </wp:anchor>
-        </w:drawing>
-      </w:r>
-      <w:r>
-        <w:rPr>
-          <w:rFonts w:ascii="Cambria" w:hAnsi="Cambria"/>
-          <w:sz w:val="20"/>
-          <w:szCs w:val="20"/>
-          <w:lang w:val="en-US"/>
-        </w:rPr>
-        <w:t xml:space="preserve">This first block of code is simply to assign the file paths for the MySQL client and cleaned_data.csv. The </w:t>
-      </w:r>
-      <w:r>
-        <w:rPr>
-          <w:rFonts w:ascii="Cambria" w:hAnsi="Cambria"/>
-          <w:sz w:val="20"/>
-          <w:szCs w:val="20"/>
-          <w:lang w:val="en-US"/>
-        </w:rPr>
-        <w:t>error handling conditional blocks</w:t>
-      </w:r>
-      <w:r>
-        <w:rPr>
-          <w:rFonts w:ascii="Cambria" w:hAnsi="Cambria"/>
-          <w:sz w:val="20"/>
-          <w:szCs w:val="20"/>
-          <w:lang w:val="en-US"/>
-        </w:rPr>
-        <w:t xml:space="preserve"> check if the MySQL client exists and is an executable file, and </w:t>
-      </w:r>
-      <w:r>
-        <w:rPr>
-          <w:rFonts w:ascii="Cambria" w:hAnsi="Cambria"/>
-          <w:sz w:val="20"/>
-          <w:szCs w:val="20"/>
-          <w:lang w:val="en-US"/>
-        </w:rPr>
-        <w:t>i</w:t>
-      </w:r>
-      <w:r>
-        <w:rPr>
-          <w:rFonts w:ascii="Cambria" w:hAnsi="Cambria"/>
-          <w:sz w:val="20"/>
-          <w:szCs w:val="20"/>
-          <w:lang w:val="en-US"/>
-        </w:rPr>
-        <w:t>f cleaned_data.csv exists</w:t>
-      </w:r>
-      <w:r>
-        <w:rPr>
-          <w:rFonts w:ascii="Cambria" w:hAnsi="Cambria"/>
-          <w:sz w:val="20"/>
-          <w:szCs w:val="20"/>
-          <w:lang w:val="en-US"/>
-        </w:rPr>
-        <w:t xml:space="preserve"> </w:t>
-      </w:r>
-      <w:r>
-        <w:rPr>
-          <w:rFonts w:ascii="Cambria" w:hAnsi="Cambria"/>
-          <w:sz w:val="20"/>
-          <w:szCs w:val="20"/>
-          <w:lang w:val="en-US"/>
-        </w:rPr>
-        <w:t xml:space="preserve">and is a regular file. </w:t>
-      </w:r>
-      <w:r>
-        <w:rPr>
-          <w:rFonts w:ascii="Cambria" w:hAnsi="Cambria"/>
-          <w:sz w:val="20"/>
-          <w:szCs w:val="20"/>
-          <w:lang w:val="en-US"/>
-        </w:rPr>
-        <w:t xml:space="preserve">If these file paths do not exist, the rest of the script won’t run. </w:t>
-      </w:r>
-      <w:r>
-        <w:rPr>
-          <w:rFonts w:ascii="Cambria" w:hAnsi="Cambria"/>
-          <w:i/>
-          <w:iCs/>
-          <w:sz w:val="20"/>
-          <w:szCs w:val="20"/>
-          <w:lang w:val="en-US"/>
-        </w:rPr>
-        <w:t>(</w:t>
-      </w:r>
-      <w:r>
-        <w:rPr>
-          <w:rFonts w:ascii="Cambria" w:hAnsi="Cambria"/>
-          <w:b/>
-          <w:bCs/>
           <w:i/>
           <w:iCs/>
           <w:color w:val="EE0000"/>
@@ -3352,8 +3346,7 @@
           <w:szCs w:val="20"/>
           <w:lang w:val="en-US"/>
         </w:rPr>
-        <w:t>NOTE:</w:t>
-      </w:r>
+      </w:pPr>
       <w:r>
         <w:rPr>
           <w:rFonts w:ascii="Cambria" w:hAnsi="Cambria"/>
@@ -3364,40 +3357,8 @@
           <w:szCs w:val="20"/>
           <w:lang w:val="en-US"/>
         </w:rPr>
-        <w:t xml:space="preserve"> </w:t>
-      </w:r>
-      <w:r>
-        <w:rPr>
-          <w:rFonts w:ascii="Cambria" w:hAnsi="Cambria"/>
-          <w:i/>
-          <w:iCs/>
-          <w:sz w:val="20"/>
-          <w:szCs w:val="20"/>
-          <w:lang w:val="en-US"/>
-        </w:rPr>
-        <w:t>You can refer to the shell scripts themselves to see the exit code values for $MYSQL_FAIL and $MISSING_FILE)</w:t>
-      </w:r>
-      <w:r>
-        <w:rPr>
-          <w:rFonts w:ascii="Cambria" w:hAnsi="Cambria"/>
-          <w:sz w:val="20"/>
-          <w:szCs w:val="20"/>
-          <w:lang w:val="en-US"/>
-        </w:rPr>
-        <w:t>.</w:t>
-      </w:r>
-    </w:p>
-    <w:p>
-      <w:pPr>
-        <w:spacing w:after="0"/>
-        <w:jc w:val="both"/>
-        <w:rPr>
-          <w:rFonts w:ascii="Cambria" w:hAnsi="Cambria"/>
-          <w:sz w:val="20"/>
-          <w:szCs w:val="20"/>
-          <w:lang w:val="en-US"/>
-        </w:rPr>
-      </w:pPr>
+        <w:t>create-database.sh</w:t>
+      </w:r>
     </w:p>
     <w:p>
       <w:pPr>
@@ -3441,7 +3402,7 @@
                     <pic:cNvPicPr/>
                   </pic:nvPicPr>
                   <pic:blipFill>
-                    <a:blip r:embed="rId17" cstate="print">
+                    <a:blip r:embed="rId16" cstate="print">
                       <a:extLst>
                         <a:ext uri="{28A0092B-C50C-407E-A947-70E740481C1C}">
                           <a14:useLocalDpi xmlns:a14="http://schemas.microsoft.com/office/drawing/2010/main" val="0"/>
@@ -3636,7 +3597,7 @@
                     <pic:cNvPicPr/>
                   </pic:nvPicPr>
                   <pic:blipFill>
-                    <a:blip r:embed="rId18" cstate="print">
+                    <a:blip r:embed="rId17" cstate="print">
                       <a:extLst>
                         <a:ext uri="{28A0092B-C50C-407E-A947-70E740481C1C}">
                           <a14:useLocalDpi xmlns:a14="http://schemas.microsoft.com/office/drawing/2010/main" val="0"/>
@@ -3951,7 +3912,7 @@
                     <pic:cNvPicPr/>
                   </pic:nvPicPr>
                   <pic:blipFill>
-                    <a:blip r:embed="rId19" cstate="print">
+                    <a:blip r:embed="rId18" cstate="print">
                       <a:extLst>
                         <a:ext uri="{28A0092B-C50C-407E-A947-70E740481C1C}">
                           <a14:useLocalDpi xmlns:a14="http://schemas.microsoft.com/office/drawing/2010/main" val="0"/>
@@ -4015,7 +3976,7 @@
                     <pic:cNvPicPr/>
                   </pic:nvPicPr>
                   <pic:blipFill>
-                    <a:blip r:embed="rId20" cstate="print">
+                    <a:blip r:embed="rId19" cstate="print">
                       <a:extLst>
                         <a:ext uri="{28A0092B-C50C-407E-A947-70E740481C1C}">
                           <a14:useLocalDpi xmlns:a14="http://schemas.microsoft.com/office/drawing/2010/main" val="0"/>
@@ -4079,7 +4040,7 @@
                     <pic:cNvPicPr/>
                   </pic:nvPicPr>
                   <pic:blipFill>
-                    <a:blip r:embed="rId21" cstate="print">
+                    <a:blip r:embed="rId20" cstate="print">
                       <a:extLst>
                         <a:ext uri="{28A0092B-C50C-407E-A947-70E740481C1C}">
                           <a14:useLocalDpi xmlns:a14="http://schemas.microsoft.com/office/drawing/2010/main" val="0"/>
@@ -4133,16 +4094,7 @@
           <w:szCs w:val="20"/>
           <w:lang w:val="en-US"/>
         </w:rPr>
-        <w:t>Th</w:t>
-      </w:r>
-      <w:r>
-        <w:rPr>
-          <w:rFonts w:ascii="Cambria" w:hAnsi="Cambria"/>
-          <w:sz w:val="20"/>
-          <w:szCs w:val="20"/>
-          <w:lang w:val="en-US"/>
-        </w:rPr>
-        <w:t xml:space="preserve">e </w:t>
+        <w:t xml:space="preserve">The </w:t>
       </w:r>
       <w:r>
         <w:rPr>
@@ -4218,6 +4170,46 @@
           <w:lang w:val="en-US"/>
         </w:rPr>
         <w:t xml:space="preserve"> are used to create the tables for the non-forex markets (which store prices in 2 decimal places), and the forex markets (which store prices in 4 decimal places). These functions are called for the corresponding markets, passing in their IDs as the arguments – which are used as table names.</w:t>
+      </w:r>
+    </w:p>
+    <w:p>
+      <w:pPr>
+        <w:spacing w:after="0"/>
+        <w:jc w:val="both"/>
+        <w:rPr>
+          <w:rFonts w:ascii="Cambria" w:hAnsi="Cambria"/>
+          <w:i/>
+          <w:iCs/>
+          <w:color w:val="EE0000"/>
+          <w:sz w:val="20"/>
+          <w:szCs w:val="20"/>
+          <w:lang w:val="en-US"/>
+        </w:rPr>
+      </w:pPr>
+    </w:p>
+    <w:p>
+      <w:pPr>
+        <w:rPr>
+          <w:rFonts w:ascii="Cambria" w:hAnsi="Cambria"/>
+          <w:i/>
+          <w:iCs/>
+          <w:color w:val="EE0000"/>
+          <w:sz w:val="20"/>
+          <w:szCs w:val="20"/>
+          <w:lang w:val="en-US"/>
+        </w:rPr>
+      </w:pPr>
+      <w:r>
+        <w:rPr>
+          <w:rFonts w:ascii="Cambria" w:hAnsi="Cambria"/>
+          <w:i/>
+          <w:iCs/>
+          <w:color w:val="EE0000"/>
+          <w:sz w:val="20"/>
+          <w:szCs w:val="20"/>
+          <w:lang w:val="en-US"/>
+        </w:rPr>
+        <w:br w:type="page"/>
       </w:r>
     </w:p>
     <w:p>
@@ -4290,7 +4282,7 @@
                     <pic:cNvPicPr/>
                   </pic:nvPicPr>
                   <pic:blipFill rotWithShape="1">
-                    <a:blip r:embed="rId22" cstate="print">
+                    <a:blip r:embed="rId21" cstate="print">
                       <a:extLst>
                         <a:ext uri="{28A0092B-C50C-407E-A947-70E740481C1C}">
                           <a14:useLocalDpi xmlns:a14="http://schemas.microsoft.com/office/drawing/2010/main" val="0"/>
@@ -4411,7 +4403,7 @@
                     <pic:cNvPicPr/>
                   </pic:nvPicPr>
                   <pic:blipFill>
-                    <a:blip r:embed="rId23" cstate="print">
+                    <a:blip r:embed="rId22" cstate="print">
                       <a:extLst>
                         <a:ext uri="{28A0092B-C50C-407E-A947-70E740481C1C}">
                           <a14:useLocalDpi xmlns:a14="http://schemas.microsoft.com/office/drawing/2010/main" val="0"/>
@@ -4881,7 +4873,7 @@
                     <pic:cNvPicPr/>
                   </pic:nvPicPr>
                   <pic:blipFill>
-                    <a:blip r:embed="rId24" cstate="print">
+                    <a:blip r:embed="rId23" cstate="print">
                       <a:extLst>
                         <a:ext uri="{28A0092B-C50C-407E-A947-70E740481C1C}">
                           <a14:useLocalDpi xmlns:a14="http://schemas.microsoft.com/office/drawing/2010/main" val="0"/>
@@ -4980,7 +4972,7 @@
           <w:lang w:val="en-US"/>
         </w:rPr>
         <w:drawing>
-          <wp:anchor distT="0" distB="0" distL="114300" distR="114300" simplePos="0" relativeHeight="251673600" behindDoc="0" locked="0" layoutInCell="1" allowOverlap="1" wp14:anchorId="38C3436C" wp14:editId="006899A8">
+          <wp:anchor distT="0" distB="0" distL="114300" distR="114300" simplePos="0" relativeHeight="251673600" behindDoc="0" locked="0" layoutInCell="1" allowOverlap="1" wp14:anchorId="38C3436C" wp14:editId="13DCE692">
             <wp:simplePos x="0" y="0"/>
             <wp:positionH relativeFrom="column">
               <wp:posOffset>0</wp:posOffset>
@@ -5003,7 +4995,7 @@
                     <pic:cNvPicPr/>
                   </pic:nvPicPr>
                   <pic:blipFill>
-                    <a:blip r:embed="rId25" cstate="print">
+                    <a:blip r:embed="rId24" cstate="print">
                       <a:extLst>
                         <a:ext uri="{28A0092B-C50C-407E-A947-70E740481C1C}">
                           <a14:useLocalDpi xmlns:a14="http://schemas.microsoft.com/office/drawing/2010/main" val="0"/>
@@ -5203,7 +5195,7 @@
                     <pic:cNvPicPr/>
                   </pic:nvPicPr>
                   <pic:blipFill>
-                    <a:blip r:embed="rId26" cstate="print">
+                    <a:blip r:embed="rId25" cstate="print">
                       <a:extLst>
                         <a:ext uri="{28A0092B-C50C-407E-A947-70E740481C1C}">
                           <a14:useLocalDpi xmlns:a14="http://schemas.microsoft.com/office/drawing/2010/main" val="0"/>
@@ -5377,7 +5369,7 @@
                     <pic:cNvPicPr/>
                   </pic:nvPicPr>
                   <pic:blipFill rotWithShape="1">
-                    <a:blip r:embed="rId27" cstate="print">
+                    <a:blip r:embed="rId26" cstate="print">
                       <a:extLst>
                         <a:ext uri="{28A0092B-C50C-407E-A947-70E740481C1C}">
                           <a14:useLocalDpi xmlns:a14="http://schemas.microsoft.com/office/drawing/2010/main" val="0"/>
@@ -5450,7 +5442,7 @@
                     <pic:cNvPicPr/>
                   </pic:nvPicPr>
                   <pic:blipFill>
-                    <a:blip r:embed="rId28" cstate="print">
+                    <a:blip r:embed="rId27" cstate="print">
                       <a:extLst>
                         <a:ext uri="{28A0092B-C50C-407E-A947-70E740481C1C}">
                           <a14:useLocalDpi xmlns:a14="http://schemas.microsoft.com/office/drawing/2010/main" val="0"/>
@@ -5595,7 +5587,7 @@
                     <pic:cNvPicPr/>
                   </pic:nvPicPr>
                   <pic:blipFill>
-                    <a:blip r:embed="rId29" cstate="print">
+                    <a:blip r:embed="rId28" cstate="print">
                       <a:extLst>
                         <a:ext uri="{28A0092B-C50C-407E-A947-70E740481C1C}">
                           <a14:useLocalDpi xmlns:a14="http://schemas.microsoft.com/office/drawing/2010/main" val="0"/>
@@ -5737,7 +5729,7 @@
           <w:lang w:val="en-US"/>
         </w:rPr>
         <w:drawing>
-          <wp:anchor distT="0" distB="0" distL="114300" distR="114300" simplePos="0" relativeHeight="251676672" behindDoc="0" locked="0" layoutInCell="1" allowOverlap="1" wp14:anchorId="4F06301E" wp14:editId="3992ECE7">
+          <wp:anchor distT="0" distB="0" distL="114300" distR="114300" simplePos="0" relativeHeight="251676672" behindDoc="0" locked="0" layoutInCell="1" allowOverlap="1" wp14:anchorId="4F06301E" wp14:editId="1879CDE7">
             <wp:simplePos x="0" y="0"/>
             <wp:positionH relativeFrom="column">
               <wp:posOffset>0</wp:posOffset>
@@ -5760,7 +5752,7 @@
                     <pic:cNvPicPr/>
                   </pic:nvPicPr>
                   <pic:blipFill rotWithShape="1">
-                    <a:blip r:embed="rId30" cstate="print">
+                    <a:blip r:embed="rId29" cstate="print">
                       <a:extLst>
                         <a:ext uri="{28A0092B-C50C-407E-A947-70E740481C1C}">
                           <a14:useLocalDpi xmlns:a14="http://schemas.microsoft.com/office/drawing/2010/main" val="0"/>
@@ -5954,7 +5946,7 @@
                     <pic:cNvPicPr/>
                   </pic:nvPicPr>
                   <pic:blipFill>
-                    <a:blip r:embed="rId31" cstate="print">
+                    <a:blip r:embed="rId30" cstate="print">
                       <a:extLst>
                         <a:ext uri="{28A0092B-C50C-407E-A947-70E740481C1C}">
                           <a14:useLocalDpi xmlns:a14="http://schemas.microsoft.com/office/drawing/2010/main" val="0"/>
@@ -6121,7 +6113,7 @@
         </w:rPr>
         <w:t xml:space="preserve">GitHub Public Repository: </w:t>
       </w:r>
-      <w:hyperlink r:id="rId32" w:history="1">
+      <w:hyperlink r:id="rId31" w:history="1">
         <w:r>
           <w:rPr>
             <w:rStyle w:val="Hyperlink"/>

</xml_diff>

<commit_message>
cleaned up data parsing by using 'cut' command
</commit_message>
<xml_diff>
--- a/Report.docx
+++ b/Report.docx
@@ -1955,18 +1955,18 @@
           <w:lang w:val="en-US"/>
         </w:rPr>
         <w:drawing>
-          <wp:anchor distT="0" distB="0" distL="114300" distR="114300" simplePos="0" relativeHeight="251660288" behindDoc="0" locked="0" layoutInCell="1" allowOverlap="1" wp14:anchorId="3B7F20D8" wp14:editId="1C8625BD">
+          <wp:anchor distT="0" distB="0" distL="114300" distR="114300" simplePos="0" relativeHeight="251708416" behindDoc="0" locked="0" layoutInCell="1" allowOverlap="1" wp14:anchorId="17FC7BE5" wp14:editId="7FD523D2">
             <wp:simplePos x="0" y="0"/>
             <wp:positionH relativeFrom="column">
               <wp:posOffset>0</wp:posOffset>
             </wp:positionH>
             <wp:positionV relativeFrom="paragraph">
-              <wp:posOffset>195961</wp:posOffset>
+              <wp:posOffset>190754</wp:posOffset>
             </wp:positionV>
-            <wp:extent cx="2412365" cy="717550"/>
-            <wp:effectExtent l="0" t="0" r="635" b="6350"/>
+            <wp:extent cx="2148840" cy="730885"/>
+            <wp:effectExtent l="0" t="0" r="0" b="1905"/>
             <wp:wrapSquare wrapText="bothSides"/>
-            <wp:docPr id="427577293" name="Picture 11" descr="A close-up of a computer code&#10;&#10;AI-generated content may be incorrect."/>
+            <wp:docPr id="475559203" name="Picture 1"/>
             <wp:cNvGraphicFramePr>
               <a:graphicFrameLocks xmlns:a="http://schemas.openxmlformats.org/drawingml/2006/main" noChangeAspect="1"/>
             </wp:cNvGraphicFramePr>
@@ -1974,7 +1974,7 @@
               <a:graphicData uri="http://schemas.openxmlformats.org/drawingml/2006/picture">
                 <pic:pic xmlns:pic="http://schemas.openxmlformats.org/drawingml/2006/picture">
                   <pic:nvPicPr>
-                    <pic:cNvPr id="427577293" name="Picture 11" descr="A close-up of a computer code&#10;&#10;AI-generated content may be incorrect."/>
+                    <pic:cNvPr id="475559203" name="Picture 475559203"/>
                     <pic:cNvPicPr/>
                   </pic:nvPicPr>
                   <pic:blipFill>
@@ -1992,7 +1992,7 @@
                   <pic:spPr>
                     <a:xfrm>
                       <a:off x="0" y="0"/>
-                      <a:ext cx="2412365" cy="717550"/>
+                      <a:ext cx="2148840" cy="730885"/>
                     </a:xfrm>
                     <a:prstGeom prst="rect">
                       <a:avLst/>
@@ -2214,71 +2214,7 @@
           <w:szCs w:val="20"/>
           <w:lang w:val="en-US"/>
         </w:rPr>
-        <w:t>– making it easier to combine the files later to store the correct data.</w:t>
-      </w:r>
-      <w:r>
-        <w:rPr>
-          <w:rFonts w:ascii="Cambria" w:hAnsi="Cambria"/>
-          <w:sz w:val="20"/>
-          <w:szCs w:val="20"/>
-          <w:lang w:val="en-US"/>
-        </w:rPr>
-        <w:t xml:space="preserve"> </w:t>
-      </w:r>
-      <w:r>
-        <w:rPr>
-          <w:rFonts w:ascii="Cambria" w:hAnsi="Cambria"/>
-          <w:i/>
-          <w:iCs/>
-          <w:sz w:val="20"/>
-          <w:szCs w:val="20"/>
-          <w:lang w:val="en-US"/>
-        </w:rPr>
-        <w:t>(</w:t>
-      </w:r>
-      <w:r>
-        <w:rPr>
-          <w:rFonts w:ascii="Cambria" w:hAnsi="Cambria"/>
-          <w:i/>
-          <w:iCs/>
-          <w:sz w:val="20"/>
-          <w:szCs w:val="20"/>
-          <w:lang w:val="en-US"/>
-        </w:rPr>
-        <w:t>I added both the datetime and time to the CSV,</w:t>
-      </w:r>
-      <w:r>
-        <w:rPr>
-          <w:rFonts w:ascii="Cambria" w:hAnsi="Cambria"/>
-          <w:i/>
-          <w:iCs/>
-          <w:sz w:val="20"/>
-          <w:szCs w:val="20"/>
-          <w:lang w:val="en-US"/>
-        </w:rPr>
-        <w:t xml:space="preserve"> </w:t>
-      </w:r>
-      <w:r>
-        <w:rPr>
-          <w:rFonts w:ascii="Cambria" w:hAnsi="Cambria"/>
-          <w:i/>
-          <w:iCs/>
-          <w:sz w:val="20"/>
-          <w:szCs w:val="20"/>
-          <w:lang w:val="en-US"/>
-        </w:rPr>
-        <w:t>for the purpose of checking whether the markets are open. The code for this can be seen in insert-data.sh</w:t>
-      </w:r>
-      <w:r>
-        <w:rPr>
-          <w:rFonts w:ascii="Cambria" w:hAnsi="Cambria"/>
-          <w:i/>
-          <w:iCs/>
-          <w:sz w:val="20"/>
-          <w:szCs w:val="20"/>
-          <w:lang w:val="en-US"/>
-        </w:rPr>
-        <w:t>)</w:t>
+        <w:t>– making it easier to combine the files later to store the correct data</w:t>
       </w:r>
       <w:r>
         <w:rPr>
@@ -4259,7 +4195,7 @@
           <w:lang w:val="en-US"/>
         </w:rPr>
         <w:drawing>
-          <wp:anchor distT="0" distB="0" distL="114300" distR="114300" simplePos="0" relativeHeight="251670528" behindDoc="0" locked="0" layoutInCell="1" allowOverlap="1" wp14:anchorId="471D5D81" wp14:editId="10C8F1F4">
+          <wp:anchor distT="0" distB="0" distL="114300" distR="114300" simplePos="0" relativeHeight="251670528" behindDoc="0" locked="0" layoutInCell="1" allowOverlap="1" wp14:anchorId="471D5D81" wp14:editId="64EE86D8">
             <wp:simplePos x="0" y="0"/>
             <wp:positionH relativeFrom="column">
               <wp:posOffset>0</wp:posOffset>
@@ -4268,7 +4204,7 @@
               <wp:posOffset>59258</wp:posOffset>
             </wp:positionV>
             <wp:extent cx="2985770" cy="535940"/>
-            <wp:effectExtent l="0" t="0" r="0" b="0"/>
+            <wp:effectExtent l="0" t="0" r="3810" b="1270"/>
             <wp:wrapSquare wrapText="bothSides"/>
             <wp:docPr id="1540812167" name="Picture 20" descr="A screenshot of a computer code&#10;&#10;AI-generated content may be incorrect."/>
             <wp:cNvGraphicFramePr>
@@ -4380,18 +4316,18 @@
           <w:lang w:val="en-US"/>
         </w:rPr>
         <w:drawing>
-          <wp:anchor distT="0" distB="0" distL="114300" distR="114300" simplePos="0" relativeHeight="251702272" behindDoc="0" locked="0" layoutInCell="1" allowOverlap="1" wp14:anchorId="6BA91703" wp14:editId="47CABE53">
+          <wp:anchor distT="0" distB="0" distL="114300" distR="114300" simplePos="0" relativeHeight="251709440" behindDoc="0" locked="0" layoutInCell="1" allowOverlap="1" wp14:anchorId="018CC3A5" wp14:editId="026BE24C">
             <wp:simplePos x="0" y="0"/>
             <wp:positionH relativeFrom="column">
               <wp:posOffset>0</wp:posOffset>
             </wp:positionH>
             <wp:positionV relativeFrom="paragraph">
-              <wp:posOffset>25832</wp:posOffset>
+              <wp:posOffset>44831</wp:posOffset>
             </wp:positionV>
-            <wp:extent cx="2783840" cy="1984375"/>
-            <wp:effectExtent l="0" t="0" r="0" b="0"/>
+            <wp:extent cx="2550795" cy="1949450"/>
+            <wp:effectExtent l="0" t="0" r="1905" b="6350"/>
             <wp:wrapSquare wrapText="bothSides"/>
-            <wp:docPr id="222168241" name="Picture 14" descr="A screenshot of a computer code&#10;&#10;AI-generated content may be incorrect."/>
+            <wp:docPr id="1529155412" name="Picture 2" descr="A computer code with text&#10;&#10;AI-generated content may be incorrect."/>
             <wp:cNvGraphicFramePr>
               <a:graphicFrameLocks xmlns:a="http://schemas.openxmlformats.org/drawingml/2006/main" noChangeAspect="1"/>
             </wp:cNvGraphicFramePr>
@@ -4399,7 +4335,7 @@
               <a:graphicData uri="http://schemas.openxmlformats.org/drawingml/2006/picture">
                 <pic:pic xmlns:pic="http://schemas.openxmlformats.org/drawingml/2006/picture">
                   <pic:nvPicPr>
-                    <pic:cNvPr id="222168241" name="Picture 14" descr="A screenshot of a computer code&#10;&#10;AI-generated content may be incorrect."/>
+                    <pic:cNvPr id="1529155412" name="Picture 2" descr="A computer code with text&#10;&#10;AI-generated content may be incorrect."/>
                     <pic:cNvPicPr/>
                   </pic:nvPicPr>
                   <pic:blipFill>
@@ -4417,7 +4353,7 @@
                   <pic:spPr>
                     <a:xfrm>
                       <a:off x="0" y="0"/>
-                      <a:ext cx="2783840" cy="1984375"/>
+                      <a:ext cx="2550795" cy="1949450"/>
                     </a:xfrm>
                     <a:prstGeom prst="rect">
                       <a:avLst/>
@@ -4595,63 +4531,72 @@
           <w:szCs w:val="20"/>
           <w:lang w:val="en-US"/>
         </w:rPr>
-        <w:t xml:space="preserve"> and </w:t>
-      </w:r>
-      <w:r>
-        <w:rPr>
-          <w:rFonts w:ascii="Cambria" w:hAnsi="Cambria"/>
-          <w:i/>
-          <w:iCs/>
-          <w:sz w:val="20"/>
-          <w:szCs w:val="20"/>
-          <w:lang w:val="en-US"/>
-        </w:rPr>
-        <w:t>CurrentTime</w:t>
-      </w:r>
-      <w:r>
-        <w:rPr>
-          <w:rFonts w:ascii="Cambria" w:hAnsi="Cambria"/>
-          <w:sz w:val="20"/>
-          <w:szCs w:val="20"/>
-          <w:lang w:val="en-US"/>
-        </w:rPr>
-        <w:t>. It uses the CurrentTime to check if the</w:t>
-      </w:r>
-      <w:r>
-        <w:rPr>
-          <w:rFonts w:ascii="Cambria" w:hAnsi="Cambria"/>
-          <w:sz w:val="20"/>
-          <w:szCs w:val="20"/>
-          <w:lang w:val="en-US"/>
-        </w:rPr>
-        <w:t xml:space="preserve"> time the</w:t>
-      </w:r>
-      <w:r>
-        <w:rPr>
-          <w:rFonts w:ascii="Cambria" w:hAnsi="Cambria"/>
-          <w:sz w:val="20"/>
-          <w:szCs w:val="20"/>
-          <w:lang w:val="en-US"/>
-        </w:rPr>
-        <w:t xml:space="preserve"> data </w:t>
-      </w:r>
-      <w:r>
-        <w:rPr>
-          <w:rFonts w:ascii="Cambria" w:hAnsi="Cambria"/>
-          <w:sz w:val="20"/>
-          <w:szCs w:val="20"/>
-          <w:lang w:val="en-US"/>
-        </w:rPr>
-        <w:t xml:space="preserve">is </w:t>
-      </w:r>
-      <w:r>
-        <w:rPr>
-          <w:rFonts w:ascii="Cambria" w:hAnsi="Cambria"/>
-          <w:sz w:val="20"/>
-          <w:szCs w:val="20"/>
-          <w:lang w:val="en-US"/>
-        </w:rPr>
-        <w:t>fetched is between the market’s opening and closing times</w:t>
+        <w:t xml:space="preserve">. </w:t>
+      </w:r>
+      <w:r>
+        <w:rPr>
+          <w:rFonts w:ascii="Cambria" w:hAnsi="Cambria"/>
+          <w:sz w:val="20"/>
+          <w:szCs w:val="20"/>
+          <w:lang w:val="en-US"/>
+        </w:rPr>
+        <w:t xml:space="preserve">The program then uses the </w:t>
+      </w:r>
+      <w:r>
+        <w:rPr>
+          <w:rFonts w:ascii="Cambria" w:hAnsi="Cambria"/>
+          <w:color w:val="196B24" w:themeColor="accent3"/>
+          <w:sz w:val="20"/>
+          <w:szCs w:val="20"/>
+          <w:lang w:val="en-US"/>
+        </w:rPr>
+        <w:t xml:space="preserve">cut </w:t>
+      </w:r>
+      <w:r>
+        <w:rPr>
+          <w:rFonts w:ascii="Cambria" w:hAnsi="Cambria"/>
+          <w:sz w:val="20"/>
+          <w:szCs w:val="20"/>
+          <w:lang w:val="en-US"/>
+        </w:rPr>
+        <w:t xml:space="preserve">command to separate the timestamp into the date and time, and assigns the time-part to a variable. This is converted into a </w:t>
+      </w:r>
+      <w:r>
+        <w:rPr>
+          <w:rFonts w:ascii="Cambria" w:hAnsi="Cambria"/>
+          <w:color w:val="196B24" w:themeColor="accent3"/>
+          <w:sz w:val="20"/>
+          <w:szCs w:val="20"/>
+          <w:lang w:val="en-US"/>
+        </w:rPr>
+        <w:t xml:space="preserve">date </w:t>
+      </w:r>
+      <w:r>
+        <w:rPr>
+          <w:rFonts w:ascii="Cambria" w:hAnsi="Cambria"/>
+          <w:sz w:val="20"/>
+          <w:szCs w:val="20"/>
+          <w:lang w:val="en-US"/>
+        </w:rPr>
+        <w:t>data type, and is used</w:t>
+      </w:r>
+      <w:r>
+        <w:rPr>
+          <w:rFonts w:ascii="Cambria" w:hAnsi="Cambria"/>
+          <w:sz w:val="20"/>
+          <w:szCs w:val="20"/>
+          <w:lang w:val="en-US"/>
+        </w:rPr>
+        <w:t xml:space="preserve"> to check if the</w:t>
+      </w:r>
+      <w:r>
+        <w:rPr>
+          <w:rFonts w:ascii="Cambria" w:hAnsi="Cambria"/>
+          <w:sz w:val="20"/>
+          <w:szCs w:val="20"/>
+          <w:lang w:val="en-US"/>
+        </w:rPr>
+        <w:t xml:space="preserve"> markets are open</w:t>
       </w:r>
       <w:r>
         <w:rPr>
@@ -4705,7 +4650,25 @@
           <w:szCs w:val="20"/>
           <w:lang w:val="en-US"/>
         </w:rPr>
-        <w:t xml:space="preserve">other 12 markets are all foreign exchange, meaning they operate 24/5 (closed on weekends). After this check is done, if the current market is open, it will insert the data into the corresponding table in the database. </w:t>
+        <w:t>other 12 markets are all foreign exchange, meaning they operate 24/5</w:t>
+      </w:r>
+      <w:r>
+        <w:rPr>
+          <w:rFonts w:ascii="Cambria" w:hAnsi="Cambria"/>
+          <w:sz w:val="20"/>
+          <w:szCs w:val="20"/>
+          <w:lang w:val="en-US"/>
+        </w:rPr>
+        <w:t xml:space="preserve">. </w:t>
+      </w:r>
+      <w:r>
+        <w:rPr>
+          <w:rFonts w:ascii="Cambria" w:hAnsi="Cambria"/>
+          <w:sz w:val="20"/>
+          <w:szCs w:val="20"/>
+          <w:lang w:val="en-US"/>
+        </w:rPr>
+        <w:t xml:space="preserve">After this check is done, if the current market is open, it will insert the data into the corresponding table in the database. </w:t>
       </w:r>
       <w:r>
         <w:rPr>
@@ -4972,7 +4935,7 @@
           <w:lang w:val="en-US"/>
         </w:rPr>
         <w:drawing>
-          <wp:anchor distT="0" distB="0" distL="114300" distR="114300" simplePos="0" relativeHeight="251673600" behindDoc="0" locked="0" layoutInCell="1" allowOverlap="1" wp14:anchorId="38C3436C" wp14:editId="13DCE692">
+          <wp:anchor distT="0" distB="0" distL="114300" distR="114300" simplePos="0" relativeHeight="251673600" behindDoc="0" locked="0" layoutInCell="1" allowOverlap="1" wp14:anchorId="38C3436C" wp14:editId="2B0F3B8A">
             <wp:simplePos x="0" y="0"/>
             <wp:positionH relativeFrom="column">
               <wp:posOffset>0</wp:posOffset>
@@ -5172,16 +5135,16 @@
           <w:lang w:val="en-US"/>
         </w:rPr>
         <w:drawing>
-          <wp:anchor distT="0" distB="0" distL="114300" distR="114300" simplePos="0" relativeHeight="251704320" behindDoc="0" locked="0" layoutInCell="1" allowOverlap="1" wp14:anchorId="53338919" wp14:editId="42423142">
+          <wp:anchor distT="0" distB="0" distL="114300" distR="114300" simplePos="0" relativeHeight="251704320" behindDoc="0" locked="0" layoutInCell="1" allowOverlap="1" wp14:anchorId="53338919" wp14:editId="5795DB69">
             <wp:simplePos x="0" y="0"/>
             <wp:positionH relativeFrom="column">
-              <wp:posOffset>-635</wp:posOffset>
+              <wp:posOffset>0</wp:posOffset>
             </wp:positionH>
             <wp:positionV relativeFrom="paragraph">
-              <wp:posOffset>1270</wp:posOffset>
+              <wp:posOffset>41275</wp:posOffset>
             </wp:positionV>
-            <wp:extent cx="3849370" cy="2207895"/>
-            <wp:effectExtent l="0" t="0" r="0" b="1905"/>
+            <wp:extent cx="3794760" cy="2176145"/>
+            <wp:effectExtent l="0" t="0" r="2540" b="0"/>
             <wp:wrapSquare wrapText="bothSides"/>
             <wp:docPr id="2036702148" name="Picture 16" descr="A screenshot of a computer program&#10;&#10;AI-generated content may be incorrect."/>
             <wp:cNvGraphicFramePr>
@@ -5209,7 +5172,7 @@
                   <pic:spPr>
                     <a:xfrm>
                       <a:off x="0" y="0"/>
-                      <a:ext cx="3849370" cy="2207895"/>
+                      <a:ext cx="3794760" cy="2176145"/>
                     </a:xfrm>
                     <a:prstGeom prst="rect">
                       <a:avLst/>
@@ -5729,7 +5692,7 @@
           <w:lang w:val="en-US"/>
         </w:rPr>
         <w:drawing>
-          <wp:anchor distT="0" distB="0" distL="114300" distR="114300" simplePos="0" relativeHeight="251676672" behindDoc="0" locked="0" layoutInCell="1" allowOverlap="1" wp14:anchorId="4F06301E" wp14:editId="1879CDE7">
+          <wp:anchor distT="0" distB="0" distL="114300" distR="114300" simplePos="0" relativeHeight="251676672" behindDoc="0" locked="0" layoutInCell="1" allowOverlap="1" wp14:anchorId="4F06301E" wp14:editId="3DF76977">
             <wp:simplePos x="0" y="0"/>
             <wp:positionH relativeFrom="column">
               <wp:posOffset>0</wp:posOffset>
@@ -6057,7 +6020,43 @@
           <w:szCs w:val="20"/>
           <w:lang w:val="en-US"/>
         </w:rPr>
-        <w:t xml:space="preserve"> clear. I uploaded all necessary folders, files and scripts to GitHub, so that the entire project was publicly accessible. In total, there were </w:t>
+        <w:t xml:space="preserve"> clear. I uploaded all necessary folders, files and scripts to GitHub, so that the entire project was publicly accessible. </w:t>
+      </w:r>
+      <w:r>
+        <w:rPr>
+          <w:rFonts w:ascii="Cambria" w:hAnsi="Cambria"/>
+          <w:sz w:val="20"/>
+          <w:szCs w:val="20"/>
+          <w:lang w:val="en-US"/>
+        </w:rPr>
+        <w:t>As of now</w:t>
+      </w:r>
+      <w:r>
+        <w:rPr>
+          <w:rFonts w:ascii="Cambria" w:hAnsi="Cambria"/>
+          <w:sz w:val="20"/>
+          <w:szCs w:val="20"/>
+          <w:lang w:val="en-US"/>
+        </w:rPr>
+        <w:t xml:space="preserve">, there </w:t>
+      </w:r>
+      <w:r>
+        <w:rPr>
+          <w:rFonts w:ascii="Cambria" w:hAnsi="Cambria"/>
+          <w:sz w:val="20"/>
+          <w:szCs w:val="20"/>
+          <w:lang w:val="en-US"/>
+        </w:rPr>
+        <w:t>are</w:t>
+      </w:r>
+      <w:r>
+        <w:rPr>
+          <w:rFonts w:ascii="Cambria" w:hAnsi="Cambria"/>
+          <w:sz w:val="20"/>
+          <w:szCs w:val="20"/>
+          <w:lang w:val="en-US"/>
+        </w:rPr>
+        <w:t xml:space="preserve"> </w:t>
       </w:r>
       <w:r>
         <w:rPr>
@@ -6075,7 +6074,36 @@
           <w:szCs w:val="20"/>
           <w:lang w:val="en-US"/>
         </w:rPr>
-        <w:t>commits over a 2-week period.</w:t>
+        <w:t>commits over a 2-week period</w:t>
+      </w:r>
+      <w:r>
+        <w:rPr>
+          <w:rFonts w:ascii="Cambria" w:hAnsi="Cambria"/>
+          <w:sz w:val="20"/>
+          <w:szCs w:val="20"/>
+          <w:lang w:val="en-US"/>
+        </w:rPr>
+        <w:t xml:space="preserve"> </w:t>
+      </w:r>
+      <w:r>
+        <w:rPr>
+          <w:rFonts w:ascii="Cambria" w:hAnsi="Cambria"/>
+          <w:i/>
+          <w:iCs/>
+          <w:sz w:val="20"/>
+          <w:szCs w:val="20"/>
+          <w:lang w:val="en-US"/>
+        </w:rPr>
+        <w:t>(not the latest screenshot)</w:t>
+      </w:r>
+      <w:r>
+        <w:rPr>
+          <w:rFonts w:ascii="Cambria" w:hAnsi="Cambria"/>
+          <w:sz w:val="20"/>
+          <w:szCs w:val="20"/>
+          <w:lang w:val="en-US"/>
+        </w:rPr>
+        <w:t xml:space="preserve">. </w:t>
       </w:r>
     </w:p>
     <w:p>

</xml_diff>